<commit_message>
Added: 3-tire architecture and application diployment
</commit_message>
<xml_diff>
--- a/3 tire architecture aws.docx
+++ b/3 tire architecture aws.docx
@@ -200,8 +200,8 @@
         </w:rPr>
       </w:pPr>
       <w:r>
-        <w:object w:dxaOrig="8640" w:dyaOrig="6540">
-          <v:rect xmlns:o="urn:schemas-microsoft-com:office:office" xmlns:v="urn:schemas-microsoft-com:vml" id="rectole0000000000" style="width:432.000000pt;height:327.000000pt" o:preferrelative="t" o:ole="">
+        <w:object w:dxaOrig="8747" w:dyaOrig="6621">
+          <v:rect xmlns:o="urn:schemas-microsoft-com:office:office" xmlns:v="urn:schemas-microsoft-com:vml" id="rectole0000000000" style="width:437.350000pt;height:331.050000pt" o:preferrelative="t" o:ole="">
             <o:lock v:ext="edit"/>
             <v:imagedata xmlns:r="http://schemas.openxmlformats.org/officeDocument/2006/relationships" r:id="docRId1" o:title=""/>
           </v:rect>
@@ -613,8 +613,8 @@
         </w:rPr>
       </w:pPr>
       <w:r>
-        <w:object w:dxaOrig="6499" w:dyaOrig="4981">
-          <v:rect xmlns:o="urn:schemas-microsoft-com:office:office" xmlns:v="urn:schemas-microsoft-com:vml" id="rectole0000000001" style="width:324.950000pt;height:249.050000pt" o:preferrelative="t" o:ole="">
+        <w:object w:dxaOrig="6580" w:dyaOrig="5041">
+          <v:rect xmlns:o="urn:schemas-microsoft-com:office:office" xmlns:v="urn:schemas-microsoft-com:vml" id="rectole0000000001" style="width:329.000000pt;height:252.050000pt" o:preferrelative="t" o:ole="">
             <o:lock v:ext="edit"/>
             <v:imagedata xmlns:r="http://schemas.openxmlformats.org/officeDocument/2006/relationships" r:id="docRId3" o:title=""/>
           </v:rect>
@@ -1776,8 +1776,8 @@
         </w:rPr>
       </w:pPr>
       <w:r>
-        <w:object w:dxaOrig="6965" w:dyaOrig="5406">
-          <v:rect xmlns:o="urn:schemas-microsoft-com:office:office" xmlns:v="urn:schemas-microsoft-com:vml" id="rectole0000000002" style="width:348.250000pt;height:270.300000pt" o:preferrelative="t" o:ole="">
+        <w:object w:dxaOrig="7046" w:dyaOrig="5466">
+          <v:rect xmlns:o="urn:schemas-microsoft-com:office:office" xmlns:v="urn:schemas-microsoft-com:vml" id="rectole0000000002" style="width:352.300000pt;height:273.300000pt" o:preferrelative="t" o:ole="">
             <o:lock v:ext="edit"/>
             <v:imagedata xmlns:r="http://schemas.openxmlformats.org/officeDocument/2006/relationships" r:id="docRId5" o:title=""/>
           </v:rect>
@@ -4202,7 +4202,7 @@
         <w:jc w:val="left"/>
         <w:rPr>
           <w:rFonts w:ascii="Calibri" w:hAnsi="Calibri" w:cs="Calibri" w:eastAsia="Calibri"/>
-          <w:color w:val="auto"/>
+          <w:color w:val="FF0000"/>
           <w:spacing w:val="0"/>
           <w:position w:val="0"/>
           <w:sz w:val="22"/>
@@ -4231,7 +4231,7 @@
         <w:jc w:val="left"/>
         <w:rPr>
           <w:rFonts w:ascii="Calibri" w:hAnsi="Calibri" w:cs="Calibri" w:eastAsia="Calibri"/>
-          <w:color w:val="auto"/>
+          <w:color w:val="FF0000"/>
           <w:spacing w:val="0"/>
           <w:position w:val="0"/>
           <w:sz w:val="22"/>
@@ -4249,7 +4249,7 @@
         <w:jc w:val="left"/>
         <w:rPr>
           <w:rFonts w:ascii="Calibri" w:hAnsi="Calibri" w:cs="Calibri" w:eastAsia="Calibri"/>
-          <w:color w:val="auto"/>
+          <w:color w:val="FF0000"/>
           <w:spacing w:val="0"/>
           <w:position w:val="0"/>
           <w:sz w:val="22"/>
@@ -4264,6 +4264,2769 @@
         <w:jc w:val="left"/>
         <w:rPr>
           <w:rFonts w:ascii="Calibri" w:hAnsi="Calibri" w:cs="Calibri" w:eastAsia="Calibri"/>
+          <w:color w:val="FF0000"/>
+          <w:spacing w:val="0"/>
+          <w:position w:val="0"/>
+          <w:sz w:val="22"/>
+          <w:shd w:fill="auto" w:val="clear"/>
+        </w:rPr>
+      </w:pPr>
+      <w:r>
+        <w:rPr>
+          <w:rFonts w:ascii="Calibri" w:hAnsi="Calibri" w:cs="Calibri" w:eastAsia="Calibri"/>
+          <w:color w:val="FF0000"/>
+          <w:spacing w:val="0"/>
+          <w:position w:val="0"/>
+          <w:sz w:val="22"/>
+          <w:shd w:fill="auto" w:val="clear"/>
+        </w:rPr>
+        <w:t xml:space="preserve"> Deploy Application=&gt;</w:t>
+      </w:r>
+    </w:p>
+    <w:p>
+      <w:pPr>
+        <w:spacing w:before="0" w:after="160" w:line="259"/>
+        <w:ind w:right="0" w:left="360" w:firstLine="0"/>
+        <w:jc w:val="left"/>
+        <w:rPr>
+          <w:rFonts w:ascii="Calibri" w:hAnsi="Calibri" w:cs="Calibri" w:eastAsia="Calibri"/>
+          <w:color w:val="FF0000"/>
+          <w:spacing w:val="0"/>
+          <w:position w:val="0"/>
+          <w:sz w:val="22"/>
+          <w:shd w:fill="auto" w:val="clear"/>
+        </w:rPr>
+      </w:pPr>
+    </w:p>
+    <w:p>
+      <w:pPr>
+        <w:numPr>
+          <w:ilvl w:val="0"/>
+          <w:numId w:val="62"/>
+        </w:numPr>
+        <w:spacing w:before="0" w:after="160" w:line="259"/>
+        <w:ind w:right="0" w:left="1440" w:hanging="360"/>
+        <w:jc w:val="left"/>
+        <w:rPr>
+          <w:rFonts w:ascii="Calibri" w:hAnsi="Calibri" w:cs="Calibri" w:eastAsia="Calibri"/>
+          <w:color w:val="auto"/>
+          <w:spacing w:val="0"/>
+          <w:position w:val="0"/>
+          <w:sz w:val="22"/>
+          <w:shd w:fill="auto" w:val="clear"/>
+        </w:rPr>
+      </w:pPr>
+      <w:r>
+        <w:rPr>
+          <w:rFonts w:ascii="Calibri" w:hAnsi="Calibri" w:cs="Calibri" w:eastAsia="Calibri"/>
+          <w:color w:val="auto"/>
+          <w:spacing w:val="0"/>
+          <w:position w:val="0"/>
+          <w:sz w:val="22"/>
+          <w:shd w:fill="auto" w:val="clear"/>
+        </w:rPr>
+        <w:t xml:space="preserve">connect bootstrap server</w:t>
+      </w:r>
+    </w:p>
+    <w:p>
+      <w:pPr>
+        <w:numPr>
+          <w:ilvl w:val="0"/>
+          <w:numId w:val="62"/>
+        </w:numPr>
+        <w:spacing w:before="0" w:after="160" w:line="259"/>
+        <w:ind w:right="0" w:left="1440" w:hanging="360"/>
+        <w:jc w:val="left"/>
+        <w:rPr>
+          <w:rFonts w:ascii="Calibri" w:hAnsi="Calibri" w:cs="Calibri" w:eastAsia="Calibri"/>
+          <w:color w:val="auto"/>
+          <w:spacing w:val="0"/>
+          <w:position w:val="0"/>
+          <w:sz w:val="22"/>
+          <w:shd w:fill="auto" w:val="clear"/>
+        </w:rPr>
+      </w:pPr>
+      <w:r>
+        <w:rPr>
+          <w:rFonts w:ascii="Calibri" w:hAnsi="Calibri" w:cs="Calibri" w:eastAsia="Calibri"/>
+          <w:color w:val="auto"/>
+          <w:spacing w:val="0"/>
+          <w:position w:val="0"/>
+          <w:sz w:val="22"/>
+          <w:shd w:fill="auto" w:val="clear"/>
+        </w:rPr>
+        <w:t xml:space="preserve">create key.pem using copying content of private key</w:t>
+      </w:r>
+    </w:p>
+    <w:p>
+      <w:pPr>
+        <w:numPr>
+          <w:ilvl w:val="0"/>
+          <w:numId w:val="62"/>
+        </w:numPr>
+        <w:spacing w:before="0" w:after="160" w:line="259"/>
+        <w:ind w:right="0" w:left="1440" w:hanging="360"/>
+        <w:jc w:val="left"/>
+        <w:rPr>
+          <w:rFonts w:ascii="Calibri" w:hAnsi="Calibri" w:cs="Calibri" w:eastAsia="Calibri"/>
+          <w:color w:val="auto"/>
+          <w:spacing w:val="0"/>
+          <w:position w:val="0"/>
+          <w:sz w:val="22"/>
+          <w:shd w:fill="auto" w:val="clear"/>
+        </w:rPr>
+      </w:pPr>
+      <w:r>
+        <w:rPr>
+          <w:rFonts w:ascii="Calibri" w:hAnsi="Calibri" w:cs="Calibri" w:eastAsia="Calibri"/>
+          <w:color w:val="auto"/>
+          <w:spacing w:val="0"/>
+          <w:position w:val="0"/>
+          <w:sz w:val="22"/>
+          <w:shd w:fill="auto" w:val="clear"/>
+        </w:rPr>
+        <w:t xml:space="preserve">connect application server using priate ip address and key.pem </w:t>
+      </w:r>
+    </w:p>
+    <w:p>
+      <w:pPr>
+        <w:spacing w:before="0" w:after="160" w:line="259"/>
+        <w:ind w:right="0" w:left="720" w:firstLine="0"/>
+        <w:jc w:val="left"/>
+        <w:rPr>
+          <w:rFonts w:ascii="Calibri" w:hAnsi="Calibri" w:cs="Calibri" w:eastAsia="Calibri"/>
+          <w:color w:val="auto"/>
+          <w:spacing w:val="0"/>
+          <w:position w:val="0"/>
+          <w:sz w:val="22"/>
+          <w:shd w:fill="auto" w:val="clear"/>
+        </w:rPr>
+      </w:pPr>
+      <w:r>
+        <w:rPr>
+          <w:rFonts w:ascii="Calibri" w:hAnsi="Calibri" w:cs="Calibri" w:eastAsia="Calibri"/>
+          <w:color w:val="auto"/>
+          <w:spacing w:val="0"/>
+          <w:position w:val="0"/>
+          <w:sz w:val="22"/>
+          <w:shd w:fill="auto" w:val="clear"/>
+        </w:rPr>
+        <w:t xml:space="preserve">  </w:t>
+      </w:r>
+    </w:p>
+    <w:p>
+      <w:pPr>
+        <w:numPr>
+          <w:ilvl w:val="0"/>
+          <w:numId w:val="64"/>
+        </w:numPr>
+        <w:spacing w:before="0" w:after="160" w:line="259"/>
+        <w:ind w:right="0" w:left="1440" w:hanging="360"/>
+        <w:jc w:val="left"/>
+        <w:rPr>
+          <w:rFonts w:ascii="Calibri" w:hAnsi="Calibri" w:cs="Calibri" w:eastAsia="Calibri"/>
+          <w:color w:val="auto"/>
+          <w:spacing w:val="0"/>
+          <w:position w:val="0"/>
+          <w:sz w:val="22"/>
+          <w:shd w:fill="auto" w:val="clear"/>
+        </w:rPr>
+      </w:pPr>
+      <w:r>
+        <w:rPr>
+          <w:rFonts w:ascii="Calibri" w:hAnsi="Calibri" w:cs="Calibri" w:eastAsia="Calibri"/>
+          <w:color w:val="auto"/>
+          <w:spacing w:val="0"/>
+          <w:position w:val="0"/>
+          <w:sz w:val="22"/>
+          <w:shd w:fill="auto" w:val="clear"/>
+        </w:rPr>
+        <w:t xml:space="preserve">   apt install git</w:t>
+      </w:r>
+    </w:p>
+    <w:p>
+      <w:pPr>
+        <w:numPr>
+          <w:ilvl w:val="0"/>
+          <w:numId w:val="64"/>
+        </w:numPr>
+        <w:spacing w:before="0" w:after="160" w:line="259"/>
+        <w:ind w:right="0" w:left="1440" w:hanging="360"/>
+        <w:jc w:val="left"/>
+        <w:rPr>
+          <w:rFonts w:ascii="Calibri" w:hAnsi="Calibri" w:cs="Calibri" w:eastAsia="Calibri"/>
+          <w:color w:val="auto"/>
+          <w:spacing w:val="0"/>
+          <w:position w:val="0"/>
+          <w:sz w:val="22"/>
+          <w:shd w:fill="auto" w:val="clear"/>
+        </w:rPr>
+      </w:pPr>
+      <w:r>
+        <w:rPr>
+          <w:rFonts w:ascii="Calibri" w:hAnsi="Calibri" w:cs="Calibri" w:eastAsia="Calibri"/>
+          <w:color w:val="auto"/>
+          <w:spacing w:val="0"/>
+          <w:position w:val="0"/>
+          <w:sz w:val="22"/>
+          <w:shd w:fill="auto" w:val="clear"/>
+        </w:rPr>
+        <w:t xml:space="preserve">   get filr in server:    git clone </w:t>
+      </w:r>
+      <w:hyperlink xmlns:r="http://schemas.openxmlformats.org/officeDocument/2006/relationships" r:id="docRId6">
+        <w:r>
+          <w:rPr>
+            <w:rFonts w:ascii="Calibri" w:hAnsi="Calibri" w:cs="Calibri" w:eastAsia="Calibri"/>
+            <w:color w:val="0000FF"/>
+            <w:spacing w:val="0"/>
+            <w:position w:val="0"/>
+            <w:sz w:val="22"/>
+            <w:u w:val="single"/>
+            <w:shd w:fill="auto" w:val="clear"/>
+          </w:rPr>
+          <w:t xml:space="preserve">https://github.com/kadamsagar039/new_chatapp</w:t>
+        </w:r>
+      </w:hyperlink>
+    </w:p>
+    <w:p>
+      <w:pPr>
+        <w:numPr>
+          <w:ilvl w:val="0"/>
+          <w:numId w:val="64"/>
+        </w:numPr>
+        <w:spacing w:before="0" w:after="160" w:line="259"/>
+        <w:ind w:right="0" w:left="1440" w:hanging="360"/>
+        <w:jc w:val="left"/>
+        <w:rPr>
+          <w:rFonts w:ascii="Calibri" w:hAnsi="Calibri" w:cs="Calibri" w:eastAsia="Calibri"/>
+          <w:color w:val="auto"/>
+          <w:spacing w:val="0"/>
+          <w:position w:val="0"/>
+          <w:sz w:val="22"/>
+          <w:shd w:fill="auto" w:val="clear"/>
+        </w:rPr>
+      </w:pPr>
+      <w:r>
+        <w:rPr>
+          <w:rFonts w:ascii="Calibri" w:hAnsi="Calibri" w:cs="Calibri" w:eastAsia="Calibri"/>
+          <w:color w:val="auto"/>
+          <w:spacing w:val="0"/>
+          <w:position w:val="0"/>
+          <w:sz w:val="22"/>
+          <w:shd w:fill="auto" w:val="clear"/>
+        </w:rPr>
+        <w:t xml:space="preserve">     cd new_chatap</w:t>
+      </w:r>
+    </w:p>
+    <w:p>
+      <w:pPr>
+        <w:numPr>
+          <w:ilvl w:val="0"/>
+          <w:numId w:val="64"/>
+        </w:numPr>
+        <w:spacing w:before="0" w:after="160" w:line="259"/>
+        <w:ind w:right="0" w:left="1440" w:hanging="360"/>
+        <w:jc w:val="left"/>
+        <w:rPr>
+          <w:rFonts w:ascii="Calibri" w:hAnsi="Calibri" w:cs="Calibri" w:eastAsia="Calibri"/>
+          <w:color w:val="auto"/>
+          <w:spacing w:val="0"/>
+          <w:position w:val="0"/>
+          <w:sz w:val="22"/>
+          <w:shd w:fill="auto" w:val="clear"/>
+        </w:rPr>
+      </w:pPr>
+      <w:r>
+        <w:rPr>
+          <w:rFonts w:ascii="Calibri" w:hAnsi="Calibri" w:cs="Calibri" w:eastAsia="Calibri"/>
+          <w:color w:val="auto"/>
+          <w:spacing w:val="0"/>
+          <w:position w:val="0"/>
+          <w:sz w:val="22"/>
+          <w:shd w:fill="auto" w:val="clear"/>
+        </w:rPr>
+        <w:t xml:space="preserve"> update server:                    apt update -y</w:t>
+      </w:r>
+    </w:p>
+    <w:p>
+      <w:pPr>
+        <w:numPr>
+          <w:ilvl w:val="0"/>
+          <w:numId w:val="64"/>
+        </w:numPr>
+        <w:spacing w:before="0" w:after="160" w:line="259"/>
+        <w:ind w:right="0" w:left="1440" w:hanging="360"/>
+        <w:jc w:val="left"/>
+        <w:rPr>
+          <w:rFonts w:ascii="Calibri" w:hAnsi="Calibri" w:cs="Calibri" w:eastAsia="Calibri"/>
+          <w:color w:val="auto"/>
+          <w:spacing w:val="0"/>
+          <w:position w:val="0"/>
+          <w:sz w:val="22"/>
+          <w:shd w:fill="auto" w:val="clear"/>
+        </w:rPr>
+      </w:pPr>
+      <w:r>
+        <w:rPr>
+          <w:rFonts w:ascii="Calibri" w:hAnsi="Calibri" w:cs="Calibri" w:eastAsia="Calibri"/>
+          <w:color w:val="auto"/>
+          <w:spacing w:val="0"/>
+          <w:position w:val="0"/>
+          <w:sz w:val="22"/>
+          <w:shd w:fill="auto" w:val="clear"/>
+        </w:rPr>
+        <w:t xml:space="preserve">               install liabrarys:      sudo apt-get install -y python3-pip</w:t>
+      </w:r>
+    </w:p>
+    <w:p>
+      <w:pPr>
+        <w:numPr>
+          <w:ilvl w:val="0"/>
+          <w:numId w:val="64"/>
+        </w:numPr>
+        <w:spacing w:before="0" w:after="160" w:line="259"/>
+        <w:ind w:right="0" w:left="1440" w:hanging="360"/>
+        <w:jc w:val="left"/>
+        <w:rPr>
+          <w:rFonts w:ascii="Calibri" w:hAnsi="Calibri" w:cs="Calibri" w:eastAsia="Calibri"/>
+          <w:color w:val="auto"/>
+          <w:spacing w:val="0"/>
+          <w:position w:val="0"/>
+          <w:sz w:val="22"/>
+          <w:shd w:fill="auto" w:val="clear"/>
+        </w:rPr>
+      </w:pPr>
+      <w:r>
+        <w:rPr>
+          <w:rFonts w:ascii="Calibri" w:hAnsi="Calibri" w:cs="Calibri" w:eastAsia="Calibri"/>
+          <w:color w:val="auto"/>
+          <w:spacing w:val="0"/>
+          <w:position w:val="0"/>
+          <w:sz w:val="22"/>
+          <w:shd w:fill="auto" w:val="clear"/>
+        </w:rPr>
+        <w:t xml:space="preserve">   </w:t>
+        <w:tab/>
+        <w:t xml:space="preserve">     sudo apt-get install -y python3-venv</w:t>
+      </w:r>
+    </w:p>
+    <w:p>
+      <w:pPr>
+        <w:numPr>
+          <w:ilvl w:val="0"/>
+          <w:numId w:val="64"/>
+        </w:numPr>
+        <w:spacing w:before="0" w:after="160" w:line="259"/>
+        <w:ind w:right="0" w:left="1440" w:hanging="360"/>
+        <w:jc w:val="left"/>
+        <w:rPr>
+          <w:rFonts w:ascii="Calibri" w:hAnsi="Calibri" w:cs="Calibri" w:eastAsia="Calibri"/>
+          <w:color w:val="auto"/>
+          <w:spacing w:val="0"/>
+          <w:position w:val="0"/>
+          <w:sz w:val="22"/>
+          <w:shd w:fill="auto" w:val="clear"/>
+        </w:rPr>
+      </w:pPr>
+      <w:r>
+        <w:rPr>
+          <w:rFonts w:ascii="Calibri" w:hAnsi="Calibri" w:cs="Calibri" w:eastAsia="Calibri"/>
+          <w:color w:val="auto"/>
+          <w:spacing w:val="0"/>
+          <w:position w:val="0"/>
+          <w:sz w:val="22"/>
+          <w:shd w:fill="auto" w:val="clear"/>
+        </w:rPr>
+        <w:t xml:space="preserve">   </w:t>
+        <w:tab/>
+        <w:t xml:space="preserve">     sudo apt-get install libmysqlclient-dev</w:t>
+      </w:r>
+    </w:p>
+    <w:p>
+      <w:pPr>
+        <w:numPr>
+          <w:ilvl w:val="0"/>
+          <w:numId w:val="64"/>
+        </w:numPr>
+        <w:spacing w:before="0" w:after="160" w:line="259"/>
+        <w:ind w:right="0" w:left="1440" w:hanging="360"/>
+        <w:jc w:val="left"/>
+        <w:rPr>
+          <w:rFonts w:ascii="Calibri" w:hAnsi="Calibri" w:cs="Calibri" w:eastAsia="Calibri"/>
+          <w:color w:val="auto"/>
+          <w:spacing w:val="0"/>
+          <w:position w:val="0"/>
+          <w:sz w:val="22"/>
+          <w:shd w:fill="auto" w:val="clear"/>
+        </w:rPr>
+      </w:pPr>
+      <w:r>
+        <w:rPr>
+          <w:rFonts w:ascii="Calibri" w:hAnsi="Calibri" w:cs="Calibri" w:eastAsia="Calibri"/>
+          <w:color w:val="auto"/>
+          <w:spacing w:val="0"/>
+          <w:position w:val="0"/>
+          <w:sz w:val="22"/>
+          <w:shd w:fill="auto" w:val="clear"/>
+        </w:rPr>
+        <w:t xml:space="preserve">      install environment:   python3.8 -m venv env</w:t>
+      </w:r>
+    </w:p>
+    <w:p>
+      <w:pPr>
+        <w:numPr>
+          <w:ilvl w:val="0"/>
+          <w:numId w:val="64"/>
+        </w:numPr>
+        <w:spacing w:before="0" w:after="160" w:line="259"/>
+        <w:ind w:right="0" w:left="1440" w:hanging="360"/>
+        <w:jc w:val="left"/>
+        <w:rPr>
+          <w:rFonts w:ascii="Calibri" w:hAnsi="Calibri" w:cs="Calibri" w:eastAsia="Calibri"/>
+          <w:color w:val="auto"/>
+          <w:spacing w:val="0"/>
+          <w:position w:val="0"/>
+          <w:sz w:val="22"/>
+          <w:shd w:fill="auto" w:val="clear"/>
+        </w:rPr>
+      </w:pPr>
+      <w:r>
+        <w:rPr>
+          <w:rFonts w:ascii="Calibri" w:hAnsi="Calibri" w:cs="Calibri" w:eastAsia="Calibri"/>
+          <w:color w:val="auto"/>
+          <w:spacing w:val="0"/>
+          <w:position w:val="0"/>
+          <w:sz w:val="22"/>
+          <w:shd w:fill="auto" w:val="clear"/>
+        </w:rPr>
+        <w:t xml:space="preserve"> activate encironment:  </w:t>
+        <w:tab/>
+        <w:t xml:space="preserve">    source env/bin/activate</w:t>
+      </w:r>
+    </w:p>
+    <w:p>
+      <w:pPr>
+        <w:numPr>
+          <w:ilvl w:val="0"/>
+          <w:numId w:val="64"/>
+        </w:numPr>
+        <w:spacing w:before="0" w:after="160" w:line="259"/>
+        <w:ind w:right="0" w:left="1440" w:hanging="360"/>
+        <w:jc w:val="left"/>
+        <w:rPr>
+          <w:rFonts w:ascii="Calibri" w:hAnsi="Calibri" w:cs="Calibri" w:eastAsia="Calibri"/>
+          <w:color w:val="auto"/>
+          <w:spacing w:val="0"/>
+          <w:position w:val="0"/>
+          <w:sz w:val="22"/>
+          <w:shd w:fill="auto" w:val="clear"/>
+        </w:rPr>
+      </w:pPr>
+      <w:r>
+        <w:rPr>
+          <w:rFonts w:ascii="Calibri" w:hAnsi="Calibri" w:cs="Calibri" w:eastAsia="Calibri"/>
+          <w:color w:val="auto"/>
+          <w:spacing w:val="0"/>
+          <w:position w:val="0"/>
+          <w:sz w:val="22"/>
+          <w:shd w:fill="auto" w:val="clear"/>
+        </w:rPr>
+        <w:t xml:space="preserve">   </w:t>
+        <w:tab/>
+        <w:t xml:space="preserve">     pip3.8 freeze</w:t>
+      </w:r>
+    </w:p>
+    <w:p>
+      <w:pPr>
+        <w:numPr>
+          <w:ilvl w:val="0"/>
+          <w:numId w:val="64"/>
+        </w:numPr>
+        <w:spacing w:before="0" w:after="160" w:line="259"/>
+        <w:ind w:right="0" w:left="1440" w:hanging="360"/>
+        <w:jc w:val="left"/>
+        <w:rPr>
+          <w:rFonts w:ascii="Calibri" w:hAnsi="Calibri" w:cs="Calibri" w:eastAsia="Calibri"/>
+          <w:color w:val="auto"/>
+          <w:spacing w:val="0"/>
+          <w:position w:val="0"/>
+          <w:sz w:val="22"/>
+          <w:shd w:fill="auto" w:val="clear"/>
+        </w:rPr>
+      </w:pPr>
+      <w:r>
+        <w:rPr>
+          <w:rFonts w:ascii="Calibri" w:hAnsi="Calibri" w:cs="Calibri" w:eastAsia="Calibri"/>
+          <w:color w:val="auto"/>
+          <w:spacing w:val="0"/>
+          <w:position w:val="0"/>
+          <w:sz w:val="22"/>
+          <w:shd w:fill="auto" w:val="clear"/>
+        </w:rPr>
+        <w:t xml:space="preserve">   </w:t>
+        <w:tab/>
+        <w:t xml:space="preserve">     pip3.8 install wheel</w:t>
+      </w:r>
+    </w:p>
+    <w:p>
+      <w:pPr>
+        <w:numPr>
+          <w:ilvl w:val="0"/>
+          <w:numId w:val="64"/>
+        </w:numPr>
+        <w:spacing w:before="0" w:after="160" w:line="259"/>
+        <w:ind w:right="0" w:left="1440" w:hanging="360"/>
+        <w:jc w:val="left"/>
+        <w:rPr>
+          <w:rFonts w:ascii="Calibri" w:hAnsi="Calibri" w:cs="Calibri" w:eastAsia="Calibri"/>
+          <w:color w:val="auto"/>
+          <w:spacing w:val="0"/>
+          <w:position w:val="0"/>
+          <w:sz w:val="22"/>
+          <w:shd w:fill="auto" w:val="clear"/>
+        </w:rPr>
+      </w:pPr>
+      <w:r>
+        <w:rPr>
+          <w:rFonts w:ascii="Calibri" w:hAnsi="Calibri" w:cs="Calibri" w:eastAsia="Calibri"/>
+          <w:color w:val="auto"/>
+          <w:spacing w:val="0"/>
+          <w:position w:val="0"/>
+          <w:sz w:val="22"/>
+          <w:shd w:fill="auto" w:val="clear"/>
+        </w:rPr>
+        <w:t xml:space="preserve">   </w:t>
+        <w:tab/>
+        <w:t xml:space="preserve">     pip3.8 install -r requirements.txt</w:t>
+      </w:r>
+    </w:p>
+    <w:p>
+      <w:pPr>
+        <w:numPr>
+          <w:ilvl w:val="0"/>
+          <w:numId w:val="64"/>
+        </w:numPr>
+        <w:spacing w:before="0" w:after="160" w:line="259"/>
+        <w:ind w:right="0" w:left="1440" w:hanging="360"/>
+        <w:jc w:val="left"/>
+        <w:rPr>
+          <w:rFonts w:ascii="Calibri" w:hAnsi="Calibri" w:cs="Calibri" w:eastAsia="Calibri"/>
+          <w:color w:val="auto"/>
+          <w:spacing w:val="0"/>
+          <w:position w:val="0"/>
+          <w:sz w:val="22"/>
+          <w:shd w:fill="auto" w:val="clear"/>
+        </w:rPr>
+      </w:pPr>
+      <w:r>
+        <w:rPr>
+          <w:rFonts w:ascii="Calibri" w:hAnsi="Calibri" w:cs="Calibri" w:eastAsia="Calibri"/>
+          <w:color w:val="auto"/>
+          <w:spacing w:val="0"/>
+          <w:position w:val="0"/>
+          <w:sz w:val="22"/>
+          <w:shd w:fill="auto" w:val="clear"/>
+        </w:rPr>
+        <w:t xml:space="preserve"> in that file add our RDS configuration: </w:t>
+        <w:tab/>
+        <w:t xml:space="preserve">     nano settings.py</w:t>
+      </w:r>
+    </w:p>
+    <w:p>
+      <w:pPr>
+        <w:numPr>
+          <w:ilvl w:val="0"/>
+          <w:numId w:val="64"/>
+        </w:numPr>
+        <w:spacing w:before="0" w:after="160" w:line="259"/>
+        <w:ind w:right="0" w:left="1440" w:hanging="360"/>
+        <w:jc w:val="left"/>
+        <w:rPr>
+          <w:rFonts w:ascii="Calibri" w:hAnsi="Calibri" w:cs="Calibri" w:eastAsia="Calibri"/>
+          <w:color w:val="auto"/>
+          <w:spacing w:val="0"/>
+          <w:position w:val="0"/>
+          <w:sz w:val="22"/>
+          <w:shd w:fill="auto" w:val="clear"/>
+        </w:rPr>
+      </w:pPr>
+      <w:r>
+        <w:rPr>
+          <w:rFonts w:ascii="Calibri" w:hAnsi="Calibri" w:cs="Calibri" w:eastAsia="Calibri"/>
+          <w:color w:val="auto"/>
+          <w:spacing w:val="0"/>
+          <w:position w:val="0"/>
+          <w:sz w:val="22"/>
+          <w:shd w:fill="auto" w:val="clear"/>
+        </w:rPr>
+        <w:t xml:space="preserve">   </w:t>
+        <w:tab/>
+        <w:t xml:space="preserve">     python3.8  manage.py migrate</w:t>
+      </w:r>
+    </w:p>
+    <w:p>
+      <w:pPr>
+        <w:numPr>
+          <w:ilvl w:val="0"/>
+          <w:numId w:val="64"/>
+        </w:numPr>
+        <w:spacing w:before="0" w:after="160" w:line="259"/>
+        <w:ind w:right="0" w:left="1440" w:hanging="360"/>
+        <w:jc w:val="left"/>
+        <w:rPr>
+          <w:rFonts w:ascii="Calibri" w:hAnsi="Calibri" w:cs="Calibri" w:eastAsia="Calibri"/>
+          <w:color w:val="auto"/>
+          <w:spacing w:val="0"/>
+          <w:position w:val="0"/>
+          <w:sz w:val="22"/>
+          <w:shd w:fill="auto" w:val="clear"/>
+        </w:rPr>
+      </w:pPr>
+      <w:r>
+        <w:rPr>
+          <w:rFonts w:ascii="Calibri" w:hAnsi="Calibri" w:cs="Calibri" w:eastAsia="Calibri"/>
+          <w:color w:val="auto"/>
+          <w:spacing w:val="0"/>
+          <w:position w:val="0"/>
+          <w:sz w:val="22"/>
+          <w:shd w:fill="auto" w:val="clear"/>
+        </w:rPr>
+        <w:tab/>
+        <w:t xml:space="preserve">     pip3.8 install mysqlclient</w:t>
+      </w:r>
+    </w:p>
+    <w:p>
+      <w:pPr>
+        <w:numPr>
+          <w:ilvl w:val="0"/>
+          <w:numId w:val="64"/>
+        </w:numPr>
+        <w:spacing w:before="0" w:after="160" w:line="259"/>
+        <w:ind w:right="0" w:left="1440" w:hanging="360"/>
+        <w:jc w:val="left"/>
+        <w:rPr>
+          <w:rFonts w:ascii="Calibri" w:hAnsi="Calibri" w:cs="Calibri" w:eastAsia="Calibri"/>
+          <w:color w:val="auto"/>
+          <w:spacing w:val="0"/>
+          <w:position w:val="0"/>
+          <w:sz w:val="22"/>
+          <w:shd w:fill="auto" w:val="clear"/>
+        </w:rPr>
+      </w:pPr>
+      <w:r>
+        <w:rPr>
+          <w:rFonts w:ascii="Calibri" w:hAnsi="Calibri" w:cs="Calibri" w:eastAsia="Calibri"/>
+          <w:color w:val="auto"/>
+          <w:spacing w:val="0"/>
+          <w:position w:val="0"/>
+          <w:sz w:val="22"/>
+          <w:shd w:fill="auto" w:val="clear"/>
+        </w:rPr>
+        <w:tab/>
+        <w:t xml:space="preserve">    pip3.8 install django-environ</w:t>
+      </w:r>
+    </w:p>
+    <w:p>
+      <w:pPr>
+        <w:numPr>
+          <w:ilvl w:val="0"/>
+          <w:numId w:val="64"/>
+        </w:numPr>
+        <w:spacing w:before="0" w:after="160" w:line="259"/>
+        <w:ind w:right="0" w:left="1440" w:hanging="360"/>
+        <w:jc w:val="left"/>
+        <w:rPr>
+          <w:rFonts w:ascii="Calibri" w:hAnsi="Calibri" w:cs="Calibri" w:eastAsia="Calibri"/>
+          <w:color w:val="auto"/>
+          <w:spacing w:val="0"/>
+          <w:position w:val="0"/>
+          <w:sz w:val="22"/>
+          <w:shd w:fill="auto" w:val="clear"/>
+        </w:rPr>
+      </w:pPr>
+      <w:r>
+        <w:rPr>
+          <w:rFonts w:ascii="Calibri" w:hAnsi="Calibri" w:cs="Calibri" w:eastAsia="Calibri"/>
+          <w:color w:val="auto"/>
+          <w:spacing w:val="0"/>
+          <w:position w:val="0"/>
+          <w:sz w:val="22"/>
+          <w:shd w:fill="auto" w:val="clear"/>
+        </w:rPr>
+        <w:t xml:space="preserve">   </w:t>
+        <w:tab/>
+        <w:t xml:space="preserve">    python3.8  manage.py migrate</w:t>
+      </w:r>
+    </w:p>
+    <w:p>
+      <w:pPr>
+        <w:numPr>
+          <w:ilvl w:val="0"/>
+          <w:numId w:val="64"/>
+        </w:numPr>
+        <w:spacing w:before="0" w:after="160" w:line="259"/>
+        <w:ind w:right="0" w:left="1440" w:hanging="360"/>
+        <w:jc w:val="left"/>
+        <w:rPr>
+          <w:rFonts w:ascii="Calibri" w:hAnsi="Calibri" w:cs="Calibri" w:eastAsia="Calibri"/>
+          <w:color w:val="auto"/>
+          <w:spacing w:val="0"/>
+          <w:position w:val="0"/>
+          <w:sz w:val="22"/>
+          <w:shd w:fill="auto" w:val="clear"/>
+        </w:rPr>
+      </w:pPr>
+      <w:r>
+        <w:rPr>
+          <w:rFonts w:ascii="Calibri" w:hAnsi="Calibri" w:cs="Calibri" w:eastAsia="Calibri"/>
+          <w:color w:val="auto"/>
+          <w:spacing w:val="0"/>
+          <w:position w:val="0"/>
+          <w:sz w:val="22"/>
+          <w:shd w:fill="auto" w:val="clear"/>
+        </w:rPr>
+        <w:t xml:space="preserve">  telnet chatappdemo.cnuddw0eyqax.ap-south-1.rds.amazonaws.com 3306</w:t>
+      </w:r>
+    </w:p>
+    <w:p>
+      <w:pPr>
+        <w:numPr>
+          <w:ilvl w:val="0"/>
+          <w:numId w:val="64"/>
+        </w:numPr>
+        <w:spacing w:before="0" w:after="160" w:line="259"/>
+        <w:ind w:right="0" w:left="1440" w:hanging="360"/>
+        <w:jc w:val="left"/>
+        <w:rPr>
+          <w:rFonts w:ascii="Calibri" w:hAnsi="Calibri" w:cs="Calibri" w:eastAsia="Calibri"/>
+          <w:color w:val="auto"/>
+          <w:spacing w:val="0"/>
+          <w:position w:val="0"/>
+          <w:sz w:val="22"/>
+          <w:shd w:fill="auto" w:val="clear"/>
+        </w:rPr>
+      </w:pPr>
+      <w:r>
+        <w:rPr>
+          <w:rFonts w:ascii="Calibri" w:hAnsi="Calibri" w:cs="Calibri" w:eastAsia="Calibri"/>
+          <w:color w:val="auto"/>
+          <w:spacing w:val="0"/>
+          <w:position w:val="0"/>
+          <w:sz w:val="22"/>
+          <w:shd w:fill="auto" w:val="clear"/>
+        </w:rPr>
+        <w:t xml:space="preserve">run our application:    gunicorn --workers 3 --bind 10.0.1.183:8081 fundoo.wsgi:application</w:t>
+      </w:r>
+    </w:p>
+    <w:p>
+      <w:pPr>
+        <w:numPr>
+          <w:ilvl w:val="0"/>
+          <w:numId w:val="64"/>
+        </w:numPr>
+        <w:spacing w:before="0" w:after="160" w:line="259"/>
+        <w:ind w:right="0" w:left="1440" w:hanging="360"/>
+        <w:jc w:val="left"/>
+        <w:rPr>
+          <w:rFonts w:ascii="Calibri" w:hAnsi="Calibri" w:cs="Calibri" w:eastAsia="Calibri"/>
+          <w:color w:val="auto"/>
+          <w:spacing w:val="0"/>
+          <w:position w:val="0"/>
+          <w:sz w:val="22"/>
+          <w:shd w:fill="auto" w:val="clear"/>
+        </w:rPr>
+      </w:pPr>
+      <w:r>
+        <w:rPr>
+          <w:rFonts w:ascii="Calibri" w:hAnsi="Calibri" w:cs="Calibri" w:eastAsia="Calibri"/>
+          <w:color w:val="auto"/>
+          <w:spacing w:val="0"/>
+          <w:position w:val="0"/>
+          <w:sz w:val="22"/>
+          <w:shd w:fill="auto" w:val="clear"/>
+        </w:rPr>
+        <w:t xml:space="preserve">  run our applicatin in background :   nohup gunicorn --workers 3 --bind 10.0.1.183:8081 fundoo.wsgi:application &amp;</w:t>
+      </w:r>
+    </w:p>
+    <w:p>
+      <w:pPr>
+        <w:numPr>
+          <w:ilvl w:val="0"/>
+          <w:numId w:val="64"/>
+        </w:numPr>
+        <w:spacing w:before="0" w:after="160" w:line="259"/>
+        <w:ind w:right="0" w:left="1440" w:hanging="360"/>
+        <w:jc w:val="left"/>
+        <w:rPr>
+          <w:rFonts w:ascii="Calibri" w:hAnsi="Calibri" w:cs="Calibri" w:eastAsia="Calibri"/>
+          <w:color w:val="auto"/>
+          <w:spacing w:val="0"/>
+          <w:position w:val="0"/>
+          <w:sz w:val="22"/>
+          <w:shd w:fill="auto" w:val="clear"/>
+        </w:rPr>
+      </w:pPr>
+      <w:r>
+        <w:rPr>
+          <w:rFonts w:ascii="Calibri" w:hAnsi="Calibri" w:cs="Calibri" w:eastAsia="Calibri"/>
+          <w:color w:val="auto"/>
+          <w:spacing w:val="0"/>
+          <w:position w:val="0"/>
+          <w:sz w:val="22"/>
+          <w:shd w:fill="auto" w:val="clear"/>
+        </w:rPr>
+        <w:t xml:space="preserve">  </w:t>
+      </w:r>
+    </w:p>
+    <w:p>
+      <w:pPr>
+        <w:spacing w:before="0" w:after="160" w:line="259"/>
+        <w:ind w:right="0" w:left="720" w:firstLine="0"/>
+        <w:jc w:val="left"/>
+        <w:rPr>
+          <w:rFonts w:ascii="Calibri" w:hAnsi="Calibri" w:cs="Calibri" w:eastAsia="Calibri"/>
+          <w:color w:val="auto"/>
+          <w:spacing w:val="0"/>
+          <w:position w:val="0"/>
+          <w:sz w:val="22"/>
+          <w:shd w:fill="auto" w:val="clear"/>
+        </w:rPr>
+      </w:pPr>
+    </w:p>
+    <w:p>
+      <w:pPr>
+        <w:spacing w:before="0" w:after="160" w:line="259"/>
+        <w:ind w:right="0" w:left="720" w:firstLine="0"/>
+        <w:jc w:val="left"/>
+        <w:rPr>
+          <w:rFonts w:ascii="Calibri" w:hAnsi="Calibri" w:cs="Calibri" w:eastAsia="Calibri"/>
+          <w:color w:val="auto"/>
+          <w:spacing w:val="0"/>
+          <w:position w:val="0"/>
+          <w:sz w:val="22"/>
+          <w:shd w:fill="auto" w:val="clear"/>
+        </w:rPr>
+      </w:pPr>
+    </w:p>
+    <w:p>
+      <w:pPr>
+        <w:spacing w:before="0" w:after="160" w:line="259"/>
+        <w:ind w:right="0" w:left="720" w:firstLine="0"/>
+        <w:jc w:val="left"/>
+        <w:rPr>
+          <w:rFonts w:ascii="Calibri" w:hAnsi="Calibri" w:cs="Calibri" w:eastAsia="Calibri"/>
+          <w:color w:val="auto"/>
+          <w:spacing w:val="0"/>
+          <w:position w:val="0"/>
+          <w:sz w:val="22"/>
+          <w:shd w:fill="auto" w:val="clear"/>
+        </w:rPr>
+      </w:pPr>
+    </w:p>
+    <w:p>
+      <w:pPr>
+        <w:spacing w:before="0" w:after="160" w:line="259"/>
+        <w:ind w:right="0" w:left="720" w:firstLine="0"/>
+        <w:jc w:val="left"/>
+        <w:rPr>
+          <w:rFonts w:ascii="Calibri" w:hAnsi="Calibri" w:cs="Calibri" w:eastAsia="Calibri"/>
+          <w:color w:val="auto"/>
+          <w:spacing w:val="0"/>
+          <w:position w:val="0"/>
+          <w:sz w:val="22"/>
+          <w:shd w:fill="auto" w:val="clear"/>
+        </w:rPr>
+      </w:pPr>
+    </w:p>
+    <w:p>
+      <w:pPr>
+        <w:spacing w:before="0" w:after="160" w:line="259"/>
+        <w:ind w:right="0" w:left="720" w:firstLine="0"/>
+        <w:jc w:val="left"/>
+        <w:rPr>
+          <w:rFonts w:ascii="Calibri" w:hAnsi="Calibri" w:cs="Calibri" w:eastAsia="Calibri"/>
+          <w:color w:val="auto"/>
+          <w:spacing w:val="0"/>
+          <w:position w:val="0"/>
+          <w:sz w:val="22"/>
+          <w:shd w:fill="auto" w:val="clear"/>
+        </w:rPr>
+      </w:pPr>
+    </w:p>
+    <w:p>
+      <w:pPr>
+        <w:spacing w:before="0" w:after="160" w:line="259"/>
+        <w:ind w:right="0" w:left="720" w:firstLine="0"/>
+        <w:jc w:val="left"/>
+        <w:rPr>
+          <w:rFonts w:ascii="Calibri" w:hAnsi="Calibri" w:cs="Calibri" w:eastAsia="Calibri"/>
+          <w:color w:val="auto"/>
+          <w:spacing w:val="0"/>
+          <w:position w:val="0"/>
+          <w:sz w:val="22"/>
+          <w:shd w:fill="auto" w:val="clear"/>
+        </w:rPr>
+      </w:pPr>
+      <w:r>
+        <w:rPr>
+          <w:rFonts w:ascii="Calibri" w:hAnsi="Calibri" w:cs="Calibri" w:eastAsia="Calibri"/>
+          <w:color w:val="auto"/>
+          <w:spacing w:val="0"/>
+          <w:position w:val="0"/>
+          <w:sz w:val="22"/>
+          <w:shd w:fill="auto" w:val="clear"/>
+        </w:rPr>
+        <w:t xml:space="preserve">Configuration  for webserver</w:t>
+      </w:r>
+    </w:p>
+    <w:p>
+      <w:pPr>
+        <w:spacing w:before="0" w:after="160" w:line="259"/>
+        <w:ind w:right="0" w:left="720" w:firstLine="0"/>
+        <w:jc w:val="left"/>
+        <w:rPr>
+          <w:rFonts w:ascii="Calibri" w:hAnsi="Calibri" w:cs="Calibri" w:eastAsia="Calibri"/>
+          <w:color w:val="auto"/>
+          <w:spacing w:val="0"/>
+          <w:position w:val="0"/>
+          <w:sz w:val="22"/>
+          <w:shd w:fill="auto" w:val="clear"/>
+        </w:rPr>
+      </w:pPr>
+      <w:r>
+        <w:rPr>
+          <w:rFonts w:ascii="Calibri" w:hAnsi="Calibri" w:cs="Calibri" w:eastAsia="Calibri"/>
+          <w:color w:val="auto"/>
+          <w:spacing w:val="0"/>
+          <w:position w:val="0"/>
+          <w:sz w:val="22"/>
+          <w:shd w:fill="auto" w:val="clear"/>
+        </w:rPr>
+        <w:t xml:space="preserve">    1 connect web server</w:t>
+      </w:r>
+    </w:p>
+    <w:p>
+      <w:pPr>
+        <w:spacing w:before="0" w:after="160" w:line="259"/>
+        <w:ind w:right="0" w:left="720" w:firstLine="0"/>
+        <w:jc w:val="left"/>
+        <w:rPr>
+          <w:rFonts w:ascii="Calibri" w:hAnsi="Calibri" w:cs="Calibri" w:eastAsia="Calibri"/>
+          <w:color w:val="auto"/>
+          <w:spacing w:val="0"/>
+          <w:position w:val="0"/>
+          <w:sz w:val="22"/>
+          <w:shd w:fill="auto" w:val="clear"/>
+        </w:rPr>
+      </w:pPr>
+      <w:r>
+        <w:rPr>
+          <w:rFonts w:ascii="Calibri" w:hAnsi="Calibri" w:cs="Calibri" w:eastAsia="Calibri"/>
+          <w:color w:val="auto"/>
+          <w:spacing w:val="0"/>
+          <w:position w:val="0"/>
+          <w:sz w:val="22"/>
+          <w:shd w:fill="auto" w:val="clear"/>
+        </w:rPr>
+        <w:t xml:space="preserve">    2  install nginx</w:t>
+      </w:r>
+    </w:p>
+    <w:p>
+      <w:pPr>
+        <w:spacing w:before="0" w:after="160" w:line="259"/>
+        <w:ind w:right="0" w:left="720" w:firstLine="0"/>
+        <w:jc w:val="left"/>
+        <w:rPr>
+          <w:rFonts w:ascii="Calibri" w:hAnsi="Calibri" w:cs="Calibri" w:eastAsia="Calibri"/>
+          <w:color w:val="auto"/>
+          <w:spacing w:val="0"/>
+          <w:position w:val="0"/>
+          <w:sz w:val="22"/>
+          <w:shd w:fill="auto" w:val="clear"/>
+        </w:rPr>
+      </w:pPr>
+      <w:r>
+        <w:rPr>
+          <w:rFonts w:ascii="Calibri" w:hAnsi="Calibri" w:cs="Calibri" w:eastAsia="Calibri"/>
+          <w:color w:val="auto"/>
+          <w:spacing w:val="0"/>
+          <w:position w:val="0"/>
+          <w:sz w:val="22"/>
+          <w:shd w:fill="auto" w:val="clear"/>
+        </w:rPr>
+        <w:t xml:space="preserve">    3  </w:t>
+      </w:r>
+      <w:r>
+        <w:rPr>
+          <w:rFonts w:ascii="Calibri" w:hAnsi="Calibri" w:cs="Calibri" w:eastAsia="Calibri"/>
+          <w:color w:val="auto"/>
+          <w:spacing w:val="0"/>
+          <w:position w:val="0"/>
+          <w:sz w:val="22"/>
+          <w:shd w:fill="auto" w:val="clear"/>
+        </w:rPr>
+        <w:t xml:space="preserve">cd /etc/nginx/</w:t>
+      </w:r>
+    </w:p>
+    <w:p>
+      <w:pPr>
+        <w:spacing w:before="0" w:after="160" w:line="259"/>
+        <w:ind w:right="0" w:left="720" w:firstLine="0"/>
+        <w:jc w:val="left"/>
+        <w:rPr>
+          <w:rFonts w:ascii="Calibri" w:hAnsi="Calibri" w:cs="Calibri" w:eastAsia="Calibri"/>
+          <w:color w:val="auto"/>
+          <w:spacing w:val="0"/>
+          <w:position w:val="0"/>
+          <w:sz w:val="22"/>
+          <w:shd w:fill="auto" w:val="clear"/>
+        </w:rPr>
+      </w:pPr>
+      <w:r>
+        <w:rPr>
+          <w:rFonts w:ascii="Calibri" w:hAnsi="Calibri" w:cs="Calibri" w:eastAsia="Calibri"/>
+          <w:color w:val="auto"/>
+          <w:spacing w:val="0"/>
+          <w:position w:val="0"/>
+          <w:sz w:val="22"/>
+          <w:shd w:fill="auto" w:val="clear"/>
+        </w:rPr>
+        <w:t xml:space="preserve">    4  cd sites-available/</w:t>
+      </w:r>
+    </w:p>
+    <w:p>
+      <w:pPr>
+        <w:spacing w:before="0" w:after="160" w:line="259"/>
+        <w:ind w:right="0" w:left="720" w:firstLine="0"/>
+        <w:jc w:val="left"/>
+        <w:rPr>
+          <w:rFonts w:ascii="Calibri" w:hAnsi="Calibri" w:cs="Calibri" w:eastAsia="Calibri"/>
+          <w:color w:val="auto"/>
+          <w:spacing w:val="0"/>
+          <w:position w:val="0"/>
+          <w:sz w:val="22"/>
+          <w:shd w:fill="auto" w:val="clear"/>
+        </w:rPr>
+      </w:pPr>
+      <w:r>
+        <w:rPr>
+          <w:rFonts w:ascii="Calibri" w:hAnsi="Calibri" w:cs="Calibri" w:eastAsia="Calibri"/>
+          <w:color w:val="auto"/>
+          <w:spacing w:val="0"/>
+          <w:position w:val="0"/>
+          <w:sz w:val="22"/>
+          <w:shd w:fill="auto" w:val="clear"/>
+        </w:rPr>
+        <w:t xml:space="preserve">    5 create file:     cat &gt;chatapp</w:t>
+      </w:r>
+    </w:p>
+    <w:p>
+      <w:pPr>
+        <w:spacing w:before="0" w:after="160" w:line="259"/>
+        <w:ind w:right="0" w:left="720" w:firstLine="0"/>
+        <w:jc w:val="left"/>
+        <w:rPr>
+          <w:rFonts w:ascii="Calibri" w:hAnsi="Calibri" w:cs="Calibri" w:eastAsia="Calibri"/>
+          <w:color w:val="auto"/>
+          <w:spacing w:val="0"/>
+          <w:position w:val="0"/>
+          <w:sz w:val="22"/>
+          <w:shd w:fill="auto" w:val="clear"/>
+        </w:rPr>
+      </w:pPr>
+      <w:r>
+        <w:rPr>
+          <w:rFonts w:ascii="Calibri" w:hAnsi="Calibri" w:cs="Calibri" w:eastAsia="Calibri"/>
+          <w:color w:val="auto"/>
+          <w:spacing w:val="0"/>
+          <w:position w:val="0"/>
+          <w:sz w:val="22"/>
+          <w:shd w:fill="auto" w:val="clear"/>
+        </w:rPr>
+        <w:t xml:space="preserve">    6  chmod 744 chatapp</w:t>
+      </w:r>
+    </w:p>
+    <w:p>
+      <w:pPr>
+        <w:spacing w:before="0" w:after="160" w:line="259"/>
+        <w:ind w:right="0" w:left="720" w:firstLine="0"/>
+        <w:jc w:val="left"/>
+        <w:rPr>
+          <w:rFonts w:ascii="Calibri" w:hAnsi="Calibri" w:cs="Calibri" w:eastAsia="Calibri"/>
+          <w:color w:val="auto"/>
+          <w:spacing w:val="0"/>
+          <w:position w:val="0"/>
+          <w:sz w:val="22"/>
+          <w:shd w:fill="auto" w:val="clear"/>
+        </w:rPr>
+      </w:pPr>
+      <w:r>
+        <w:rPr>
+          <w:rFonts w:ascii="Calibri" w:hAnsi="Calibri" w:cs="Calibri" w:eastAsia="Calibri"/>
+          <w:color w:val="auto"/>
+          <w:spacing w:val="0"/>
+          <w:position w:val="0"/>
+          <w:sz w:val="22"/>
+          <w:shd w:fill="auto" w:val="clear"/>
+        </w:rPr>
+        <w:t xml:space="preserve">   7  nano chatapp</w:t>
+      </w:r>
+    </w:p>
+    <w:p>
+      <w:pPr>
+        <w:spacing w:before="0" w:after="160" w:line="259"/>
+        <w:ind w:right="0" w:left="720" w:firstLine="0"/>
+        <w:jc w:val="left"/>
+        <w:rPr>
+          <w:rFonts w:ascii="Calibri" w:hAnsi="Calibri" w:cs="Calibri" w:eastAsia="Calibri"/>
+          <w:color w:val="auto"/>
+          <w:spacing w:val="0"/>
+          <w:position w:val="0"/>
+          <w:sz w:val="22"/>
+          <w:shd w:fill="auto" w:val="clear"/>
+        </w:rPr>
+      </w:pPr>
+      <w:r>
+        <w:rPr>
+          <w:rFonts w:ascii="Calibri" w:hAnsi="Calibri" w:cs="Calibri" w:eastAsia="Calibri"/>
+          <w:color w:val="auto"/>
+          <w:spacing w:val="0"/>
+          <w:position w:val="0"/>
+          <w:sz w:val="22"/>
+          <w:shd w:fill="auto" w:val="clear"/>
+        </w:rPr>
+        <w:t xml:space="preserve">          =&gt; add following text in that and add private ip address of application server</w:t>
+      </w:r>
+    </w:p>
+    <w:p>
+      <w:pPr>
+        <w:spacing w:before="0" w:after="160" w:line="259"/>
+        <w:ind w:right="0" w:left="720" w:firstLine="0"/>
+        <w:jc w:val="left"/>
+        <w:rPr>
+          <w:rFonts w:ascii="Calibri" w:hAnsi="Calibri" w:cs="Calibri" w:eastAsia="Calibri"/>
+          <w:color w:val="auto"/>
+          <w:spacing w:val="0"/>
+          <w:position w:val="0"/>
+          <w:sz w:val="22"/>
+          <w:shd w:fill="auto" w:val="clear"/>
+        </w:rPr>
+      </w:pPr>
+      <w:r>
+        <w:rPr>
+          <w:rFonts w:ascii="Calibri" w:hAnsi="Calibri" w:cs="Calibri" w:eastAsia="Calibri"/>
+          <w:color w:val="auto"/>
+          <w:spacing w:val="0"/>
+          <w:position w:val="0"/>
+          <w:sz w:val="22"/>
+          <w:shd w:fill="auto" w:val="clear"/>
+        </w:rPr>
+        <w:t xml:space="preserve">                server {</w:t>
+      </w:r>
+    </w:p>
+    <w:p>
+      <w:pPr>
+        <w:spacing w:before="0" w:after="160" w:line="259"/>
+        <w:ind w:right="0" w:left="720" w:firstLine="0"/>
+        <w:jc w:val="left"/>
+        <w:rPr>
+          <w:rFonts w:ascii="Calibri" w:hAnsi="Calibri" w:cs="Calibri" w:eastAsia="Calibri"/>
+          <w:color w:val="auto"/>
+          <w:spacing w:val="0"/>
+          <w:position w:val="0"/>
+          <w:sz w:val="22"/>
+          <w:shd w:fill="auto" w:val="clear"/>
+        </w:rPr>
+      </w:pPr>
+      <w:r>
+        <w:rPr>
+          <w:rFonts w:ascii="Calibri" w:hAnsi="Calibri" w:cs="Calibri" w:eastAsia="Calibri"/>
+          <w:color w:val="auto"/>
+          <w:spacing w:val="0"/>
+          <w:position w:val="0"/>
+          <w:sz w:val="22"/>
+          <w:shd w:fill="auto" w:val="clear"/>
+        </w:rPr>
+        <w:t xml:space="preserve"> listen 80;</w:t>
+      </w:r>
+    </w:p>
+    <w:p>
+      <w:pPr>
+        <w:spacing w:before="0" w:after="160" w:line="259"/>
+        <w:ind w:right="0" w:left="720" w:firstLine="0"/>
+        <w:jc w:val="left"/>
+        <w:rPr>
+          <w:rFonts w:ascii="Calibri" w:hAnsi="Calibri" w:cs="Calibri" w:eastAsia="Calibri"/>
+          <w:color w:val="auto"/>
+          <w:spacing w:val="0"/>
+          <w:position w:val="0"/>
+          <w:sz w:val="22"/>
+          <w:shd w:fill="auto" w:val="clear"/>
+        </w:rPr>
+      </w:pPr>
+      <w:r>
+        <w:rPr>
+          <w:rFonts w:ascii="Calibri" w:hAnsi="Calibri" w:cs="Calibri" w:eastAsia="Calibri"/>
+          <w:color w:val="auto"/>
+          <w:spacing w:val="0"/>
+          <w:position w:val="0"/>
+          <w:sz w:val="22"/>
+          <w:shd w:fill="auto" w:val="clear"/>
+        </w:rPr>
+        <w:t xml:space="preserve"> server_name _;</w:t>
+      </w:r>
+    </w:p>
+    <w:p>
+      <w:pPr>
+        <w:spacing w:before="0" w:after="160" w:line="259"/>
+        <w:ind w:right="0" w:left="720" w:firstLine="0"/>
+        <w:jc w:val="left"/>
+        <w:rPr>
+          <w:rFonts w:ascii="Calibri" w:hAnsi="Calibri" w:cs="Calibri" w:eastAsia="Calibri"/>
+          <w:color w:val="auto"/>
+          <w:spacing w:val="0"/>
+          <w:position w:val="0"/>
+          <w:sz w:val="22"/>
+          <w:shd w:fill="auto" w:val="clear"/>
+        </w:rPr>
+      </w:pPr>
+      <w:r>
+        <w:rPr>
+          <w:rFonts w:ascii="Calibri" w:hAnsi="Calibri" w:cs="Calibri" w:eastAsia="Calibri"/>
+          <w:color w:val="auto"/>
+          <w:spacing w:val="0"/>
+          <w:position w:val="0"/>
+          <w:sz w:val="22"/>
+          <w:shd w:fill="auto" w:val="clear"/>
+        </w:rPr>
+        <w:t xml:space="preserve"> location = /favicon.ico { access_log off; log_not_found off; }</w:t>
+      </w:r>
+    </w:p>
+    <w:p>
+      <w:pPr>
+        <w:spacing w:before="0" w:after="160" w:line="259"/>
+        <w:ind w:right="0" w:left="720" w:firstLine="0"/>
+        <w:jc w:val="left"/>
+        <w:rPr>
+          <w:rFonts w:ascii="Calibri" w:hAnsi="Calibri" w:cs="Calibri" w:eastAsia="Calibri"/>
+          <w:color w:val="auto"/>
+          <w:spacing w:val="0"/>
+          <w:position w:val="0"/>
+          <w:sz w:val="22"/>
+          <w:shd w:fill="auto" w:val="clear"/>
+        </w:rPr>
+      </w:pPr>
+      <w:r>
+        <w:rPr>
+          <w:rFonts w:ascii="Calibri" w:hAnsi="Calibri" w:cs="Calibri" w:eastAsia="Calibri"/>
+          <w:color w:val="auto"/>
+          <w:spacing w:val="0"/>
+          <w:position w:val="0"/>
+          <w:sz w:val="22"/>
+          <w:shd w:fill="auto" w:val="clear"/>
+        </w:rPr>
+        <w:t xml:space="preserve"> location / {</w:t>
+      </w:r>
+    </w:p>
+    <w:p>
+      <w:pPr>
+        <w:spacing w:before="0" w:after="160" w:line="259"/>
+        <w:ind w:right="0" w:left="720" w:firstLine="0"/>
+        <w:jc w:val="left"/>
+        <w:rPr>
+          <w:rFonts w:ascii="Calibri" w:hAnsi="Calibri" w:cs="Calibri" w:eastAsia="Calibri"/>
+          <w:color w:val="auto"/>
+          <w:spacing w:val="0"/>
+          <w:position w:val="0"/>
+          <w:sz w:val="22"/>
+          <w:shd w:fill="auto" w:val="clear"/>
+        </w:rPr>
+      </w:pPr>
+      <w:r>
+        <w:rPr>
+          <w:rFonts w:ascii="Calibri" w:hAnsi="Calibri" w:cs="Calibri" w:eastAsia="Calibri"/>
+          <w:color w:val="auto"/>
+          <w:spacing w:val="0"/>
+          <w:position w:val="0"/>
+          <w:sz w:val="22"/>
+          <w:shd w:fill="auto" w:val="clear"/>
+        </w:rPr>
+        <w:t xml:space="preserve">     include proxy_params;</w:t>
+      </w:r>
+    </w:p>
+    <w:p>
+      <w:pPr>
+        <w:spacing w:before="0" w:after="160" w:line="259"/>
+        <w:ind w:right="0" w:left="720" w:firstLine="0"/>
+        <w:jc w:val="left"/>
+        <w:rPr>
+          <w:rFonts w:ascii="Calibri" w:hAnsi="Calibri" w:cs="Calibri" w:eastAsia="Calibri"/>
+          <w:color w:val="auto"/>
+          <w:spacing w:val="0"/>
+          <w:position w:val="0"/>
+          <w:sz w:val="22"/>
+          <w:shd w:fill="auto" w:val="clear"/>
+        </w:rPr>
+      </w:pPr>
+      <w:r>
+        <w:rPr>
+          <w:rFonts w:ascii="Calibri" w:hAnsi="Calibri" w:cs="Calibri" w:eastAsia="Calibri"/>
+          <w:color w:val="auto"/>
+          <w:spacing w:val="0"/>
+          <w:position w:val="0"/>
+          <w:sz w:val="22"/>
+          <w:shd w:fill="auto" w:val="clear"/>
+        </w:rPr>
+        <w:t xml:space="preserve">     proxy_pass </w:t>
+      </w:r>
+      <w:hyperlink xmlns:r="http://schemas.openxmlformats.org/officeDocument/2006/relationships" r:id="docRId7">
+        <w:r>
+          <w:rPr>
+            <w:rFonts w:ascii="Calibri" w:hAnsi="Calibri" w:cs="Calibri" w:eastAsia="Calibri"/>
+            <w:color w:val="0000FF"/>
+            <w:spacing w:val="0"/>
+            <w:position w:val="0"/>
+            <w:sz w:val="22"/>
+            <w:u w:val="single"/>
+            <w:shd w:fill="auto" w:val="clear"/>
+          </w:rPr>
+          <w:t xml:space="preserve">http://10.0.0.0:8081</w:t>
+        </w:r>
+      </w:hyperlink>
+      <w:r>
+        <w:rPr>
+          <w:rFonts w:ascii="Calibri" w:hAnsi="Calibri" w:cs="Calibri" w:eastAsia="Calibri"/>
+          <w:color w:val="auto"/>
+          <w:spacing w:val="0"/>
+          <w:position w:val="0"/>
+          <w:sz w:val="22"/>
+          <w:shd w:fill="auto" w:val="clear"/>
+        </w:rPr>
+        <w:t xml:space="preserve">;</w:t>
+      </w:r>
+    </w:p>
+    <w:p>
+      <w:pPr>
+        <w:spacing w:before="0" w:after="160" w:line="259"/>
+        <w:ind w:right="0" w:left="720" w:firstLine="0"/>
+        <w:jc w:val="left"/>
+        <w:rPr>
+          <w:rFonts w:ascii="Calibri" w:hAnsi="Calibri" w:cs="Calibri" w:eastAsia="Calibri"/>
+          <w:color w:val="auto"/>
+          <w:spacing w:val="0"/>
+          <w:position w:val="0"/>
+          <w:sz w:val="22"/>
+          <w:shd w:fill="auto" w:val="clear"/>
+        </w:rPr>
+      </w:pPr>
+      <w:r>
+        <w:rPr>
+          <w:rFonts w:ascii="Calibri" w:hAnsi="Calibri" w:cs="Calibri" w:eastAsia="Calibri"/>
+          <w:color w:val="auto"/>
+          <w:spacing w:val="0"/>
+          <w:position w:val="0"/>
+          <w:sz w:val="22"/>
+          <w:shd w:fill="auto" w:val="clear"/>
+        </w:rPr>
+        <w:t xml:space="preserve"> }</w:t>
+      </w:r>
+    </w:p>
+    <w:p>
+      <w:pPr>
+        <w:spacing w:before="0" w:after="160" w:line="259"/>
+        <w:ind w:right="0" w:left="720" w:firstLine="0"/>
+        <w:jc w:val="left"/>
+        <w:rPr>
+          <w:rFonts w:ascii="Calibri" w:hAnsi="Calibri" w:cs="Calibri" w:eastAsia="Calibri"/>
+          <w:color w:val="auto"/>
+          <w:spacing w:val="0"/>
+          <w:position w:val="0"/>
+          <w:sz w:val="22"/>
+          <w:shd w:fill="auto" w:val="clear"/>
+        </w:rPr>
+      </w:pPr>
+      <w:r>
+        <w:rPr>
+          <w:rFonts w:ascii="Calibri" w:hAnsi="Calibri" w:cs="Calibri" w:eastAsia="Calibri"/>
+          <w:color w:val="auto"/>
+          <w:spacing w:val="0"/>
+          <w:position w:val="0"/>
+          <w:sz w:val="22"/>
+          <w:shd w:fill="auto" w:val="clear"/>
+        </w:rPr>
+        <w:t xml:space="preserve">}</w:t>
+      </w:r>
+    </w:p>
+    <w:p>
+      <w:pPr>
+        <w:spacing w:before="0" w:after="160" w:line="259"/>
+        <w:ind w:right="0" w:left="720" w:firstLine="0"/>
+        <w:jc w:val="left"/>
+        <w:rPr>
+          <w:rFonts w:ascii="Calibri" w:hAnsi="Calibri" w:cs="Calibri" w:eastAsia="Calibri"/>
+          <w:color w:val="auto"/>
+          <w:spacing w:val="0"/>
+          <w:position w:val="0"/>
+          <w:sz w:val="22"/>
+          <w:shd w:fill="auto" w:val="clear"/>
+        </w:rPr>
+      </w:pPr>
+      <w:r>
+        <w:rPr>
+          <w:rFonts w:ascii="Calibri" w:hAnsi="Calibri" w:cs="Calibri" w:eastAsia="Calibri"/>
+          <w:color w:val="auto"/>
+          <w:spacing w:val="0"/>
+          <w:position w:val="0"/>
+          <w:sz w:val="22"/>
+          <w:shd w:fill="auto" w:val="clear"/>
+        </w:rPr>
+        <w:t xml:space="preserve">   8  cd sites-enabled/</w:t>
+      </w:r>
+    </w:p>
+    <w:p>
+      <w:pPr>
+        <w:spacing w:before="0" w:after="160" w:line="259"/>
+        <w:ind w:right="0" w:left="720" w:firstLine="0"/>
+        <w:jc w:val="left"/>
+        <w:rPr>
+          <w:rFonts w:ascii="Calibri" w:hAnsi="Calibri" w:cs="Calibri" w:eastAsia="Calibri"/>
+          <w:color w:val="auto"/>
+          <w:spacing w:val="0"/>
+          <w:position w:val="0"/>
+          <w:sz w:val="22"/>
+          <w:shd w:fill="auto" w:val="clear"/>
+        </w:rPr>
+      </w:pPr>
+      <w:r>
+        <w:rPr>
+          <w:rFonts w:ascii="Calibri" w:hAnsi="Calibri" w:cs="Calibri" w:eastAsia="Calibri"/>
+          <w:color w:val="auto"/>
+          <w:spacing w:val="0"/>
+          <w:position w:val="0"/>
+          <w:sz w:val="22"/>
+          <w:shd w:fill="auto" w:val="clear"/>
+        </w:rPr>
+        <w:t xml:space="preserve">   9  rm -rf default</w:t>
+      </w:r>
+    </w:p>
+    <w:p>
+      <w:pPr>
+        <w:spacing w:before="0" w:after="160" w:line="259"/>
+        <w:ind w:right="0" w:left="720" w:firstLine="0"/>
+        <w:jc w:val="left"/>
+        <w:rPr>
+          <w:rFonts w:ascii="Calibri" w:hAnsi="Calibri" w:cs="Calibri" w:eastAsia="Calibri"/>
+          <w:color w:val="auto"/>
+          <w:spacing w:val="0"/>
+          <w:position w:val="0"/>
+          <w:sz w:val="22"/>
+          <w:shd w:fill="auto" w:val="clear"/>
+        </w:rPr>
+      </w:pPr>
+      <w:r>
+        <w:rPr>
+          <w:rFonts w:ascii="Calibri" w:hAnsi="Calibri" w:cs="Calibri" w:eastAsia="Calibri"/>
+          <w:color w:val="auto"/>
+          <w:spacing w:val="0"/>
+          <w:position w:val="0"/>
+          <w:sz w:val="22"/>
+          <w:shd w:fill="auto" w:val="clear"/>
+        </w:rPr>
+        <w:t xml:space="preserve">   10  ln -s /etc/nginx/sites-available/chatapp  /etc/nginx/sites-enabled/chatapp</w:t>
+      </w:r>
+    </w:p>
+    <w:p>
+      <w:pPr>
+        <w:spacing w:before="0" w:after="160" w:line="259"/>
+        <w:ind w:right="0" w:left="720" w:firstLine="0"/>
+        <w:jc w:val="left"/>
+        <w:rPr>
+          <w:rFonts w:ascii="Calibri" w:hAnsi="Calibri" w:cs="Calibri" w:eastAsia="Calibri"/>
+          <w:color w:val="auto"/>
+          <w:spacing w:val="0"/>
+          <w:position w:val="0"/>
+          <w:sz w:val="22"/>
+          <w:shd w:fill="auto" w:val="clear"/>
+        </w:rPr>
+      </w:pPr>
+      <w:r>
+        <w:rPr>
+          <w:rFonts w:ascii="Calibri" w:hAnsi="Calibri" w:cs="Calibri" w:eastAsia="Calibri"/>
+          <w:color w:val="auto"/>
+          <w:spacing w:val="0"/>
+          <w:position w:val="0"/>
+          <w:sz w:val="22"/>
+          <w:shd w:fill="auto" w:val="clear"/>
+        </w:rPr>
+        <w:t xml:space="preserve">   11  nginx -s reload</w:t>
+      </w:r>
+    </w:p>
+    <w:p>
+      <w:pPr>
+        <w:spacing w:before="0" w:after="160" w:line="259"/>
+        <w:ind w:right="0" w:left="720" w:firstLine="0"/>
+        <w:jc w:val="left"/>
+        <w:rPr>
+          <w:rFonts w:ascii="Calibri" w:hAnsi="Calibri" w:cs="Calibri" w:eastAsia="Calibri"/>
+          <w:color w:val="auto"/>
+          <w:spacing w:val="0"/>
+          <w:position w:val="0"/>
+          <w:sz w:val="22"/>
+          <w:shd w:fill="auto" w:val="clear"/>
+        </w:rPr>
+      </w:pPr>
+      <w:r>
+        <w:rPr>
+          <w:rFonts w:ascii="Calibri" w:hAnsi="Calibri" w:cs="Calibri" w:eastAsia="Calibri"/>
+          <w:color w:val="auto"/>
+          <w:spacing w:val="0"/>
+          <w:position w:val="0"/>
+          <w:sz w:val="22"/>
+          <w:shd w:fill="auto" w:val="clear"/>
+        </w:rPr>
+        <w:t xml:space="preserve">   </w:t>
+      </w:r>
+    </w:p>
+    <w:p>
+      <w:pPr>
+        <w:spacing w:before="0" w:after="160" w:line="259"/>
+        <w:ind w:right="0" w:left="720" w:firstLine="0"/>
+        <w:jc w:val="left"/>
+        <w:rPr>
+          <w:rFonts w:ascii="Calibri" w:hAnsi="Calibri" w:cs="Calibri" w:eastAsia="Calibri"/>
+          <w:color w:val="auto"/>
+          <w:spacing w:val="0"/>
+          <w:position w:val="0"/>
+          <w:sz w:val="22"/>
+          <w:shd w:fill="auto" w:val="clear"/>
+        </w:rPr>
+      </w:pPr>
+    </w:p>
+    <w:p>
+      <w:pPr>
+        <w:spacing w:before="0" w:after="160" w:line="259"/>
+        <w:ind w:right="0" w:left="720" w:firstLine="0"/>
+        <w:jc w:val="left"/>
+        <w:rPr>
+          <w:rFonts w:ascii="Calibri" w:hAnsi="Calibri" w:cs="Calibri" w:eastAsia="Calibri"/>
+          <w:color w:val="auto"/>
+          <w:spacing w:val="0"/>
+          <w:position w:val="0"/>
+          <w:sz w:val="22"/>
+          <w:shd w:fill="auto" w:val="clear"/>
+        </w:rPr>
+      </w:pPr>
+      <w:r>
+        <w:rPr>
+          <w:rFonts w:ascii="Calibri" w:hAnsi="Calibri" w:cs="Calibri" w:eastAsia="Calibri"/>
+          <w:color w:val="auto"/>
+          <w:spacing w:val="0"/>
+          <w:position w:val="0"/>
+          <w:sz w:val="22"/>
+          <w:shd w:fill="auto" w:val="clear"/>
+        </w:rPr>
+        <w:t xml:space="preserve">here server configuration is done so copy web server public ip address and hit it on browser</w:t>
+      </w:r>
+    </w:p>
+    <w:p>
+      <w:pPr>
+        <w:spacing w:before="0" w:after="160" w:line="259"/>
+        <w:ind w:right="0" w:left="720" w:firstLine="0"/>
+        <w:jc w:val="left"/>
+        <w:rPr>
+          <w:rFonts w:ascii="Calibri" w:hAnsi="Calibri" w:cs="Calibri" w:eastAsia="Calibri"/>
+          <w:color w:val="auto"/>
+          <w:spacing w:val="0"/>
+          <w:position w:val="0"/>
+          <w:sz w:val="22"/>
+          <w:shd w:fill="auto" w:val="clear"/>
+        </w:rPr>
+      </w:pPr>
+    </w:p>
+    <w:p>
+      <w:pPr>
+        <w:spacing w:before="0" w:after="160" w:line="259"/>
+        <w:ind w:right="0" w:left="720" w:firstLine="0"/>
+        <w:jc w:val="left"/>
+        <w:rPr>
+          <w:rFonts w:ascii="Calibri" w:hAnsi="Calibri" w:cs="Calibri" w:eastAsia="Calibri"/>
+          <w:color w:val="auto"/>
+          <w:spacing w:val="0"/>
+          <w:position w:val="0"/>
+          <w:sz w:val="22"/>
+          <w:shd w:fill="auto" w:val="clear"/>
+        </w:rPr>
+      </w:pPr>
+    </w:p>
+    <w:p>
+      <w:pPr>
+        <w:spacing w:before="0" w:after="160" w:line="259"/>
+        <w:ind w:right="0" w:left="720" w:firstLine="0"/>
+        <w:jc w:val="left"/>
+        <w:rPr>
+          <w:rFonts w:ascii="Calibri" w:hAnsi="Calibri" w:cs="Calibri" w:eastAsia="Calibri"/>
+          <w:color w:val="auto"/>
+          <w:spacing w:val="0"/>
+          <w:position w:val="0"/>
+          <w:sz w:val="22"/>
+          <w:shd w:fill="auto" w:val="clear"/>
+        </w:rPr>
+      </w:pPr>
+    </w:p>
+    <w:p>
+      <w:pPr>
+        <w:spacing w:before="0" w:after="160" w:line="259"/>
+        <w:ind w:right="0" w:left="720" w:firstLine="0"/>
+        <w:jc w:val="left"/>
+        <w:rPr>
+          <w:rFonts w:ascii="Calibri" w:hAnsi="Calibri" w:cs="Calibri" w:eastAsia="Calibri"/>
+          <w:color w:val="auto"/>
+          <w:spacing w:val="0"/>
+          <w:position w:val="0"/>
+          <w:sz w:val="22"/>
+          <w:shd w:fill="auto" w:val="clear"/>
+        </w:rPr>
+      </w:pPr>
+    </w:p>
+    <w:p>
+      <w:pPr>
+        <w:spacing w:before="0" w:after="160" w:line="259"/>
+        <w:ind w:right="0" w:left="720" w:firstLine="0"/>
+        <w:jc w:val="left"/>
+        <w:rPr>
+          <w:rFonts w:ascii="Calibri" w:hAnsi="Calibri" w:cs="Calibri" w:eastAsia="Calibri"/>
+          <w:color w:val="auto"/>
+          <w:spacing w:val="0"/>
+          <w:position w:val="0"/>
+          <w:sz w:val="22"/>
+          <w:shd w:fill="auto" w:val="clear"/>
+        </w:rPr>
+      </w:pPr>
+    </w:p>
+    <w:p>
+      <w:pPr>
+        <w:spacing w:before="0" w:after="160" w:line="259"/>
+        <w:ind w:right="0" w:left="720" w:firstLine="0"/>
+        <w:jc w:val="left"/>
+        <w:rPr>
+          <w:rFonts w:ascii="Calibri" w:hAnsi="Calibri" w:cs="Calibri" w:eastAsia="Calibri"/>
+          <w:color w:val="auto"/>
+          <w:spacing w:val="0"/>
+          <w:position w:val="0"/>
+          <w:sz w:val="22"/>
+          <w:shd w:fill="auto" w:val="clear"/>
+        </w:rPr>
+      </w:pPr>
+    </w:p>
+    <w:p>
+      <w:pPr>
+        <w:spacing w:before="0" w:after="160" w:line="259"/>
+        <w:ind w:right="0" w:left="720" w:firstLine="0"/>
+        <w:jc w:val="left"/>
+        <w:rPr>
+          <w:rFonts w:ascii="Calibri" w:hAnsi="Calibri" w:cs="Calibri" w:eastAsia="Calibri"/>
+          <w:color w:val="auto"/>
+          <w:spacing w:val="0"/>
+          <w:position w:val="0"/>
+          <w:sz w:val="22"/>
+          <w:shd w:fill="auto" w:val="clear"/>
+        </w:rPr>
+      </w:pPr>
+    </w:p>
+    <w:p>
+      <w:pPr>
+        <w:spacing w:before="0" w:after="160" w:line="259"/>
+        <w:ind w:right="0" w:left="720" w:firstLine="0"/>
+        <w:jc w:val="left"/>
+        <w:rPr>
+          <w:rFonts w:ascii="Calibri" w:hAnsi="Calibri" w:cs="Calibri" w:eastAsia="Calibri"/>
+          <w:color w:val="auto"/>
+          <w:spacing w:val="0"/>
+          <w:position w:val="0"/>
+          <w:sz w:val="22"/>
+          <w:shd w:fill="auto" w:val="clear"/>
+        </w:rPr>
+      </w:pPr>
+    </w:p>
+    <w:p>
+      <w:pPr>
+        <w:spacing w:before="0" w:after="160" w:line="259"/>
+        <w:ind w:right="0" w:left="720" w:firstLine="0"/>
+        <w:jc w:val="left"/>
+        <w:rPr>
+          <w:rFonts w:ascii="Calibri" w:hAnsi="Calibri" w:cs="Calibri" w:eastAsia="Calibri"/>
+          <w:color w:val="auto"/>
+          <w:spacing w:val="0"/>
+          <w:position w:val="0"/>
+          <w:sz w:val="22"/>
+          <w:shd w:fill="auto" w:val="clear"/>
+        </w:rPr>
+      </w:pPr>
+    </w:p>
+    <w:p>
+      <w:pPr>
+        <w:spacing w:before="0" w:after="160" w:line="259"/>
+        <w:ind w:right="0" w:left="720" w:firstLine="0"/>
+        <w:jc w:val="left"/>
+        <w:rPr>
+          <w:rFonts w:ascii="Calibri" w:hAnsi="Calibri" w:cs="Calibri" w:eastAsia="Calibri"/>
+          <w:color w:val="auto"/>
+          <w:spacing w:val="0"/>
+          <w:position w:val="0"/>
+          <w:sz w:val="22"/>
+          <w:shd w:fill="auto" w:val="clear"/>
+        </w:rPr>
+      </w:pPr>
+    </w:p>
+    <w:p>
+      <w:pPr>
+        <w:spacing w:before="0" w:after="160" w:line="259"/>
+        <w:ind w:right="0" w:left="720" w:firstLine="0"/>
+        <w:jc w:val="left"/>
+        <w:rPr>
+          <w:rFonts w:ascii="Calibri" w:hAnsi="Calibri" w:cs="Calibri" w:eastAsia="Calibri"/>
+          <w:color w:val="auto"/>
+          <w:spacing w:val="0"/>
+          <w:position w:val="0"/>
+          <w:sz w:val="22"/>
+          <w:shd w:fill="auto" w:val="clear"/>
+        </w:rPr>
+      </w:pPr>
+    </w:p>
+    <w:p>
+      <w:pPr>
+        <w:spacing w:before="0" w:after="160" w:line="259"/>
+        <w:ind w:right="0" w:left="720" w:firstLine="0"/>
+        <w:jc w:val="left"/>
+        <w:rPr>
+          <w:rFonts w:ascii="Calibri" w:hAnsi="Calibri" w:cs="Calibri" w:eastAsia="Calibri"/>
+          <w:color w:val="auto"/>
+          <w:spacing w:val="0"/>
+          <w:position w:val="0"/>
+          <w:sz w:val="22"/>
+          <w:shd w:fill="auto" w:val="clear"/>
+        </w:rPr>
+      </w:pPr>
+    </w:p>
+    <w:p>
+      <w:pPr>
+        <w:spacing w:before="0" w:after="160" w:line="259"/>
+        <w:ind w:right="0" w:left="720" w:firstLine="0"/>
+        <w:jc w:val="left"/>
+        <w:rPr>
+          <w:rFonts w:ascii="Calibri" w:hAnsi="Calibri" w:cs="Calibri" w:eastAsia="Calibri"/>
+          <w:color w:val="auto"/>
+          <w:spacing w:val="0"/>
+          <w:position w:val="0"/>
+          <w:sz w:val="22"/>
+          <w:shd w:fill="auto" w:val="clear"/>
+        </w:rPr>
+      </w:pPr>
+    </w:p>
+    <w:p>
+      <w:pPr>
+        <w:spacing w:before="0" w:after="160" w:line="259"/>
+        <w:ind w:right="0" w:left="720" w:firstLine="0"/>
+        <w:jc w:val="left"/>
+        <w:rPr>
+          <w:rFonts w:ascii="Calibri" w:hAnsi="Calibri" w:cs="Calibri" w:eastAsia="Calibri"/>
+          <w:color w:val="auto"/>
+          <w:spacing w:val="0"/>
+          <w:position w:val="0"/>
+          <w:sz w:val="22"/>
+          <w:shd w:fill="auto" w:val="clear"/>
+        </w:rPr>
+      </w:pPr>
+    </w:p>
+    <w:p>
+      <w:pPr>
+        <w:spacing w:before="0" w:after="160" w:line="259"/>
+        <w:ind w:right="0" w:left="720" w:firstLine="0"/>
+        <w:jc w:val="left"/>
+        <w:rPr>
+          <w:rFonts w:ascii="Calibri" w:hAnsi="Calibri" w:cs="Calibri" w:eastAsia="Calibri"/>
+          <w:color w:val="auto"/>
+          <w:spacing w:val="0"/>
+          <w:position w:val="0"/>
+          <w:sz w:val="22"/>
+          <w:shd w:fill="auto" w:val="clear"/>
+        </w:rPr>
+      </w:pPr>
+    </w:p>
+    <w:p>
+      <w:pPr>
+        <w:spacing w:before="0" w:after="160" w:line="259"/>
+        <w:ind w:right="0" w:left="720" w:firstLine="0"/>
+        <w:jc w:val="left"/>
+        <w:rPr>
+          <w:rFonts w:ascii="Calibri" w:hAnsi="Calibri" w:cs="Calibri" w:eastAsia="Calibri"/>
+          <w:color w:val="auto"/>
+          <w:spacing w:val="0"/>
+          <w:position w:val="0"/>
+          <w:sz w:val="22"/>
+          <w:shd w:fill="auto" w:val="clear"/>
+        </w:rPr>
+      </w:pPr>
+    </w:p>
+    <w:p>
+      <w:pPr>
+        <w:spacing w:before="0" w:after="160" w:line="259"/>
+        <w:ind w:right="0" w:left="720" w:firstLine="0"/>
+        <w:jc w:val="left"/>
+        <w:rPr>
+          <w:rFonts w:ascii="Calibri" w:hAnsi="Calibri" w:cs="Calibri" w:eastAsia="Calibri"/>
+          <w:color w:val="auto"/>
+          <w:spacing w:val="0"/>
+          <w:position w:val="0"/>
+          <w:sz w:val="22"/>
+          <w:shd w:fill="auto" w:val="clear"/>
+        </w:rPr>
+      </w:pPr>
+    </w:p>
+    <w:p>
+      <w:pPr>
+        <w:spacing w:before="0" w:after="160" w:line="259"/>
+        <w:ind w:right="0" w:left="720" w:firstLine="0"/>
+        <w:jc w:val="left"/>
+        <w:rPr>
+          <w:rFonts w:ascii="Calibri" w:hAnsi="Calibri" w:cs="Calibri" w:eastAsia="Calibri"/>
+          <w:color w:val="auto"/>
+          <w:spacing w:val="0"/>
+          <w:position w:val="0"/>
+          <w:sz w:val="22"/>
+          <w:shd w:fill="auto" w:val="clear"/>
+        </w:rPr>
+      </w:pPr>
+    </w:p>
+    <w:p>
+      <w:pPr>
+        <w:spacing w:before="0" w:after="160" w:line="259"/>
+        <w:ind w:right="0" w:left="720" w:firstLine="0"/>
+        <w:jc w:val="left"/>
+        <w:rPr>
+          <w:rFonts w:ascii="Calibri" w:hAnsi="Calibri" w:cs="Calibri" w:eastAsia="Calibri"/>
+          <w:color w:val="auto"/>
+          <w:spacing w:val="0"/>
+          <w:position w:val="0"/>
+          <w:sz w:val="22"/>
+          <w:shd w:fill="auto" w:val="clear"/>
+        </w:rPr>
+      </w:pPr>
+    </w:p>
+    <w:p>
+      <w:pPr>
+        <w:spacing w:before="0" w:after="160" w:line="259"/>
+        <w:ind w:right="0" w:left="720" w:firstLine="0"/>
+        <w:jc w:val="left"/>
+        <w:rPr>
+          <w:rFonts w:ascii="Calibri" w:hAnsi="Calibri" w:cs="Calibri" w:eastAsia="Calibri"/>
+          <w:color w:val="auto"/>
+          <w:spacing w:val="0"/>
+          <w:position w:val="0"/>
+          <w:sz w:val="22"/>
+          <w:shd w:fill="auto" w:val="clear"/>
+        </w:rPr>
+      </w:pPr>
+    </w:p>
+    <w:p>
+      <w:pPr>
+        <w:spacing w:before="0" w:after="160" w:line="259"/>
+        <w:ind w:right="0" w:left="720" w:firstLine="0"/>
+        <w:jc w:val="left"/>
+        <w:rPr>
+          <w:rFonts w:ascii="Calibri" w:hAnsi="Calibri" w:cs="Calibri" w:eastAsia="Calibri"/>
+          <w:color w:val="auto"/>
+          <w:spacing w:val="0"/>
+          <w:position w:val="0"/>
+          <w:sz w:val="22"/>
+          <w:shd w:fill="auto" w:val="clear"/>
+        </w:rPr>
+      </w:pPr>
+    </w:p>
+    <w:p>
+      <w:pPr>
+        <w:spacing w:before="0" w:after="160" w:line="259"/>
+        <w:ind w:right="0" w:left="720" w:firstLine="0"/>
+        <w:jc w:val="left"/>
+        <w:rPr>
+          <w:rFonts w:ascii="Calibri" w:hAnsi="Calibri" w:cs="Calibri" w:eastAsia="Calibri"/>
+          <w:color w:val="auto"/>
+          <w:spacing w:val="0"/>
+          <w:position w:val="0"/>
+          <w:sz w:val="22"/>
+          <w:shd w:fill="auto" w:val="clear"/>
+        </w:rPr>
+      </w:pPr>
+    </w:p>
+    <w:p>
+      <w:pPr>
+        <w:spacing w:before="0" w:after="160" w:line="259"/>
+        <w:ind w:right="0" w:left="720" w:firstLine="0"/>
+        <w:jc w:val="left"/>
+        <w:rPr>
+          <w:rFonts w:ascii="Calibri" w:hAnsi="Calibri" w:cs="Calibri" w:eastAsia="Calibri"/>
+          <w:color w:val="auto"/>
+          <w:spacing w:val="0"/>
+          <w:position w:val="0"/>
+          <w:sz w:val="22"/>
+          <w:shd w:fill="auto" w:val="clear"/>
+        </w:rPr>
+      </w:pPr>
+    </w:p>
+    <w:p>
+      <w:pPr>
+        <w:spacing w:before="0" w:after="160" w:line="259"/>
+        <w:ind w:right="0" w:left="720" w:firstLine="0"/>
+        <w:jc w:val="left"/>
+        <w:rPr>
+          <w:rFonts w:ascii="Calibri" w:hAnsi="Calibri" w:cs="Calibri" w:eastAsia="Calibri"/>
+          <w:color w:val="auto"/>
+          <w:spacing w:val="0"/>
+          <w:position w:val="0"/>
+          <w:sz w:val="22"/>
+          <w:shd w:fill="auto" w:val="clear"/>
+        </w:rPr>
+      </w:pPr>
+    </w:p>
+    <w:p>
+      <w:pPr>
+        <w:spacing w:before="0" w:after="160" w:line="259"/>
+        <w:ind w:right="0" w:left="720" w:firstLine="0"/>
+        <w:jc w:val="left"/>
+        <w:rPr>
+          <w:rFonts w:ascii="Calibri" w:hAnsi="Calibri" w:cs="Calibri" w:eastAsia="Calibri"/>
+          <w:color w:val="auto"/>
+          <w:spacing w:val="0"/>
+          <w:position w:val="0"/>
+          <w:sz w:val="22"/>
+          <w:shd w:fill="auto" w:val="clear"/>
+        </w:rPr>
+      </w:pPr>
+    </w:p>
+    <w:p>
+      <w:pPr>
+        <w:spacing w:before="0" w:after="160" w:line="259"/>
+        <w:ind w:right="0" w:left="720" w:firstLine="0"/>
+        <w:jc w:val="left"/>
+        <w:rPr>
+          <w:rFonts w:ascii="Calibri" w:hAnsi="Calibri" w:cs="Calibri" w:eastAsia="Calibri"/>
+          <w:color w:val="auto"/>
+          <w:spacing w:val="0"/>
+          <w:position w:val="0"/>
+          <w:sz w:val="22"/>
+          <w:shd w:fill="auto" w:val="clear"/>
+        </w:rPr>
+      </w:pPr>
+    </w:p>
+    <w:p>
+      <w:pPr>
+        <w:spacing w:before="0" w:after="160" w:line="259"/>
+        <w:ind w:right="0" w:left="720" w:firstLine="0"/>
+        <w:jc w:val="left"/>
+        <w:rPr>
+          <w:rFonts w:ascii="Calibri" w:hAnsi="Calibri" w:cs="Calibri" w:eastAsia="Calibri"/>
+          <w:color w:val="auto"/>
+          <w:spacing w:val="0"/>
+          <w:position w:val="0"/>
+          <w:sz w:val="22"/>
+          <w:shd w:fill="auto" w:val="clear"/>
+        </w:rPr>
+      </w:pPr>
+    </w:p>
+    <w:p>
+      <w:pPr>
+        <w:spacing w:before="0" w:after="160" w:line="259"/>
+        <w:ind w:right="0" w:left="720" w:firstLine="0"/>
+        <w:jc w:val="left"/>
+        <w:rPr>
+          <w:rFonts w:ascii="Calibri" w:hAnsi="Calibri" w:cs="Calibri" w:eastAsia="Calibri"/>
+          <w:color w:val="auto"/>
+          <w:spacing w:val="0"/>
+          <w:position w:val="0"/>
+          <w:sz w:val="22"/>
+          <w:shd w:fill="auto" w:val="clear"/>
+        </w:rPr>
+      </w:pPr>
+    </w:p>
+    <w:p>
+      <w:pPr>
+        <w:spacing w:before="0" w:after="160" w:line="259"/>
+        <w:ind w:right="0" w:left="720" w:firstLine="0"/>
+        <w:jc w:val="left"/>
+        <w:rPr>
+          <w:rFonts w:ascii="Calibri" w:hAnsi="Calibri" w:cs="Calibri" w:eastAsia="Calibri"/>
+          <w:color w:val="auto"/>
+          <w:spacing w:val="0"/>
+          <w:position w:val="0"/>
+          <w:sz w:val="22"/>
+          <w:shd w:fill="auto" w:val="clear"/>
+        </w:rPr>
+      </w:pPr>
+    </w:p>
+    <w:p>
+      <w:pPr>
+        <w:spacing w:before="0" w:after="160" w:line="259"/>
+        <w:ind w:right="0" w:left="720" w:firstLine="0"/>
+        <w:jc w:val="left"/>
+        <w:rPr>
+          <w:rFonts w:ascii="Calibri" w:hAnsi="Calibri" w:cs="Calibri" w:eastAsia="Calibri"/>
+          <w:color w:val="auto"/>
+          <w:spacing w:val="0"/>
+          <w:position w:val="0"/>
+          <w:sz w:val="22"/>
+          <w:shd w:fill="auto" w:val="clear"/>
+        </w:rPr>
+      </w:pPr>
+    </w:p>
+    <w:p>
+      <w:pPr>
+        <w:spacing w:before="0" w:after="160" w:line="259"/>
+        <w:ind w:right="0" w:left="720" w:firstLine="0"/>
+        <w:jc w:val="left"/>
+        <w:rPr>
+          <w:rFonts w:ascii="Calibri" w:hAnsi="Calibri" w:cs="Calibri" w:eastAsia="Calibri"/>
+          <w:color w:val="auto"/>
+          <w:spacing w:val="0"/>
+          <w:position w:val="0"/>
+          <w:sz w:val="22"/>
+          <w:shd w:fill="auto" w:val="clear"/>
+        </w:rPr>
+      </w:pPr>
+    </w:p>
+    <w:p>
+      <w:pPr>
+        <w:spacing w:before="0" w:after="160" w:line="259"/>
+        <w:ind w:right="0" w:left="720" w:firstLine="0"/>
+        <w:jc w:val="left"/>
+        <w:rPr>
+          <w:rFonts w:ascii="Calibri" w:hAnsi="Calibri" w:cs="Calibri" w:eastAsia="Calibri"/>
+          <w:color w:val="auto"/>
+          <w:spacing w:val="0"/>
+          <w:position w:val="0"/>
+          <w:sz w:val="22"/>
+          <w:shd w:fill="auto" w:val="clear"/>
+        </w:rPr>
+      </w:pPr>
+    </w:p>
+    <w:p>
+      <w:pPr>
+        <w:spacing w:before="0" w:after="160" w:line="259"/>
+        <w:ind w:right="0" w:left="720" w:firstLine="0"/>
+        <w:jc w:val="left"/>
+        <w:rPr>
+          <w:rFonts w:ascii="Calibri" w:hAnsi="Calibri" w:cs="Calibri" w:eastAsia="Calibri"/>
+          <w:color w:val="auto"/>
+          <w:spacing w:val="0"/>
+          <w:position w:val="0"/>
+          <w:sz w:val="22"/>
+          <w:shd w:fill="auto" w:val="clear"/>
+        </w:rPr>
+      </w:pPr>
+    </w:p>
+    <w:p>
+      <w:pPr>
+        <w:spacing w:before="0" w:after="160" w:line="259"/>
+        <w:ind w:right="0" w:left="720" w:firstLine="0"/>
+        <w:jc w:val="left"/>
+        <w:rPr>
+          <w:rFonts w:ascii="Calibri" w:hAnsi="Calibri" w:cs="Calibri" w:eastAsia="Calibri"/>
+          <w:color w:val="auto"/>
+          <w:spacing w:val="0"/>
+          <w:position w:val="0"/>
+          <w:sz w:val="22"/>
+          <w:shd w:fill="auto" w:val="clear"/>
+        </w:rPr>
+      </w:pPr>
+    </w:p>
+    <w:p>
+      <w:pPr>
+        <w:spacing w:before="0" w:after="160" w:line="259"/>
+        <w:ind w:right="0" w:left="720" w:firstLine="0"/>
+        <w:jc w:val="left"/>
+        <w:rPr>
+          <w:rFonts w:ascii="Calibri" w:hAnsi="Calibri" w:cs="Calibri" w:eastAsia="Calibri"/>
+          <w:color w:val="auto"/>
+          <w:spacing w:val="0"/>
+          <w:position w:val="0"/>
+          <w:sz w:val="22"/>
+          <w:shd w:fill="auto" w:val="clear"/>
+        </w:rPr>
+      </w:pPr>
+    </w:p>
+    <w:p>
+      <w:pPr>
+        <w:spacing w:before="0" w:after="160" w:line="259"/>
+        <w:ind w:right="0" w:left="720" w:firstLine="0"/>
+        <w:jc w:val="left"/>
+        <w:rPr>
+          <w:rFonts w:ascii="Calibri" w:hAnsi="Calibri" w:cs="Calibri" w:eastAsia="Calibri"/>
+          <w:color w:val="auto"/>
+          <w:spacing w:val="0"/>
+          <w:position w:val="0"/>
+          <w:sz w:val="22"/>
+          <w:shd w:fill="auto" w:val="clear"/>
+        </w:rPr>
+      </w:pPr>
+    </w:p>
+    <w:p>
+      <w:pPr>
+        <w:spacing w:before="0" w:after="160" w:line="259"/>
+        <w:ind w:right="0" w:left="720" w:firstLine="0"/>
+        <w:jc w:val="left"/>
+        <w:rPr>
+          <w:rFonts w:ascii="Calibri" w:hAnsi="Calibri" w:cs="Calibri" w:eastAsia="Calibri"/>
+          <w:color w:val="auto"/>
+          <w:spacing w:val="0"/>
+          <w:position w:val="0"/>
+          <w:sz w:val="22"/>
+          <w:shd w:fill="auto" w:val="clear"/>
+        </w:rPr>
+      </w:pPr>
+    </w:p>
+    <w:p>
+      <w:pPr>
+        <w:spacing w:before="0" w:after="160" w:line="259"/>
+        <w:ind w:right="0" w:left="720" w:firstLine="0"/>
+        <w:jc w:val="left"/>
+        <w:rPr>
+          <w:rFonts w:ascii="Calibri" w:hAnsi="Calibri" w:cs="Calibri" w:eastAsia="Calibri"/>
+          <w:color w:val="auto"/>
+          <w:spacing w:val="0"/>
+          <w:position w:val="0"/>
+          <w:sz w:val="22"/>
+          <w:shd w:fill="auto" w:val="clear"/>
+        </w:rPr>
+      </w:pPr>
+    </w:p>
+    <w:p>
+      <w:pPr>
+        <w:spacing w:before="0" w:after="160" w:line="259"/>
+        <w:ind w:right="0" w:left="720" w:firstLine="0"/>
+        <w:jc w:val="left"/>
+        <w:rPr>
+          <w:rFonts w:ascii="Calibri" w:hAnsi="Calibri" w:cs="Calibri" w:eastAsia="Calibri"/>
+          <w:color w:val="auto"/>
+          <w:spacing w:val="0"/>
+          <w:position w:val="0"/>
+          <w:sz w:val="22"/>
+          <w:shd w:fill="auto" w:val="clear"/>
+        </w:rPr>
+      </w:pPr>
+    </w:p>
+    <w:p>
+      <w:pPr>
+        <w:spacing w:before="0" w:after="160" w:line="259"/>
+        <w:ind w:right="0" w:left="720" w:firstLine="0"/>
+        <w:jc w:val="left"/>
+        <w:rPr>
+          <w:rFonts w:ascii="Calibri" w:hAnsi="Calibri" w:cs="Calibri" w:eastAsia="Calibri"/>
+          <w:color w:val="auto"/>
+          <w:spacing w:val="0"/>
+          <w:position w:val="0"/>
+          <w:sz w:val="22"/>
+          <w:shd w:fill="auto" w:val="clear"/>
+        </w:rPr>
+      </w:pPr>
+    </w:p>
+    <w:p>
+      <w:pPr>
+        <w:spacing w:before="0" w:after="160" w:line="259"/>
+        <w:ind w:right="0" w:left="720" w:firstLine="0"/>
+        <w:jc w:val="left"/>
+        <w:rPr>
+          <w:rFonts w:ascii="Calibri" w:hAnsi="Calibri" w:cs="Calibri" w:eastAsia="Calibri"/>
+          <w:color w:val="auto"/>
+          <w:spacing w:val="0"/>
+          <w:position w:val="0"/>
+          <w:sz w:val="22"/>
+          <w:shd w:fill="auto" w:val="clear"/>
+        </w:rPr>
+      </w:pPr>
+    </w:p>
+    <w:p>
+      <w:pPr>
+        <w:spacing w:before="0" w:after="160" w:line="259"/>
+        <w:ind w:right="0" w:left="720" w:firstLine="0"/>
+        <w:jc w:val="left"/>
+        <w:rPr>
+          <w:rFonts w:ascii="Calibri" w:hAnsi="Calibri" w:cs="Calibri" w:eastAsia="Calibri"/>
+          <w:color w:val="auto"/>
+          <w:spacing w:val="0"/>
+          <w:position w:val="0"/>
+          <w:sz w:val="22"/>
+          <w:shd w:fill="auto" w:val="clear"/>
+        </w:rPr>
+      </w:pPr>
+    </w:p>
+    <w:p>
+      <w:pPr>
+        <w:spacing w:before="0" w:after="160" w:line="259"/>
+        <w:ind w:right="0" w:left="720" w:firstLine="0"/>
+        <w:jc w:val="left"/>
+        <w:rPr>
+          <w:rFonts w:ascii="Calibri" w:hAnsi="Calibri" w:cs="Calibri" w:eastAsia="Calibri"/>
+          <w:color w:val="auto"/>
+          <w:spacing w:val="0"/>
+          <w:position w:val="0"/>
+          <w:sz w:val="22"/>
+          <w:shd w:fill="auto" w:val="clear"/>
+        </w:rPr>
+      </w:pPr>
+    </w:p>
+    <w:p>
+      <w:pPr>
+        <w:spacing w:before="0" w:after="160" w:line="259"/>
+        <w:ind w:right="0" w:left="720" w:firstLine="0"/>
+        <w:jc w:val="left"/>
+        <w:rPr>
+          <w:rFonts w:ascii="Calibri" w:hAnsi="Calibri" w:cs="Calibri" w:eastAsia="Calibri"/>
+          <w:color w:val="auto"/>
+          <w:spacing w:val="0"/>
+          <w:position w:val="0"/>
+          <w:sz w:val="22"/>
+          <w:shd w:fill="auto" w:val="clear"/>
+        </w:rPr>
+      </w:pPr>
+    </w:p>
+    <w:p>
+      <w:pPr>
+        <w:spacing w:before="0" w:after="160" w:line="259"/>
+        <w:ind w:right="0" w:left="720" w:firstLine="0"/>
+        <w:jc w:val="left"/>
+        <w:rPr>
+          <w:rFonts w:ascii="Calibri" w:hAnsi="Calibri" w:cs="Calibri" w:eastAsia="Calibri"/>
+          <w:color w:val="auto"/>
+          <w:spacing w:val="0"/>
+          <w:position w:val="0"/>
+          <w:sz w:val="22"/>
+          <w:shd w:fill="auto" w:val="clear"/>
+        </w:rPr>
+      </w:pPr>
+    </w:p>
+    <w:p>
+      <w:pPr>
+        <w:spacing w:before="0" w:after="160" w:line="259"/>
+        <w:ind w:right="0" w:left="720" w:firstLine="0"/>
+        <w:jc w:val="left"/>
+        <w:rPr>
+          <w:rFonts w:ascii="Calibri" w:hAnsi="Calibri" w:cs="Calibri" w:eastAsia="Calibri"/>
+          <w:color w:val="auto"/>
+          <w:spacing w:val="0"/>
+          <w:position w:val="0"/>
+          <w:sz w:val="22"/>
+          <w:shd w:fill="auto" w:val="clear"/>
+        </w:rPr>
+      </w:pPr>
+    </w:p>
+    <w:p>
+      <w:pPr>
+        <w:spacing w:before="0" w:after="160" w:line="259"/>
+        <w:ind w:right="0" w:left="720" w:firstLine="0"/>
+        <w:jc w:val="left"/>
+        <w:rPr>
+          <w:rFonts w:ascii="Calibri" w:hAnsi="Calibri" w:cs="Calibri" w:eastAsia="Calibri"/>
+          <w:color w:val="auto"/>
+          <w:spacing w:val="0"/>
+          <w:position w:val="0"/>
+          <w:sz w:val="22"/>
+          <w:shd w:fill="auto" w:val="clear"/>
+        </w:rPr>
+      </w:pPr>
+    </w:p>
+    <w:p>
+      <w:pPr>
+        <w:spacing w:before="0" w:after="160" w:line="259"/>
+        <w:ind w:right="0" w:left="720" w:firstLine="0"/>
+        <w:jc w:val="left"/>
+        <w:rPr>
+          <w:rFonts w:ascii="Calibri" w:hAnsi="Calibri" w:cs="Calibri" w:eastAsia="Calibri"/>
+          <w:color w:val="auto"/>
+          <w:spacing w:val="0"/>
+          <w:position w:val="0"/>
+          <w:sz w:val="22"/>
+          <w:shd w:fill="auto" w:val="clear"/>
+        </w:rPr>
+      </w:pPr>
+    </w:p>
+    <w:p>
+      <w:pPr>
+        <w:spacing w:before="0" w:after="160" w:line="259"/>
+        <w:ind w:right="0" w:left="720" w:firstLine="0"/>
+        <w:jc w:val="left"/>
+        <w:rPr>
+          <w:rFonts w:ascii="Calibri" w:hAnsi="Calibri" w:cs="Calibri" w:eastAsia="Calibri"/>
+          <w:color w:val="auto"/>
+          <w:spacing w:val="0"/>
+          <w:position w:val="0"/>
+          <w:sz w:val="22"/>
+          <w:shd w:fill="auto" w:val="clear"/>
+        </w:rPr>
+      </w:pPr>
+    </w:p>
+    <w:p>
+      <w:pPr>
+        <w:spacing w:before="0" w:after="160" w:line="259"/>
+        <w:ind w:right="0" w:left="720" w:firstLine="0"/>
+        <w:jc w:val="left"/>
+        <w:rPr>
+          <w:rFonts w:ascii="Calibri" w:hAnsi="Calibri" w:cs="Calibri" w:eastAsia="Calibri"/>
+          <w:color w:val="auto"/>
+          <w:spacing w:val="0"/>
+          <w:position w:val="0"/>
+          <w:sz w:val="22"/>
+          <w:shd w:fill="auto" w:val="clear"/>
+        </w:rPr>
+      </w:pPr>
+    </w:p>
+    <w:p>
+      <w:pPr>
+        <w:spacing w:before="0" w:after="160" w:line="259"/>
+        <w:ind w:right="0" w:left="720" w:firstLine="0"/>
+        <w:jc w:val="left"/>
+        <w:rPr>
+          <w:rFonts w:ascii="Calibri" w:hAnsi="Calibri" w:cs="Calibri" w:eastAsia="Calibri"/>
+          <w:color w:val="auto"/>
+          <w:spacing w:val="0"/>
+          <w:position w:val="0"/>
+          <w:sz w:val="22"/>
+          <w:shd w:fill="auto" w:val="clear"/>
+        </w:rPr>
+      </w:pPr>
+    </w:p>
+    <w:p>
+      <w:pPr>
+        <w:spacing w:before="0" w:after="160" w:line="259"/>
+        <w:ind w:right="0" w:left="0" w:firstLine="0"/>
+        <w:jc w:val="left"/>
+        <w:rPr>
+          <w:rFonts w:ascii="Calibri" w:hAnsi="Calibri" w:cs="Calibri" w:eastAsia="Calibri"/>
+          <w:color w:val="FF0000"/>
+          <w:spacing w:val="0"/>
+          <w:position w:val="0"/>
+          <w:sz w:val="22"/>
+          <w:shd w:fill="auto" w:val="clear"/>
+        </w:rPr>
+      </w:pPr>
+      <w:r>
+        <w:rPr>
+          <w:rFonts w:ascii="Calibri" w:hAnsi="Calibri" w:cs="Calibri" w:eastAsia="Calibri"/>
+          <w:color w:val="FF0000"/>
+          <w:spacing w:val="0"/>
+          <w:position w:val="0"/>
+          <w:sz w:val="22"/>
+          <w:shd w:fill="auto" w:val="clear"/>
+        </w:rPr>
+        <w:t xml:space="preserve">Load Balancing=&gt;</w:t>
+      </w:r>
+    </w:p>
+    <w:p>
+      <w:pPr>
+        <w:numPr>
+          <w:ilvl w:val="0"/>
+          <w:numId w:val="67"/>
+        </w:numPr>
+        <w:spacing w:before="0" w:after="160" w:line="259"/>
+        <w:ind w:right="0" w:left="720" w:hanging="360"/>
+        <w:jc w:val="left"/>
+        <w:rPr>
+          <w:rFonts w:ascii="Calibri" w:hAnsi="Calibri" w:cs="Calibri" w:eastAsia="Calibri"/>
+          <w:color w:val="auto"/>
+          <w:spacing w:val="0"/>
+          <w:position w:val="0"/>
+          <w:sz w:val="22"/>
+          <w:shd w:fill="auto" w:val="clear"/>
+        </w:rPr>
+      </w:pPr>
+      <w:r>
+        <w:rPr>
+          <w:rFonts w:ascii="Calibri" w:hAnsi="Calibri" w:cs="Calibri" w:eastAsia="Calibri"/>
+          <w:color w:val="auto"/>
+          <w:spacing w:val="0"/>
+          <w:position w:val="0"/>
+          <w:sz w:val="22"/>
+          <w:shd w:fill="auto" w:val="clear"/>
+        </w:rPr>
+        <w:t xml:space="preserve">If we host our website in server and incoming traffic of this website is  increased but this server configuration don’t has a capacity to handle this traffic.</w:t>
+      </w:r>
+    </w:p>
+    <w:p>
+      <w:pPr>
+        <w:numPr>
+          <w:ilvl w:val="0"/>
+          <w:numId w:val="67"/>
+        </w:numPr>
+        <w:spacing w:before="0" w:after="160" w:line="259"/>
+        <w:ind w:right="0" w:left="720" w:hanging="360"/>
+        <w:jc w:val="left"/>
+        <w:rPr>
+          <w:rFonts w:ascii="Calibri" w:hAnsi="Calibri" w:cs="Calibri" w:eastAsia="Calibri"/>
+          <w:color w:val="auto"/>
+          <w:spacing w:val="0"/>
+          <w:position w:val="0"/>
+          <w:sz w:val="22"/>
+          <w:shd w:fill="auto" w:val="clear"/>
+        </w:rPr>
+      </w:pPr>
+      <w:r>
+        <w:rPr>
+          <w:rFonts w:ascii="Calibri" w:hAnsi="Calibri" w:cs="Calibri" w:eastAsia="Calibri"/>
+          <w:color w:val="auto"/>
+          <w:spacing w:val="0"/>
+          <w:position w:val="0"/>
+          <w:sz w:val="22"/>
+          <w:shd w:fill="auto" w:val="clear"/>
+        </w:rPr>
+        <w:t xml:space="preserve">In this case cpu utilization and memory utilization automatically increased and cross the deadline and server getting crashed .</w:t>
+      </w:r>
+    </w:p>
+    <w:p>
+      <w:pPr>
+        <w:numPr>
+          <w:ilvl w:val="0"/>
+          <w:numId w:val="67"/>
+        </w:numPr>
+        <w:spacing w:before="0" w:after="160" w:line="259"/>
+        <w:ind w:right="0" w:left="720" w:hanging="360"/>
+        <w:jc w:val="left"/>
+        <w:rPr>
+          <w:rFonts w:ascii="Calibri" w:hAnsi="Calibri" w:cs="Calibri" w:eastAsia="Calibri"/>
+          <w:color w:val="auto"/>
+          <w:spacing w:val="0"/>
+          <w:position w:val="0"/>
+          <w:sz w:val="22"/>
+          <w:shd w:fill="auto" w:val="clear"/>
+        </w:rPr>
+      </w:pPr>
+      <w:r>
+        <w:rPr>
+          <w:rFonts w:ascii="Calibri" w:hAnsi="Calibri" w:cs="Calibri" w:eastAsia="Calibri"/>
+          <w:color w:val="auto"/>
+          <w:spacing w:val="0"/>
+          <w:position w:val="0"/>
+          <w:sz w:val="22"/>
+          <w:shd w:fill="auto" w:val="clear"/>
+        </w:rPr>
+        <w:t xml:space="preserve">To resolve this problem in aws using load balancing </w:t>
+      </w:r>
+    </w:p>
+    <w:p>
+      <w:pPr>
+        <w:numPr>
+          <w:ilvl w:val="0"/>
+          <w:numId w:val="67"/>
+        </w:numPr>
+        <w:spacing w:before="0" w:after="160" w:line="259"/>
+        <w:ind w:right="0" w:left="720" w:hanging="360"/>
+        <w:jc w:val="left"/>
+        <w:rPr>
+          <w:rFonts w:ascii="Calibri" w:hAnsi="Calibri" w:cs="Calibri" w:eastAsia="Calibri"/>
+          <w:color w:val="auto"/>
+          <w:spacing w:val="0"/>
+          <w:position w:val="0"/>
+          <w:sz w:val="22"/>
+          <w:shd w:fill="auto" w:val="clear"/>
+        </w:rPr>
+      </w:pPr>
+      <w:r>
+        <w:rPr>
+          <w:rFonts w:ascii="Calibri" w:hAnsi="Calibri" w:cs="Calibri" w:eastAsia="Calibri"/>
+          <w:color w:val="auto"/>
+          <w:spacing w:val="0"/>
+          <w:position w:val="0"/>
+          <w:sz w:val="22"/>
+          <w:shd w:fill="auto" w:val="clear"/>
+        </w:rPr>
+        <w:t xml:space="preserve">In load balancing we setup multiple server in backend so traffic of this website is distributed in backend multiple servers.</w:t>
+      </w:r>
+    </w:p>
+    <w:p>
+      <w:pPr>
+        <w:spacing w:before="0" w:after="160" w:line="259"/>
+        <w:ind w:right="0" w:left="720" w:firstLine="0"/>
+        <w:jc w:val="left"/>
+        <w:rPr>
+          <w:rFonts w:ascii="Calibri" w:hAnsi="Calibri" w:cs="Calibri" w:eastAsia="Calibri"/>
+          <w:color w:val="auto"/>
+          <w:spacing w:val="0"/>
+          <w:position w:val="0"/>
+          <w:sz w:val="22"/>
+          <w:shd w:fill="auto" w:val="clear"/>
+        </w:rPr>
+      </w:pPr>
+    </w:p>
+    <w:p>
+      <w:pPr>
+        <w:spacing w:before="0" w:after="160" w:line="259"/>
+        <w:ind w:right="0" w:left="720" w:firstLine="0"/>
+        <w:jc w:val="left"/>
+        <w:rPr>
+          <w:rFonts w:ascii="Calibri" w:hAnsi="Calibri" w:cs="Calibri" w:eastAsia="Calibri"/>
+          <w:color w:val="auto"/>
+          <w:spacing w:val="0"/>
+          <w:position w:val="0"/>
+          <w:sz w:val="22"/>
+          <w:shd w:fill="auto" w:val="clear"/>
+        </w:rPr>
+      </w:pPr>
+    </w:p>
+    <w:p>
+      <w:pPr>
+        <w:spacing w:before="0" w:after="160" w:line="259"/>
+        <w:ind w:right="0" w:left="0" w:firstLine="0"/>
+        <w:jc w:val="left"/>
+        <w:rPr>
+          <w:rFonts w:ascii="Calibri" w:hAnsi="Calibri" w:cs="Calibri" w:eastAsia="Calibri"/>
+          <w:color w:val="FF0000"/>
+          <w:spacing w:val="0"/>
+          <w:position w:val="0"/>
+          <w:sz w:val="22"/>
+          <w:shd w:fill="auto" w:val="clear"/>
+        </w:rPr>
+      </w:pPr>
+      <w:r>
+        <w:rPr>
+          <w:rFonts w:ascii="Calibri" w:hAnsi="Calibri" w:cs="Calibri" w:eastAsia="Calibri"/>
+          <w:color w:val="FF0000"/>
+          <w:spacing w:val="0"/>
+          <w:position w:val="0"/>
+          <w:sz w:val="22"/>
+          <w:shd w:fill="auto" w:val="clear"/>
+        </w:rPr>
+        <w:t xml:space="preserve">Auto Scaling=&gt; </w:t>
+      </w:r>
+    </w:p>
+    <w:p>
+      <w:pPr>
+        <w:numPr>
+          <w:ilvl w:val="0"/>
+          <w:numId w:val="70"/>
+        </w:numPr>
+        <w:spacing w:before="0" w:after="160" w:line="259"/>
+        <w:ind w:right="0" w:left="720" w:hanging="360"/>
+        <w:jc w:val="left"/>
+        <w:rPr>
+          <w:rFonts w:ascii="Calibri" w:hAnsi="Calibri" w:cs="Calibri" w:eastAsia="Calibri"/>
+          <w:color w:val="auto"/>
+          <w:spacing w:val="0"/>
+          <w:position w:val="0"/>
+          <w:sz w:val="22"/>
+          <w:shd w:fill="auto" w:val="clear"/>
+        </w:rPr>
+      </w:pPr>
+      <w:r>
+        <w:rPr>
+          <w:rFonts w:ascii="Calibri" w:hAnsi="Calibri" w:cs="Calibri" w:eastAsia="Calibri"/>
+          <w:color w:val="auto"/>
+          <w:spacing w:val="0"/>
+          <w:position w:val="0"/>
+          <w:sz w:val="22"/>
+          <w:shd w:fill="auto" w:val="clear"/>
+        </w:rPr>
+        <w:t xml:space="preserve">if any condition incoming traffic of this website lots of high and backend servers also cant handle this traffic .</w:t>
+      </w:r>
+    </w:p>
+    <w:p>
+      <w:pPr>
+        <w:numPr>
+          <w:ilvl w:val="0"/>
+          <w:numId w:val="70"/>
+        </w:numPr>
+        <w:spacing w:before="0" w:after="160" w:line="259"/>
+        <w:ind w:right="0" w:left="720" w:hanging="360"/>
+        <w:jc w:val="left"/>
+        <w:rPr>
+          <w:rFonts w:ascii="Calibri" w:hAnsi="Calibri" w:cs="Calibri" w:eastAsia="Calibri"/>
+          <w:color w:val="auto"/>
+          <w:spacing w:val="0"/>
+          <w:position w:val="0"/>
+          <w:sz w:val="22"/>
+          <w:shd w:fill="auto" w:val="clear"/>
+        </w:rPr>
+      </w:pPr>
+      <w:r>
+        <w:rPr>
+          <w:rFonts w:ascii="Calibri" w:hAnsi="Calibri" w:cs="Calibri" w:eastAsia="Calibri"/>
+          <w:color w:val="auto"/>
+          <w:spacing w:val="0"/>
+          <w:position w:val="0"/>
+          <w:sz w:val="22"/>
+          <w:shd w:fill="auto" w:val="clear"/>
+        </w:rPr>
+        <w:t xml:space="preserve">in that condition backend severs(load balancer ) crashed.</w:t>
+      </w:r>
+    </w:p>
+    <w:p>
+      <w:pPr>
+        <w:numPr>
+          <w:ilvl w:val="0"/>
+          <w:numId w:val="70"/>
+        </w:numPr>
+        <w:spacing w:before="0" w:after="160" w:line="259"/>
+        <w:ind w:right="0" w:left="720" w:hanging="360"/>
+        <w:jc w:val="left"/>
+        <w:rPr>
+          <w:rFonts w:ascii="Calibri" w:hAnsi="Calibri" w:cs="Calibri" w:eastAsia="Calibri"/>
+          <w:color w:val="auto"/>
+          <w:spacing w:val="0"/>
+          <w:position w:val="0"/>
+          <w:sz w:val="22"/>
+          <w:shd w:fill="auto" w:val="clear"/>
+        </w:rPr>
+      </w:pPr>
+      <w:r>
+        <w:rPr>
+          <w:rFonts w:ascii="Calibri" w:hAnsi="Calibri" w:cs="Calibri" w:eastAsia="Calibri"/>
+          <w:color w:val="auto"/>
+          <w:spacing w:val="0"/>
+          <w:position w:val="0"/>
+          <w:sz w:val="22"/>
+          <w:shd w:fill="auto" w:val="clear"/>
+        </w:rPr>
+        <w:t xml:space="preserve">And creating new backend server is gating time.</w:t>
+      </w:r>
+    </w:p>
+    <w:p>
+      <w:pPr>
+        <w:numPr>
+          <w:ilvl w:val="0"/>
+          <w:numId w:val="70"/>
+        </w:numPr>
+        <w:spacing w:before="0" w:after="160" w:line="259"/>
+        <w:ind w:right="0" w:left="720" w:hanging="360"/>
+        <w:jc w:val="left"/>
+        <w:rPr>
+          <w:rFonts w:ascii="Calibri" w:hAnsi="Calibri" w:cs="Calibri" w:eastAsia="Calibri"/>
+          <w:color w:val="auto"/>
+          <w:spacing w:val="0"/>
+          <w:position w:val="0"/>
+          <w:sz w:val="22"/>
+          <w:shd w:fill="auto" w:val="clear"/>
+        </w:rPr>
+      </w:pPr>
+      <w:r>
+        <w:rPr>
+          <w:rFonts w:ascii="Calibri" w:hAnsi="Calibri" w:cs="Calibri" w:eastAsia="Calibri"/>
+          <w:color w:val="auto"/>
+          <w:spacing w:val="0"/>
+          <w:position w:val="0"/>
+          <w:sz w:val="22"/>
+          <w:shd w:fill="auto" w:val="clear"/>
+        </w:rPr>
+        <w:t xml:space="preserve">To resolve the above problem in aws using auto scaling</w:t>
+      </w:r>
+    </w:p>
+    <w:p>
+      <w:pPr>
+        <w:numPr>
+          <w:ilvl w:val="0"/>
+          <w:numId w:val="70"/>
+        </w:numPr>
+        <w:spacing w:before="0" w:after="160" w:line="259"/>
+        <w:ind w:right="0" w:left="720" w:hanging="360"/>
+        <w:jc w:val="left"/>
+        <w:rPr>
+          <w:rFonts w:ascii="Calibri" w:hAnsi="Calibri" w:cs="Calibri" w:eastAsia="Calibri"/>
+          <w:color w:val="auto"/>
+          <w:spacing w:val="0"/>
+          <w:position w:val="0"/>
+          <w:sz w:val="22"/>
+          <w:shd w:fill="auto" w:val="clear"/>
+        </w:rPr>
+      </w:pPr>
+      <w:r>
+        <w:rPr>
+          <w:rFonts w:ascii="Calibri" w:hAnsi="Calibri" w:cs="Calibri" w:eastAsia="Calibri"/>
+          <w:color w:val="auto"/>
+          <w:spacing w:val="0"/>
+          <w:position w:val="0"/>
+          <w:sz w:val="22"/>
+          <w:shd w:fill="auto" w:val="clear"/>
+        </w:rPr>
+        <w:t xml:space="preserve">In Auto scaling we set the cpu utilization criteria for eg. We set  70 % cpu utilization if cpu utilization reach the  70% then   aws create automatically new server with same configuration as a old server.</w:t>
+      </w:r>
+    </w:p>
+    <w:p>
+      <w:pPr>
+        <w:numPr>
+          <w:ilvl w:val="0"/>
+          <w:numId w:val="70"/>
+        </w:numPr>
+        <w:spacing w:before="0" w:after="160" w:line="259"/>
+        <w:ind w:right="0" w:left="720" w:hanging="360"/>
+        <w:jc w:val="left"/>
+        <w:rPr>
+          <w:rFonts w:ascii="Calibri" w:hAnsi="Calibri" w:cs="Calibri" w:eastAsia="Calibri"/>
+          <w:color w:val="auto"/>
+          <w:spacing w:val="0"/>
+          <w:position w:val="0"/>
+          <w:sz w:val="22"/>
+          <w:shd w:fill="auto" w:val="clear"/>
+        </w:rPr>
+      </w:pPr>
+      <w:r>
+        <w:rPr>
+          <w:rFonts w:ascii="Calibri" w:hAnsi="Calibri" w:cs="Calibri" w:eastAsia="Calibri"/>
+          <w:color w:val="auto"/>
+          <w:spacing w:val="0"/>
+          <w:position w:val="0"/>
+          <w:sz w:val="22"/>
+          <w:shd w:fill="auto" w:val="clear"/>
+        </w:rPr>
+        <w:t xml:space="preserve">And distribute load on that server in that way it can avoid server crash.</w:t>
+      </w:r>
+    </w:p>
+    <w:p>
+      <w:pPr>
+        <w:spacing w:before="0" w:after="160" w:line="259"/>
+        <w:ind w:right="0" w:left="720" w:firstLine="0"/>
+        <w:jc w:val="left"/>
+        <w:rPr>
+          <w:rFonts w:ascii="Calibri" w:hAnsi="Calibri" w:cs="Calibri" w:eastAsia="Calibri"/>
+          <w:color w:val="auto"/>
+          <w:spacing w:val="0"/>
+          <w:position w:val="0"/>
+          <w:sz w:val="22"/>
+          <w:shd w:fill="auto" w:val="clear"/>
+        </w:rPr>
+      </w:pPr>
+    </w:p>
+    <w:p>
+      <w:pPr>
+        <w:spacing w:before="0" w:after="160" w:line="259"/>
+        <w:ind w:right="0" w:left="720" w:firstLine="0"/>
+        <w:jc w:val="left"/>
+        <w:rPr>
+          <w:rFonts w:ascii="Calibri" w:hAnsi="Calibri" w:cs="Calibri" w:eastAsia="Calibri"/>
+          <w:color w:val="auto"/>
+          <w:spacing w:val="0"/>
+          <w:position w:val="0"/>
+          <w:sz w:val="22"/>
+          <w:shd w:fill="auto" w:val="clear"/>
+        </w:rPr>
+      </w:pPr>
+    </w:p>
+    <w:p>
+      <w:pPr>
+        <w:spacing w:before="0" w:after="160" w:line="259"/>
+        <w:ind w:right="0" w:left="720" w:firstLine="0"/>
+        <w:jc w:val="left"/>
+        <w:rPr>
+          <w:rFonts w:ascii="Calibri" w:hAnsi="Calibri" w:cs="Calibri" w:eastAsia="Calibri"/>
+          <w:color w:val="auto"/>
+          <w:spacing w:val="0"/>
+          <w:position w:val="0"/>
+          <w:sz w:val="22"/>
+          <w:shd w:fill="auto" w:val="clear"/>
+        </w:rPr>
+      </w:pPr>
+    </w:p>
+    <w:p>
+      <w:pPr>
+        <w:spacing w:before="0" w:after="160" w:line="259"/>
+        <w:ind w:right="0" w:left="720" w:firstLine="0"/>
+        <w:jc w:val="left"/>
+        <w:rPr>
+          <w:rFonts w:ascii="Calibri" w:hAnsi="Calibri" w:cs="Calibri" w:eastAsia="Calibri"/>
           <w:color w:val="auto"/>
           <w:spacing w:val="0"/>
           <w:position w:val="0"/>
@@ -4286,349 +7049,60 @@
     <w:p>
       <w:pPr>
         <w:spacing w:before="0" w:after="160" w:line="259"/>
-        <w:ind w:right="0" w:left="720" w:firstLine="0"/>
-        <w:jc w:val="left"/>
-        <w:rPr>
-          <w:rFonts w:ascii="Calibri" w:hAnsi="Calibri" w:cs="Calibri" w:eastAsia="Calibri"/>
-          <w:color w:val="auto"/>
-          <w:spacing w:val="0"/>
-          <w:position w:val="0"/>
-          <w:sz w:val="22"/>
-          <w:shd w:fill="auto" w:val="clear"/>
-        </w:rPr>
-      </w:pPr>
-    </w:p>
-    <w:p>
-      <w:pPr>
-        <w:spacing w:before="0" w:after="160" w:line="259"/>
-        <w:ind w:right="0" w:left="720" w:firstLine="0"/>
-        <w:jc w:val="left"/>
-        <w:rPr>
-          <w:rFonts w:ascii="Calibri" w:hAnsi="Calibri" w:cs="Calibri" w:eastAsia="Calibri"/>
-          <w:color w:val="auto"/>
-          <w:spacing w:val="0"/>
-          <w:position w:val="0"/>
-          <w:sz w:val="22"/>
-          <w:shd w:fill="auto" w:val="clear"/>
-        </w:rPr>
-      </w:pPr>
-    </w:p>
-    <w:p>
-      <w:pPr>
-        <w:spacing w:before="0" w:after="160" w:line="259"/>
-        <w:ind w:right="0" w:left="720" w:firstLine="0"/>
-        <w:jc w:val="left"/>
-        <w:rPr>
-          <w:rFonts w:ascii="Calibri" w:hAnsi="Calibri" w:cs="Calibri" w:eastAsia="Calibri"/>
-          <w:color w:val="auto"/>
-          <w:spacing w:val="0"/>
-          <w:position w:val="0"/>
-          <w:sz w:val="22"/>
-          <w:shd w:fill="auto" w:val="clear"/>
-        </w:rPr>
-      </w:pPr>
-    </w:p>
-    <w:p>
-      <w:pPr>
-        <w:spacing w:before="0" w:after="160" w:line="259"/>
-        <w:ind w:right="0" w:left="720" w:firstLine="0"/>
-        <w:jc w:val="left"/>
-        <w:rPr>
-          <w:rFonts w:ascii="Calibri" w:hAnsi="Calibri" w:cs="Calibri" w:eastAsia="Calibri"/>
-          <w:color w:val="auto"/>
-          <w:spacing w:val="0"/>
-          <w:position w:val="0"/>
-          <w:sz w:val="22"/>
-          <w:shd w:fill="auto" w:val="clear"/>
-        </w:rPr>
-      </w:pPr>
-    </w:p>
-    <w:p>
-      <w:pPr>
-        <w:spacing w:before="0" w:after="160" w:line="259"/>
-        <w:ind w:right="0" w:left="720" w:firstLine="0"/>
-        <w:jc w:val="left"/>
-        <w:rPr>
-          <w:rFonts w:ascii="Calibri" w:hAnsi="Calibri" w:cs="Calibri" w:eastAsia="Calibri"/>
-          <w:color w:val="auto"/>
-          <w:spacing w:val="0"/>
-          <w:position w:val="0"/>
-          <w:sz w:val="22"/>
-          <w:shd w:fill="auto" w:val="clear"/>
-        </w:rPr>
-      </w:pPr>
-    </w:p>
-    <w:p>
-      <w:pPr>
-        <w:spacing w:before="0" w:after="160" w:line="259"/>
-        <w:ind w:right="0" w:left="720" w:firstLine="0"/>
-        <w:jc w:val="left"/>
-        <w:rPr>
-          <w:rFonts w:ascii="Calibri" w:hAnsi="Calibri" w:cs="Calibri" w:eastAsia="Calibri"/>
-          <w:color w:val="auto"/>
-          <w:spacing w:val="0"/>
-          <w:position w:val="0"/>
-          <w:sz w:val="22"/>
-          <w:shd w:fill="auto" w:val="clear"/>
-        </w:rPr>
-      </w:pPr>
-    </w:p>
-    <w:p>
-      <w:pPr>
-        <w:spacing w:before="0" w:after="160" w:line="259"/>
-        <w:ind w:right="0" w:left="720" w:firstLine="0"/>
-        <w:jc w:val="left"/>
-        <w:rPr>
-          <w:rFonts w:ascii="Calibri" w:hAnsi="Calibri" w:cs="Calibri" w:eastAsia="Calibri"/>
-          <w:color w:val="auto"/>
-          <w:spacing w:val="0"/>
-          <w:position w:val="0"/>
-          <w:sz w:val="22"/>
-          <w:shd w:fill="auto" w:val="clear"/>
-        </w:rPr>
-      </w:pPr>
-    </w:p>
-    <w:p>
-      <w:pPr>
-        <w:spacing w:before="0" w:after="160" w:line="259"/>
-        <w:ind w:right="0" w:left="720" w:firstLine="0"/>
-        <w:jc w:val="left"/>
-        <w:rPr>
-          <w:rFonts w:ascii="Calibri" w:hAnsi="Calibri" w:cs="Calibri" w:eastAsia="Calibri"/>
-          <w:color w:val="auto"/>
-          <w:spacing w:val="0"/>
-          <w:position w:val="0"/>
-          <w:sz w:val="22"/>
-          <w:shd w:fill="auto" w:val="clear"/>
-        </w:rPr>
-      </w:pPr>
-    </w:p>
-    <w:p>
-      <w:pPr>
-        <w:spacing w:before="0" w:after="160" w:line="259"/>
-        <w:ind w:right="0" w:left="720" w:firstLine="0"/>
-        <w:jc w:val="left"/>
-        <w:rPr>
-          <w:rFonts w:ascii="Calibri" w:hAnsi="Calibri" w:cs="Calibri" w:eastAsia="Calibri"/>
-          <w:color w:val="auto"/>
-          <w:spacing w:val="0"/>
-          <w:position w:val="0"/>
-          <w:sz w:val="22"/>
-          <w:shd w:fill="auto" w:val="clear"/>
-        </w:rPr>
-      </w:pPr>
-    </w:p>
-    <w:p>
-      <w:pPr>
-        <w:spacing w:before="0" w:after="160" w:line="259"/>
-        <w:ind w:right="0" w:left="720" w:firstLine="0"/>
-        <w:jc w:val="left"/>
-        <w:rPr>
-          <w:rFonts w:ascii="Calibri" w:hAnsi="Calibri" w:cs="Calibri" w:eastAsia="Calibri"/>
-          <w:color w:val="auto"/>
-          <w:spacing w:val="0"/>
-          <w:position w:val="0"/>
-          <w:sz w:val="22"/>
-          <w:shd w:fill="auto" w:val="clear"/>
-        </w:rPr>
-      </w:pPr>
-    </w:p>
-    <w:p>
-      <w:pPr>
-        <w:spacing w:before="0" w:after="160" w:line="259"/>
-        <w:ind w:right="0" w:left="720" w:firstLine="0"/>
-        <w:jc w:val="left"/>
-        <w:rPr>
-          <w:rFonts w:ascii="Calibri" w:hAnsi="Calibri" w:cs="Calibri" w:eastAsia="Calibri"/>
-          <w:color w:val="auto"/>
-          <w:spacing w:val="0"/>
-          <w:position w:val="0"/>
-          <w:sz w:val="22"/>
-          <w:shd w:fill="auto" w:val="clear"/>
-        </w:rPr>
-      </w:pPr>
-    </w:p>
-    <w:p>
-      <w:pPr>
-        <w:spacing w:before="0" w:after="160" w:line="259"/>
-        <w:ind w:right="0" w:left="720" w:firstLine="0"/>
-        <w:jc w:val="left"/>
-        <w:rPr>
-          <w:rFonts w:ascii="Calibri" w:hAnsi="Calibri" w:cs="Calibri" w:eastAsia="Calibri"/>
-          <w:color w:val="auto"/>
-          <w:spacing w:val="0"/>
-          <w:position w:val="0"/>
-          <w:sz w:val="22"/>
-          <w:shd w:fill="auto" w:val="clear"/>
-        </w:rPr>
-      </w:pPr>
-    </w:p>
-    <w:p>
-      <w:pPr>
-        <w:spacing w:before="0" w:after="160" w:line="259"/>
-        <w:ind w:right="0" w:left="720" w:firstLine="0"/>
-        <w:jc w:val="left"/>
-        <w:rPr>
-          <w:rFonts w:ascii="Calibri" w:hAnsi="Calibri" w:cs="Calibri" w:eastAsia="Calibri"/>
-          <w:color w:val="auto"/>
-          <w:spacing w:val="0"/>
-          <w:position w:val="0"/>
-          <w:sz w:val="22"/>
-          <w:shd w:fill="auto" w:val="clear"/>
-        </w:rPr>
-      </w:pPr>
-    </w:p>
-    <w:p>
-      <w:pPr>
-        <w:spacing w:before="0" w:after="160" w:line="259"/>
-        <w:ind w:right="0" w:left="720" w:firstLine="0"/>
-        <w:jc w:val="left"/>
-        <w:rPr>
-          <w:rFonts w:ascii="Calibri" w:hAnsi="Calibri" w:cs="Calibri" w:eastAsia="Calibri"/>
-          <w:color w:val="auto"/>
-          <w:spacing w:val="0"/>
-          <w:position w:val="0"/>
-          <w:sz w:val="22"/>
-          <w:shd w:fill="auto" w:val="clear"/>
-        </w:rPr>
-      </w:pPr>
-    </w:p>
-    <w:p>
-      <w:pPr>
-        <w:spacing w:before="0" w:after="160" w:line="259"/>
-        <w:ind w:right="0" w:left="720" w:firstLine="0"/>
-        <w:jc w:val="left"/>
-        <w:rPr>
-          <w:rFonts w:ascii="Calibri" w:hAnsi="Calibri" w:cs="Calibri" w:eastAsia="Calibri"/>
-          <w:color w:val="auto"/>
-          <w:spacing w:val="0"/>
-          <w:position w:val="0"/>
-          <w:sz w:val="22"/>
-          <w:shd w:fill="auto" w:val="clear"/>
-        </w:rPr>
-      </w:pPr>
-    </w:p>
-    <w:p>
-      <w:pPr>
-        <w:spacing w:before="0" w:after="160" w:line="259"/>
-        <w:ind w:right="0" w:left="720" w:firstLine="0"/>
-        <w:jc w:val="left"/>
-        <w:rPr>
-          <w:rFonts w:ascii="Calibri" w:hAnsi="Calibri" w:cs="Calibri" w:eastAsia="Calibri"/>
-          <w:color w:val="auto"/>
-          <w:spacing w:val="0"/>
-          <w:position w:val="0"/>
-          <w:sz w:val="22"/>
-          <w:shd w:fill="auto" w:val="clear"/>
-        </w:rPr>
-      </w:pPr>
-    </w:p>
-    <w:p>
-      <w:pPr>
-        <w:spacing w:before="0" w:after="160" w:line="259"/>
-        <w:ind w:right="0" w:left="720" w:firstLine="0"/>
-        <w:jc w:val="left"/>
-        <w:rPr>
-          <w:rFonts w:ascii="Calibri" w:hAnsi="Calibri" w:cs="Calibri" w:eastAsia="Calibri"/>
-          <w:color w:val="auto"/>
-          <w:spacing w:val="0"/>
-          <w:position w:val="0"/>
-          <w:sz w:val="22"/>
-          <w:shd w:fill="auto" w:val="clear"/>
-        </w:rPr>
-      </w:pPr>
-    </w:p>
-    <w:p>
-      <w:pPr>
-        <w:spacing w:before="0" w:after="160" w:line="259"/>
-        <w:ind w:right="0" w:left="720" w:firstLine="0"/>
-        <w:jc w:val="left"/>
-        <w:rPr>
-          <w:rFonts w:ascii="Calibri" w:hAnsi="Calibri" w:cs="Calibri" w:eastAsia="Calibri"/>
-          <w:color w:val="auto"/>
-          <w:spacing w:val="0"/>
-          <w:position w:val="0"/>
-          <w:sz w:val="22"/>
-          <w:shd w:fill="auto" w:val="clear"/>
-        </w:rPr>
-      </w:pPr>
-    </w:p>
-    <w:p>
-      <w:pPr>
-        <w:spacing w:before="0" w:after="160" w:line="259"/>
-        <w:ind w:right="0" w:left="720" w:firstLine="0"/>
-        <w:jc w:val="left"/>
-        <w:rPr>
-          <w:rFonts w:ascii="Calibri" w:hAnsi="Calibri" w:cs="Calibri" w:eastAsia="Calibri"/>
-          <w:color w:val="auto"/>
-          <w:spacing w:val="0"/>
-          <w:position w:val="0"/>
-          <w:sz w:val="22"/>
-          <w:shd w:fill="auto" w:val="clear"/>
-        </w:rPr>
-      </w:pPr>
-    </w:p>
-    <w:p>
-      <w:pPr>
-        <w:spacing w:before="0" w:after="160" w:line="259"/>
-        <w:ind w:right="0" w:left="720" w:firstLine="0"/>
-        <w:jc w:val="left"/>
-        <w:rPr>
-          <w:rFonts w:ascii="Calibri" w:hAnsi="Calibri" w:cs="Calibri" w:eastAsia="Calibri"/>
-          <w:color w:val="auto"/>
-          <w:spacing w:val="0"/>
-          <w:position w:val="0"/>
-          <w:sz w:val="22"/>
-          <w:shd w:fill="auto" w:val="clear"/>
-        </w:rPr>
-      </w:pPr>
-    </w:p>
-    <w:p>
-      <w:pPr>
-        <w:spacing w:before="0" w:after="160" w:line="259"/>
-        <w:ind w:right="0" w:left="720" w:firstLine="0"/>
-        <w:jc w:val="left"/>
-        <w:rPr>
-          <w:rFonts w:ascii="Calibri" w:hAnsi="Calibri" w:cs="Calibri" w:eastAsia="Calibri"/>
-          <w:color w:val="auto"/>
-          <w:spacing w:val="0"/>
-          <w:position w:val="0"/>
-          <w:sz w:val="22"/>
-          <w:shd w:fill="auto" w:val="clear"/>
-        </w:rPr>
-      </w:pPr>
-    </w:p>
-    <w:p>
-      <w:pPr>
-        <w:spacing w:before="0" w:after="160" w:line="259"/>
         <w:ind w:right="0" w:left="0" w:firstLine="0"/>
         <w:jc w:val="left"/>
         <w:rPr>
           <w:rFonts w:ascii="Calibri" w:hAnsi="Calibri" w:cs="Calibri" w:eastAsia="Calibri"/>
+          <w:color w:val="auto"/>
+          <w:spacing w:val="0"/>
+          <w:position w:val="0"/>
+          <w:sz w:val="22"/>
+          <w:shd w:fill="auto" w:val="clear"/>
+        </w:rPr>
+      </w:pPr>
+    </w:p>
+    <w:p>
+      <w:pPr>
+        <w:spacing w:before="0" w:after="160" w:line="259"/>
+        <w:ind w:right="0" w:left="0" w:firstLine="0"/>
+        <w:jc w:val="left"/>
+        <w:rPr>
+          <w:rFonts w:ascii="Calibri" w:hAnsi="Calibri" w:cs="Calibri" w:eastAsia="Calibri"/>
+          <w:color w:val="auto"/>
+          <w:spacing w:val="0"/>
+          <w:position w:val="0"/>
+          <w:sz w:val="22"/>
+          <w:shd w:fill="auto" w:val="clear"/>
+        </w:rPr>
+      </w:pPr>
+      <w:r>
+        <w:rPr>
+          <w:rFonts w:ascii="Calibri" w:hAnsi="Calibri" w:cs="Calibri" w:eastAsia="Calibri"/>
           <w:color w:val="FF0000"/>
           <w:spacing w:val="0"/>
           <w:position w:val="0"/>
           <w:sz w:val="22"/>
           <w:shd w:fill="auto" w:val="clear"/>
         </w:rPr>
-      </w:pPr>
-      <w:r>
-        <w:rPr>
-          <w:rFonts w:ascii="Calibri" w:hAnsi="Calibri" w:cs="Calibri" w:eastAsia="Calibri"/>
-          <w:color w:val="FF0000"/>
-          <w:spacing w:val="0"/>
-          <w:position w:val="0"/>
-          <w:sz w:val="22"/>
-          <w:shd w:fill="auto" w:val="clear"/>
-        </w:rPr>
-        <w:t xml:space="preserve">Load Balancing=&gt;</w:t>
-      </w:r>
-    </w:p>
-    <w:p>
-      <w:pPr>
-        <w:numPr>
-          <w:ilvl w:val="0"/>
-          <w:numId w:val="64"/>
+        <w:t xml:space="preserve">Create Load Balancer</w:t>
+      </w:r>
+      <w:r>
+        <w:rPr>
+          <w:rFonts w:ascii="Calibri" w:hAnsi="Calibri" w:cs="Calibri" w:eastAsia="Calibri"/>
+          <w:color w:val="auto"/>
+          <w:spacing w:val="0"/>
+          <w:position w:val="0"/>
+          <w:sz w:val="22"/>
+          <w:shd w:fill="auto" w:val="clear"/>
+        </w:rPr>
+        <w:t xml:space="preserve">=&gt;</w:t>
+      </w:r>
+    </w:p>
+    <w:p>
+      <w:pPr>
+        <w:numPr>
+          <w:ilvl w:val="0"/>
+          <w:numId w:val="73"/>
         </w:numPr>
         <w:spacing w:before="0" w:after="160" w:line="259"/>
         <w:ind w:right="0" w:left="720" w:hanging="360"/>
@@ -4651,14 +7125,14 @@
           <w:sz w:val="22"/>
           <w:shd w:fill="auto" w:val="clear"/>
         </w:rPr>
-        <w:t xml:space="preserve">If we host our website in server and incoming traffic of this website is  increased but this server configuration don’t has a capacity to handle this traffic.</w:t>
-      </w:r>
-    </w:p>
-    <w:p>
-      <w:pPr>
-        <w:numPr>
-          <w:ilvl w:val="0"/>
-          <w:numId w:val="64"/>
+        <w:t xml:space="preserve">Go to load balancer</w:t>
+      </w:r>
+    </w:p>
+    <w:p>
+      <w:pPr>
+        <w:numPr>
+          <w:ilvl w:val="0"/>
+          <w:numId w:val="73"/>
         </w:numPr>
         <w:spacing w:before="0" w:after="160" w:line="259"/>
         <w:ind w:right="0" w:left="720" w:hanging="360"/>
@@ -4681,14 +7155,14 @@
           <w:sz w:val="22"/>
           <w:shd w:fill="auto" w:val="clear"/>
         </w:rPr>
-        <w:t xml:space="preserve">In this case cpu utilization and memory utilization automatically increased and cross the deadline and server getting crashed .</w:t>
-      </w:r>
-    </w:p>
-    <w:p>
-      <w:pPr>
-        <w:numPr>
-          <w:ilvl w:val="0"/>
-          <w:numId w:val="64"/>
+        <w:t xml:space="preserve">Click on create load balancer</w:t>
+      </w:r>
+    </w:p>
+    <w:p>
+      <w:pPr>
+        <w:numPr>
+          <w:ilvl w:val="0"/>
+          <w:numId w:val="73"/>
         </w:numPr>
         <w:spacing w:before="0" w:after="160" w:line="259"/>
         <w:ind w:right="0" w:left="720" w:hanging="360"/>
@@ -4711,14 +7185,14 @@
           <w:sz w:val="22"/>
           <w:shd w:fill="auto" w:val="clear"/>
         </w:rPr>
-        <w:t xml:space="preserve">To resolve this problem in aws using load balancing </w:t>
-      </w:r>
-    </w:p>
-    <w:p>
-      <w:pPr>
-        <w:numPr>
-          <w:ilvl w:val="0"/>
-          <w:numId w:val="64"/>
+        <w:t xml:space="preserve">There two load balancer application load balancer and classic load balancer , application load is a enhance version it give the feature of port forwarding means if you open any other port but your website is in other port then you also map.</w:t>
+      </w:r>
+    </w:p>
+    <w:p>
+      <w:pPr>
+        <w:numPr>
+          <w:ilvl w:val="0"/>
+          <w:numId w:val="73"/>
         </w:numPr>
         <w:spacing w:before="0" w:after="160" w:line="259"/>
         <w:ind w:right="0" w:left="720" w:hanging="360"/>
@@ -4741,23 +7215,188 @@
           <w:sz w:val="22"/>
           <w:shd w:fill="auto" w:val="clear"/>
         </w:rPr>
-        <w:t xml:space="preserve">In load balancing we setup multiple server in backend so traffic of this website is distributed in backend multiple servers.</w:t>
-      </w:r>
-    </w:p>
-    <w:p>
-      <w:pPr>
-        <w:spacing w:before="0" w:after="160" w:line="259"/>
-        <w:ind w:right="0" w:left="720" w:firstLine="0"/>
-        <w:jc w:val="left"/>
-        <w:rPr>
-          <w:rFonts w:ascii="Calibri" w:hAnsi="Calibri" w:cs="Calibri" w:eastAsia="Calibri"/>
-          <w:color w:val="auto"/>
-          <w:spacing w:val="0"/>
-          <w:position w:val="0"/>
-          <w:sz w:val="22"/>
-          <w:shd w:fill="auto" w:val="clear"/>
-        </w:rPr>
-      </w:pPr>
+        <w:t xml:space="preserve">Click on preferred HTTPS and click on continue</w:t>
+      </w:r>
+    </w:p>
+    <w:p>
+      <w:pPr>
+        <w:numPr>
+          <w:ilvl w:val="0"/>
+          <w:numId w:val="73"/>
+        </w:numPr>
+        <w:spacing w:before="0" w:after="160" w:line="259"/>
+        <w:ind w:right="0" w:left="720" w:hanging="360"/>
+        <w:jc w:val="left"/>
+        <w:rPr>
+          <w:rFonts w:ascii="Calibri" w:hAnsi="Calibri" w:cs="Calibri" w:eastAsia="Calibri"/>
+          <w:color w:val="auto"/>
+          <w:spacing w:val="0"/>
+          <w:position w:val="0"/>
+          <w:sz w:val="22"/>
+          <w:shd w:fill="auto" w:val="clear"/>
+        </w:rPr>
+      </w:pPr>
+      <w:r>
+        <w:rPr>
+          <w:rFonts w:ascii="Calibri" w:hAnsi="Calibri" w:cs="Calibri" w:eastAsia="Calibri"/>
+          <w:color w:val="auto"/>
+          <w:spacing w:val="0"/>
+          <w:position w:val="0"/>
+          <w:sz w:val="22"/>
+          <w:shd w:fill="auto" w:val="clear"/>
+        </w:rPr>
+        <w:t xml:space="preserve">Enter the name </w:t>
+      </w:r>
+    </w:p>
+    <w:p>
+      <w:pPr>
+        <w:numPr>
+          <w:ilvl w:val="0"/>
+          <w:numId w:val="73"/>
+        </w:numPr>
+        <w:spacing w:before="0" w:after="160" w:line="259"/>
+        <w:ind w:right="0" w:left="720" w:hanging="360"/>
+        <w:jc w:val="left"/>
+        <w:rPr>
+          <w:rFonts w:ascii="Calibri" w:hAnsi="Calibri" w:cs="Calibri" w:eastAsia="Calibri"/>
+          <w:color w:val="auto"/>
+          <w:spacing w:val="0"/>
+          <w:position w:val="0"/>
+          <w:sz w:val="22"/>
+          <w:shd w:fill="auto" w:val="clear"/>
+        </w:rPr>
+      </w:pPr>
+      <w:r>
+        <w:rPr>
+          <w:rFonts w:ascii="Calibri" w:hAnsi="Calibri" w:cs="Calibri" w:eastAsia="Calibri"/>
+          <w:color w:val="auto"/>
+          <w:spacing w:val="0"/>
+          <w:position w:val="0"/>
+          <w:sz w:val="22"/>
+          <w:shd w:fill="auto" w:val="clear"/>
+        </w:rPr>
+        <w:t xml:space="preserve">Select internet facing if your website is in internet ,or select internal and add vpc</w:t>
+      </w:r>
+    </w:p>
+    <w:p>
+      <w:pPr>
+        <w:numPr>
+          <w:ilvl w:val="0"/>
+          <w:numId w:val="73"/>
+        </w:numPr>
+        <w:spacing w:before="0" w:after="160" w:line="259"/>
+        <w:ind w:right="0" w:left="720" w:hanging="360"/>
+        <w:jc w:val="left"/>
+        <w:rPr>
+          <w:rFonts w:ascii="Calibri" w:hAnsi="Calibri" w:cs="Calibri" w:eastAsia="Calibri"/>
+          <w:color w:val="auto"/>
+          <w:spacing w:val="0"/>
+          <w:position w:val="0"/>
+          <w:sz w:val="22"/>
+          <w:shd w:fill="auto" w:val="clear"/>
+        </w:rPr>
+      </w:pPr>
+      <w:r>
+        <w:rPr>
+          <w:rFonts w:ascii="Calibri" w:hAnsi="Calibri" w:cs="Calibri" w:eastAsia="Calibri"/>
+          <w:color w:val="auto"/>
+          <w:spacing w:val="0"/>
+          <w:position w:val="0"/>
+          <w:sz w:val="22"/>
+          <w:shd w:fill="auto" w:val="clear"/>
+        </w:rPr>
+        <w:t xml:space="preserve">In listener select http or https</w:t>
+      </w:r>
+    </w:p>
+    <w:p>
+      <w:pPr>
+        <w:numPr>
+          <w:ilvl w:val="0"/>
+          <w:numId w:val="73"/>
+        </w:numPr>
+        <w:spacing w:before="0" w:after="160" w:line="259"/>
+        <w:ind w:right="0" w:left="720" w:hanging="360"/>
+        <w:jc w:val="left"/>
+        <w:rPr>
+          <w:rFonts w:ascii="Calibri" w:hAnsi="Calibri" w:cs="Calibri" w:eastAsia="Calibri"/>
+          <w:color w:val="auto"/>
+          <w:spacing w:val="0"/>
+          <w:position w:val="0"/>
+          <w:sz w:val="22"/>
+          <w:shd w:fill="auto" w:val="clear"/>
+        </w:rPr>
+      </w:pPr>
+      <w:r>
+        <w:rPr>
+          <w:rFonts w:ascii="Calibri" w:hAnsi="Calibri" w:cs="Calibri" w:eastAsia="Calibri"/>
+          <w:color w:val="auto"/>
+          <w:spacing w:val="0"/>
+          <w:position w:val="0"/>
+          <w:sz w:val="22"/>
+          <w:shd w:fill="auto" w:val="clear"/>
+        </w:rPr>
+        <w:t xml:space="preserve">Choose vpc</w:t>
+      </w:r>
+    </w:p>
+    <w:p>
+      <w:pPr>
+        <w:numPr>
+          <w:ilvl w:val="0"/>
+          <w:numId w:val="73"/>
+        </w:numPr>
+        <w:spacing w:before="0" w:after="160" w:line="259"/>
+        <w:ind w:right="0" w:left="720" w:hanging="360"/>
+        <w:jc w:val="left"/>
+        <w:rPr>
+          <w:rFonts w:ascii="Calibri" w:hAnsi="Calibri" w:cs="Calibri" w:eastAsia="Calibri"/>
+          <w:color w:val="auto"/>
+          <w:spacing w:val="0"/>
+          <w:position w:val="0"/>
+          <w:sz w:val="22"/>
+          <w:shd w:fill="auto" w:val="clear"/>
+        </w:rPr>
+      </w:pPr>
+      <w:r>
+        <w:rPr>
+          <w:rFonts w:ascii="Calibri" w:hAnsi="Calibri" w:cs="Calibri" w:eastAsia="Calibri"/>
+          <w:color w:val="auto"/>
+          <w:spacing w:val="0"/>
+          <w:position w:val="0"/>
+          <w:sz w:val="22"/>
+          <w:shd w:fill="auto" w:val="clear"/>
+        </w:rPr>
+        <w:t xml:space="preserve">Select subnet (if there is subnets in different availability zone then its very good )</w:t>
+      </w:r>
+    </w:p>
+    <w:p>
+      <w:pPr>
+        <w:numPr>
+          <w:ilvl w:val="0"/>
+          <w:numId w:val="73"/>
+        </w:numPr>
+        <w:spacing w:before="0" w:after="160" w:line="259"/>
+        <w:ind w:right="0" w:left="720" w:hanging="360"/>
+        <w:jc w:val="left"/>
+        <w:rPr>
+          <w:rFonts w:ascii="Calibri" w:hAnsi="Calibri" w:cs="Calibri" w:eastAsia="Calibri"/>
+          <w:color w:val="auto"/>
+          <w:spacing w:val="0"/>
+          <w:position w:val="0"/>
+          <w:sz w:val="22"/>
+          <w:shd w:fill="auto" w:val="clear"/>
+        </w:rPr>
+      </w:pPr>
+      <w:r>
+        <w:rPr>
+          <w:rFonts w:ascii="Calibri" w:hAnsi="Calibri" w:cs="Calibri" w:eastAsia="Calibri"/>
+          <w:color w:val="auto"/>
+          <w:spacing w:val="0"/>
+          <w:position w:val="0"/>
+          <w:sz w:val="22"/>
+          <w:shd w:fill="auto" w:val="clear"/>
+        </w:rPr>
+        <w:t xml:space="preserve">    </w:t>
+      </w:r>
     </w:p>
     <w:p>
       <w:pPr>
@@ -4781,30 +7420,41 @@
         <w:jc w:val="left"/>
         <w:rPr>
           <w:rFonts w:ascii="Calibri" w:hAnsi="Calibri" w:cs="Calibri" w:eastAsia="Calibri"/>
-          <w:color w:val="FF0000"/>
-          <w:spacing w:val="0"/>
-          <w:position w:val="0"/>
-          <w:sz w:val="22"/>
-          <w:shd w:fill="auto" w:val="clear"/>
-        </w:rPr>
-      </w:pPr>
-      <w:r>
-        <w:rPr>
-          <w:rFonts w:ascii="Calibri" w:hAnsi="Calibri" w:cs="Calibri" w:eastAsia="Calibri"/>
-          <w:color w:val="FF0000"/>
-          <w:spacing w:val="0"/>
-          <w:position w:val="0"/>
-          <w:sz w:val="22"/>
-          <w:shd w:fill="auto" w:val="clear"/>
-        </w:rPr>
-        <w:t xml:space="preserve">Auto Scaling=&gt; </w:t>
-      </w:r>
-    </w:p>
-    <w:p>
-      <w:pPr>
-        <w:numPr>
-          <w:ilvl w:val="0"/>
-          <w:numId w:val="67"/>
+          <w:color w:val="auto"/>
+          <w:spacing w:val="0"/>
+          <w:position w:val="0"/>
+          <w:sz w:val="22"/>
+          <w:shd w:fill="auto" w:val="clear"/>
+        </w:rPr>
+      </w:pPr>
+      <w:r>
+        <w:rPr>
+          <w:rFonts w:ascii="Calibri" w:hAnsi="Calibri" w:cs="Calibri" w:eastAsia="Calibri"/>
+          <w:color w:val="C00000"/>
+          <w:spacing w:val="0"/>
+          <w:position w:val="0"/>
+          <w:sz w:val="22"/>
+          <w:shd w:fill="auto" w:val="clear"/>
+        </w:rPr>
+        <w:t xml:space="preserve">Load balancer</w:t>
+      </w:r>
+      <w:r>
+        <w:rPr>
+          <w:rFonts w:ascii="Calibri" w:hAnsi="Calibri" w:cs="Calibri" w:eastAsia="Calibri"/>
+          <w:color w:val="auto"/>
+          <w:spacing w:val="0"/>
+          <w:position w:val="0"/>
+          <w:sz w:val="22"/>
+          <w:shd w:fill="auto" w:val="clear"/>
+        </w:rPr>
+        <w:t xml:space="preserve">=&gt; </w:t>
+      </w:r>
+    </w:p>
+    <w:p>
+      <w:pPr>
+        <w:numPr>
+          <w:ilvl w:val="0"/>
+          <w:numId w:val="76"/>
         </w:numPr>
         <w:spacing w:before="0" w:after="160" w:line="259"/>
         <w:ind w:right="0" w:left="720" w:hanging="360"/>
@@ -4827,14 +7477,14 @@
           <w:sz w:val="22"/>
           <w:shd w:fill="auto" w:val="clear"/>
         </w:rPr>
-        <w:t xml:space="preserve">if any condition incoming traffic of this website lots of high and backend servers also cant handle this traffic .</w:t>
-      </w:r>
-    </w:p>
-    <w:p>
-      <w:pPr>
-        <w:numPr>
-          <w:ilvl w:val="0"/>
-          <w:numId w:val="67"/>
+        <w:t xml:space="preserve">it takes request from client and forward it to web server which is highly available  </w:t>
+      </w:r>
+    </w:p>
+    <w:p>
+      <w:pPr>
+        <w:numPr>
+          <w:ilvl w:val="0"/>
+          <w:numId w:val="76"/>
         </w:numPr>
         <w:spacing w:before="0" w:after="160" w:line="259"/>
         <w:ind w:right="0" w:left="720" w:hanging="360"/>
@@ -4857,661 +7507,6 @@
           <w:sz w:val="22"/>
           <w:shd w:fill="auto" w:val="clear"/>
         </w:rPr>
-        <w:t xml:space="preserve">in that condition backend severs(load balancer ) crashed.</w:t>
-      </w:r>
-    </w:p>
-    <w:p>
-      <w:pPr>
-        <w:numPr>
-          <w:ilvl w:val="0"/>
-          <w:numId w:val="67"/>
-        </w:numPr>
-        <w:spacing w:before="0" w:after="160" w:line="259"/>
-        <w:ind w:right="0" w:left="720" w:hanging="360"/>
-        <w:jc w:val="left"/>
-        <w:rPr>
-          <w:rFonts w:ascii="Calibri" w:hAnsi="Calibri" w:cs="Calibri" w:eastAsia="Calibri"/>
-          <w:color w:val="auto"/>
-          <w:spacing w:val="0"/>
-          <w:position w:val="0"/>
-          <w:sz w:val="22"/>
-          <w:shd w:fill="auto" w:val="clear"/>
-        </w:rPr>
-      </w:pPr>
-      <w:r>
-        <w:rPr>
-          <w:rFonts w:ascii="Calibri" w:hAnsi="Calibri" w:cs="Calibri" w:eastAsia="Calibri"/>
-          <w:color w:val="auto"/>
-          <w:spacing w:val="0"/>
-          <w:position w:val="0"/>
-          <w:sz w:val="22"/>
-          <w:shd w:fill="auto" w:val="clear"/>
-        </w:rPr>
-        <w:t xml:space="preserve">And creating new backend server is gating time.</w:t>
-      </w:r>
-    </w:p>
-    <w:p>
-      <w:pPr>
-        <w:numPr>
-          <w:ilvl w:val="0"/>
-          <w:numId w:val="67"/>
-        </w:numPr>
-        <w:spacing w:before="0" w:after="160" w:line="259"/>
-        <w:ind w:right="0" w:left="720" w:hanging="360"/>
-        <w:jc w:val="left"/>
-        <w:rPr>
-          <w:rFonts w:ascii="Calibri" w:hAnsi="Calibri" w:cs="Calibri" w:eastAsia="Calibri"/>
-          <w:color w:val="auto"/>
-          <w:spacing w:val="0"/>
-          <w:position w:val="0"/>
-          <w:sz w:val="22"/>
-          <w:shd w:fill="auto" w:val="clear"/>
-        </w:rPr>
-      </w:pPr>
-      <w:r>
-        <w:rPr>
-          <w:rFonts w:ascii="Calibri" w:hAnsi="Calibri" w:cs="Calibri" w:eastAsia="Calibri"/>
-          <w:color w:val="auto"/>
-          <w:spacing w:val="0"/>
-          <w:position w:val="0"/>
-          <w:sz w:val="22"/>
-          <w:shd w:fill="auto" w:val="clear"/>
-        </w:rPr>
-        <w:t xml:space="preserve">To resolve the above problem in aws using auto scaling</w:t>
-      </w:r>
-    </w:p>
-    <w:p>
-      <w:pPr>
-        <w:numPr>
-          <w:ilvl w:val="0"/>
-          <w:numId w:val="67"/>
-        </w:numPr>
-        <w:spacing w:before="0" w:after="160" w:line="259"/>
-        <w:ind w:right="0" w:left="720" w:hanging="360"/>
-        <w:jc w:val="left"/>
-        <w:rPr>
-          <w:rFonts w:ascii="Calibri" w:hAnsi="Calibri" w:cs="Calibri" w:eastAsia="Calibri"/>
-          <w:color w:val="auto"/>
-          <w:spacing w:val="0"/>
-          <w:position w:val="0"/>
-          <w:sz w:val="22"/>
-          <w:shd w:fill="auto" w:val="clear"/>
-        </w:rPr>
-      </w:pPr>
-      <w:r>
-        <w:rPr>
-          <w:rFonts w:ascii="Calibri" w:hAnsi="Calibri" w:cs="Calibri" w:eastAsia="Calibri"/>
-          <w:color w:val="auto"/>
-          <w:spacing w:val="0"/>
-          <w:position w:val="0"/>
-          <w:sz w:val="22"/>
-          <w:shd w:fill="auto" w:val="clear"/>
-        </w:rPr>
-        <w:t xml:space="preserve">In Auto scaling we set the cpu utilization criteria for eg. We set  70 % cpu utilization if cpu utilization reach the  70% then   aws create automatically new server with same configuration as a old server.</w:t>
-      </w:r>
-    </w:p>
-    <w:p>
-      <w:pPr>
-        <w:numPr>
-          <w:ilvl w:val="0"/>
-          <w:numId w:val="67"/>
-        </w:numPr>
-        <w:spacing w:before="0" w:after="160" w:line="259"/>
-        <w:ind w:right="0" w:left="720" w:hanging="360"/>
-        <w:jc w:val="left"/>
-        <w:rPr>
-          <w:rFonts w:ascii="Calibri" w:hAnsi="Calibri" w:cs="Calibri" w:eastAsia="Calibri"/>
-          <w:color w:val="auto"/>
-          <w:spacing w:val="0"/>
-          <w:position w:val="0"/>
-          <w:sz w:val="22"/>
-          <w:shd w:fill="auto" w:val="clear"/>
-        </w:rPr>
-      </w:pPr>
-      <w:r>
-        <w:rPr>
-          <w:rFonts w:ascii="Calibri" w:hAnsi="Calibri" w:cs="Calibri" w:eastAsia="Calibri"/>
-          <w:color w:val="auto"/>
-          <w:spacing w:val="0"/>
-          <w:position w:val="0"/>
-          <w:sz w:val="22"/>
-          <w:shd w:fill="auto" w:val="clear"/>
-        </w:rPr>
-        <w:t xml:space="preserve">And distribute load on that server in that way it can avoid server crash.</w:t>
-      </w:r>
-    </w:p>
-    <w:p>
-      <w:pPr>
-        <w:spacing w:before="0" w:after="160" w:line="259"/>
-        <w:ind w:right="0" w:left="720" w:firstLine="0"/>
-        <w:jc w:val="left"/>
-        <w:rPr>
-          <w:rFonts w:ascii="Calibri" w:hAnsi="Calibri" w:cs="Calibri" w:eastAsia="Calibri"/>
-          <w:color w:val="auto"/>
-          <w:spacing w:val="0"/>
-          <w:position w:val="0"/>
-          <w:sz w:val="22"/>
-          <w:shd w:fill="auto" w:val="clear"/>
-        </w:rPr>
-      </w:pPr>
-    </w:p>
-    <w:p>
-      <w:pPr>
-        <w:spacing w:before="0" w:after="160" w:line="259"/>
-        <w:ind w:right="0" w:left="720" w:firstLine="0"/>
-        <w:jc w:val="left"/>
-        <w:rPr>
-          <w:rFonts w:ascii="Calibri" w:hAnsi="Calibri" w:cs="Calibri" w:eastAsia="Calibri"/>
-          <w:color w:val="auto"/>
-          <w:spacing w:val="0"/>
-          <w:position w:val="0"/>
-          <w:sz w:val="22"/>
-          <w:shd w:fill="auto" w:val="clear"/>
-        </w:rPr>
-      </w:pPr>
-    </w:p>
-    <w:p>
-      <w:pPr>
-        <w:spacing w:before="0" w:after="160" w:line="259"/>
-        <w:ind w:right="0" w:left="720" w:firstLine="0"/>
-        <w:jc w:val="left"/>
-        <w:rPr>
-          <w:rFonts w:ascii="Calibri" w:hAnsi="Calibri" w:cs="Calibri" w:eastAsia="Calibri"/>
-          <w:color w:val="auto"/>
-          <w:spacing w:val="0"/>
-          <w:position w:val="0"/>
-          <w:sz w:val="22"/>
-          <w:shd w:fill="auto" w:val="clear"/>
-        </w:rPr>
-      </w:pPr>
-    </w:p>
-    <w:p>
-      <w:pPr>
-        <w:spacing w:before="0" w:after="160" w:line="259"/>
-        <w:ind w:right="0" w:left="720" w:firstLine="0"/>
-        <w:jc w:val="left"/>
-        <w:rPr>
-          <w:rFonts w:ascii="Calibri" w:hAnsi="Calibri" w:cs="Calibri" w:eastAsia="Calibri"/>
-          <w:color w:val="auto"/>
-          <w:spacing w:val="0"/>
-          <w:position w:val="0"/>
-          <w:sz w:val="22"/>
-          <w:shd w:fill="auto" w:val="clear"/>
-        </w:rPr>
-      </w:pPr>
-      <w:r>
-        <w:rPr>
-          <w:rFonts w:ascii="Calibri" w:hAnsi="Calibri" w:cs="Calibri" w:eastAsia="Calibri"/>
-          <w:color w:val="auto"/>
-          <w:spacing w:val="0"/>
-          <w:position w:val="0"/>
-          <w:sz w:val="22"/>
-          <w:shd w:fill="auto" w:val="clear"/>
-        </w:rPr>
-        <w:t xml:space="preserve"> </w:t>
-      </w:r>
-    </w:p>
-    <w:p>
-      <w:pPr>
-        <w:spacing w:before="0" w:after="160" w:line="259"/>
-        <w:ind w:right="0" w:left="0" w:firstLine="0"/>
-        <w:jc w:val="left"/>
-        <w:rPr>
-          <w:rFonts w:ascii="Calibri" w:hAnsi="Calibri" w:cs="Calibri" w:eastAsia="Calibri"/>
-          <w:color w:val="auto"/>
-          <w:spacing w:val="0"/>
-          <w:position w:val="0"/>
-          <w:sz w:val="22"/>
-          <w:shd w:fill="auto" w:val="clear"/>
-        </w:rPr>
-      </w:pPr>
-    </w:p>
-    <w:p>
-      <w:pPr>
-        <w:spacing w:before="0" w:after="160" w:line="259"/>
-        <w:ind w:right="0" w:left="0" w:firstLine="0"/>
-        <w:jc w:val="left"/>
-        <w:rPr>
-          <w:rFonts w:ascii="Calibri" w:hAnsi="Calibri" w:cs="Calibri" w:eastAsia="Calibri"/>
-          <w:color w:val="auto"/>
-          <w:spacing w:val="0"/>
-          <w:position w:val="0"/>
-          <w:sz w:val="22"/>
-          <w:shd w:fill="auto" w:val="clear"/>
-        </w:rPr>
-      </w:pPr>
-      <w:r>
-        <w:rPr>
-          <w:rFonts w:ascii="Calibri" w:hAnsi="Calibri" w:cs="Calibri" w:eastAsia="Calibri"/>
-          <w:color w:val="FF0000"/>
-          <w:spacing w:val="0"/>
-          <w:position w:val="0"/>
-          <w:sz w:val="22"/>
-          <w:shd w:fill="auto" w:val="clear"/>
-        </w:rPr>
-        <w:t xml:space="preserve">Create Load Balancer</w:t>
-      </w:r>
-      <w:r>
-        <w:rPr>
-          <w:rFonts w:ascii="Calibri" w:hAnsi="Calibri" w:cs="Calibri" w:eastAsia="Calibri"/>
-          <w:color w:val="auto"/>
-          <w:spacing w:val="0"/>
-          <w:position w:val="0"/>
-          <w:sz w:val="22"/>
-          <w:shd w:fill="auto" w:val="clear"/>
-        </w:rPr>
-        <w:t xml:space="preserve">=&gt;</w:t>
-      </w:r>
-    </w:p>
-    <w:p>
-      <w:pPr>
-        <w:numPr>
-          <w:ilvl w:val="0"/>
-          <w:numId w:val="70"/>
-        </w:numPr>
-        <w:spacing w:before="0" w:after="160" w:line="259"/>
-        <w:ind w:right="0" w:left="720" w:hanging="360"/>
-        <w:jc w:val="left"/>
-        <w:rPr>
-          <w:rFonts w:ascii="Calibri" w:hAnsi="Calibri" w:cs="Calibri" w:eastAsia="Calibri"/>
-          <w:color w:val="auto"/>
-          <w:spacing w:val="0"/>
-          <w:position w:val="0"/>
-          <w:sz w:val="22"/>
-          <w:shd w:fill="auto" w:val="clear"/>
-        </w:rPr>
-      </w:pPr>
-      <w:r>
-        <w:rPr>
-          <w:rFonts w:ascii="Calibri" w:hAnsi="Calibri" w:cs="Calibri" w:eastAsia="Calibri"/>
-          <w:color w:val="auto"/>
-          <w:spacing w:val="0"/>
-          <w:position w:val="0"/>
-          <w:sz w:val="22"/>
-          <w:shd w:fill="auto" w:val="clear"/>
-        </w:rPr>
-        <w:t xml:space="preserve">Go to load balancer</w:t>
-      </w:r>
-    </w:p>
-    <w:p>
-      <w:pPr>
-        <w:numPr>
-          <w:ilvl w:val="0"/>
-          <w:numId w:val="70"/>
-        </w:numPr>
-        <w:spacing w:before="0" w:after="160" w:line="259"/>
-        <w:ind w:right="0" w:left="720" w:hanging="360"/>
-        <w:jc w:val="left"/>
-        <w:rPr>
-          <w:rFonts w:ascii="Calibri" w:hAnsi="Calibri" w:cs="Calibri" w:eastAsia="Calibri"/>
-          <w:color w:val="auto"/>
-          <w:spacing w:val="0"/>
-          <w:position w:val="0"/>
-          <w:sz w:val="22"/>
-          <w:shd w:fill="auto" w:val="clear"/>
-        </w:rPr>
-      </w:pPr>
-      <w:r>
-        <w:rPr>
-          <w:rFonts w:ascii="Calibri" w:hAnsi="Calibri" w:cs="Calibri" w:eastAsia="Calibri"/>
-          <w:color w:val="auto"/>
-          <w:spacing w:val="0"/>
-          <w:position w:val="0"/>
-          <w:sz w:val="22"/>
-          <w:shd w:fill="auto" w:val="clear"/>
-        </w:rPr>
-        <w:t xml:space="preserve">Click on create load balancer</w:t>
-      </w:r>
-    </w:p>
-    <w:p>
-      <w:pPr>
-        <w:numPr>
-          <w:ilvl w:val="0"/>
-          <w:numId w:val="70"/>
-        </w:numPr>
-        <w:spacing w:before="0" w:after="160" w:line="259"/>
-        <w:ind w:right="0" w:left="720" w:hanging="360"/>
-        <w:jc w:val="left"/>
-        <w:rPr>
-          <w:rFonts w:ascii="Calibri" w:hAnsi="Calibri" w:cs="Calibri" w:eastAsia="Calibri"/>
-          <w:color w:val="auto"/>
-          <w:spacing w:val="0"/>
-          <w:position w:val="0"/>
-          <w:sz w:val="22"/>
-          <w:shd w:fill="auto" w:val="clear"/>
-        </w:rPr>
-      </w:pPr>
-      <w:r>
-        <w:rPr>
-          <w:rFonts w:ascii="Calibri" w:hAnsi="Calibri" w:cs="Calibri" w:eastAsia="Calibri"/>
-          <w:color w:val="auto"/>
-          <w:spacing w:val="0"/>
-          <w:position w:val="0"/>
-          <w:sz w:val="22"/>
-          <w:shd w:fill="auto" w:val="clear"/>
-        </w:rPr>
-        <w:t xml:space="preserve">There two load balancer application load balancer and classic load balancer , application load is a enhance version it give the feature of port forwarding means if you open any other port but your website is in other port then you also map.</w:t>
-      </w:r>
-    </w:p>
-    <w:p>
-      <w:pPr>
-        <w:numPr>
-          <w:ilvl w:val="0"/>
-          <w:numId w:val="70"/>
-        </w:numPr>
-        <w:spacing w:before="0" w:after="160" w:line="259"/>
-        <w:ind w:right="0" w:left="720" w:hanging="360"/>
-        <w:jc w:val="left"/>
-        <w:rPr>
-          <w:rFonts w:ascii="Calibri" w:hAnsi="Calibri" w:cs="Calibri" w:eastAsia="Calibri"/>
-          <w:color w:val="auto"/>
-          <w:spacing w:val="0"/>
-          <w:position w:val="0"/>
-          <w:sz w:val="22"/>
-          <w:shd w:fill="auto" w:val="clear"/>
-        </w:rPr>
-      </w:pPr>
-      <w:r>
-        <w:rPr>
-          <w:rFonts w:ascii="Calibri" w:hAnsi="Calibri" w:cs="Calibri" w:eastAsia="Calibri"/>
-          <w:color w:val="auto"/>
-          <w:spacing w:val="0"/>
-          <w:position w:val="0"/>
-          <w:sz w:val="22"/>
-          <w:shd w:fill="auto" w:val="clear"/>
-        </w:rPr>
-        <w:t xml:space="preserve">Click on preferred HTTPS and click on continue</w:t>
-      </w:r>
-    </w:p>
-    <w:p>
-      <w:pPr>
-        <w:numPr>
-          <w:ilvl w:val="0"/>
-          <w:numId w:val="70"/>
-        </w:numPr>
-        <w:spacing w:before="0" w:after="160" w:line="259"/>
-        <w:ind w:right="0" w:left="720" w:hanging="360"/>
-        <w:jc w:val="left"/>
-        <w:rPr>
-          <w:rFonts w:ascii="Calibri" w:hAnsi="Calibri" w:cs="Calibri" w:eastAsia="Calibri"/>
-          <w:color w:val="auto"/>
-          <w:spacing w:val="0"/>
-          <w:position w:val="0"/>
-          <w:sz w:val="22"/>
-          <w:shd w:fill="auto" w:val="clear"/>
-        </w:rPr>
-      </w:pPr>
-      <w:r>
-        <w:rPr>
-          <w:rFonts w:ascii="Calibri" w:hAnsi="Calibri" w:cs="Calibri" w:eastAsia="Calibri"/>
-          <w:color w:val="auto"/>
-          <w:spacing w:val="0"/>
-          <w:position w:val="0"/>
-          <w:sz w:val="22"/>
-          <w:shd w:fill="auto" w:val="clear"/>
-        </w:rPr>
-        <w:t xml:space="preserve">Enter the name </w:t>
-      </w:r>
-    </w:p>
-    <w:p>
-      <w:pPr>
-        <w:numPr>
-          <w:ilvl w:val="0"/>
-          <w:numId w:val="70"/>
-        </w:numPr>
-        <w:spacing w:before="0" w:after="160" w:line="259"/>
-        <w:ind w:right="0" w:left="720" w:hanging="360"/>
-        <w:jc w:val="left"/>
-        <w:rPr>
-          <w:rFonts w:ascii="Calibri" w:hAnsi="Calibri" w:cs="Calibri" w:eastAsia="Calibri"/>
-          <w:color w:val="auto"/>
-          <w:spacing w:val="0"/>
-          <w:position w:val="0"/>
-          <w:sz w:val="22"/>
-          <w:shd w:fill="auto" w:val="clear"/>
-        </w:rPr>
-      </w:pPr>
-      <w:r>
-        <w:rPr>
-          <w:rFonts w:ascii="Calibri" w:hAnsi="Calibri" w:cs="Calibri" w:eastAsia="Calibri"/>
-          <w:color w:val="auto"/>
-          <w:spacing w:val="0"/>
-          <w:position w:val="0"/>
-          <w:sz w:val="22"/>
-          <w:shd w:fill="auto" w:val="clear"/>
-        </w:rPr>
-        <w:t xml:space="preserve">Select internet facing if your website is in internet ,or select internal and add vpc</w:t>
-      </w:r>
-    </w:p>
-    <w:p>
-      <w:pPr>
-        <w:numPr>
-          <w:ilvl w:val="0"/>
-          <w:numId w:val="70"/>
-        </w:numPr>
-        <w:spacing w:before="0" w:after="160" w:line="259"/>
-        <w:ind w:right="0" w:left="720" w:hanging="360"/>
-        <w:jc w:val="left"/>
-        <w:rPr>
-          <w:rFonts w:ascii="Calibri" w:hAnsi="Calibri" w:cs="Calibri" w:eastAsia="Calibri"/>
-          <w:color w:val="auto"/>
-          <w:spacing w:val="0"/>
-          <w:position w:val="0"/>
-          <w:sz w:val="22"/>
-          <w:shd w:fill="auto" w:val="clear"/>
-        </w:rPr>
-      </w:pPr>
-      <w:r>
-        <w:rPr>
-          <w:rFonts w:ascii="Calibri" w:hAnsi="Calibri" w:cs="Calibri" w:eastAsia="Calibri"/>
-          <w:color w:val="auto"/>
-          <w:spacing w:val="0"/>
-          <w:position w:val="0"/>
-          <w:sz w:val="22"/>
-          <w:shd w:fill="auto" w:val="clear"/>
-        </w:rPr>
-        <w:t xml:space="preserve">In listener select http or https</w:t>
-      </w:r>
-    </w:p>
-    <w:p>
-      <w:pPr>
-        <w:numPr>
-          <w:ilvl w:val="0"/>
-          <w:numId w:val="70"/>
-        </w:numPr>
-        <w:spacing w:before="0" w:after="160" w:line="259"/>
-        <w:ind w:right="0" w:left="720" w:hanging="360"/>
-        <w:jc w:val="left"/>
-        <w:rPr>
-          <w:rFonts w:ascii="Calibri" w:hAnsi="Calibri" w:cs="Calibri" w:eastAsia="Calibri"/>
-          <w:color w:val="auto"/>
-          <w:spacing w:val="0"/>
-          <w:position w:val="0"/>
-          <w:sz w:val="22"/>
-          <w:shd w:fill="auto" w:val="clear"/>
-        </w:rPr>
-      </w:pPr>
-      <w:r>
-        <w:rPr>
-          <w:rFonts w:ascii="Calibri" w:hAnsi="Calibri" w:cs="Calibri" w:eastAsia="Calibri"/>
-          <w:color w:val="auto"/>
-          <w:spacing w:val="0"/>
-          <w:position w:val="0"/>
-          <w:sz w:val="22"/>
-          <w:shd w:fill="auto" w:val="clear"/>
-        </w:rPr>
-        <w:t xml:space="preserve">Choose vpc</w:t>
-      </w:r>
-    </w:p>
-    <w:p>
-      <w:pPr>
-        <w:numPr>
-          <w:ilvl w:val="0"/>
-          <w:numId w:val="70"/>
-        </w:numPr>
-        <w:spacing w:before="0" w:after="160" w:line="259"/>
-        <w:ind w:right="0" w:left="720" w:hanging="360"/>
-        <w:jc w:val="left"/>
-        <w:rPr>
-          <w:rFonts w:ascii="Calibri" w:hAnsi="Calibri" w:cs="Calibri" w:eastAsia="Calibri"/>
-          <w:color w:val="auto"/>
-          <w:spacing w:val="0"/>
-          <w:position w:val="0"/>
-          <w:sz w:val="22"/>
-          <w:shd w:fill="auto" w:val="clear"/>
-        </w:rPr>
-      </w:pPr>
-      <w:r>
-        <w:rPr>
-          <w:rFonts w:ascii="Calibri" w:hAnsi="Calibri" w:cs="Calibri" w:eastAsia="Calibri"/>
-          <w:color w:val="auto"/>
-          <w:spacing w:val="0"/>
-          <w:position w:val="0"/>
-          <w:sz w:val="22"/>
-          <w:shd w:fill="auto" w:val="clear"/>
-        </w:rPr>
-        <w:t xml:space="preserve">Select subnet (if there is subnets in different availability zone then its very good )</w:t>
-      </w:r>
-    </w:p>
-    <w:p>
-      <w:pPr>
-        <w:numPr>
-          <w:ilvl w:val="0"/>
-          <w:numId w:val="70"/>
-        </w:numPr>
-        <w:spacing w:before="0" w:after="160" w:line="259"/>
-        <w:ind w:right="0" w:left="720" w:hanging="360"/>
-        <w:jc w:val="left"/>
-        <w:rPr>
-          <w:rFonts w:ascii="Calibri" w:hAnsi="Calibri" w:cs="Calibri" w:eastAsia="Calibri"/>
-          <w:color w:val="auto"/>
-          <w:spacing w:val="0"/>
-          <w:position w:val="0"/>
-          <w:sz w:val="22"/>
-          <w:shd w:fill="auto" w:val="clear"/>
-        </w:rPr>
-      </w:pPr>
-      <w:r>
-        <w:rPr>
-          <w:rFonts w:ascii="Calibri" w:hAnsi="Calibri" w:cs="Calibri" w:eastAsia="Calibri"/>
-          <w:color w:val="auto"/>
-          <w:spacing w:val="0"/>
-          <w:position w:val="0"/>
-          <w:sz w:val="22"/>
-          <w:shd w:fill="auto" w:val="clear"/>
-        </w:rPr>
-        <w:t xml:space="preserve">    </w:t>
-      </w:r>
-    </w:p>
-    <w:p>
-      <w:pPr>
-        <w:spacing w:before="0" w:after="160" w:line="259"/>
-        <w:ind w:right="0" w:left="720" w:firstLine="0"/>
-        <w:jc w:val="left"/>
-        <w:rPr>
-          <w:rFonts w:ascii="Calibri" w:hAnsi="Calibri" w:cs="Calibri" w:eastAsia="Calibri"/>
-          <w:color w:val="auto"/>
-          <w:spacing w:val="0"/>
-          <w:position w:val="0"/>
-          <w:sz w:val="22"/>
-          <w:shd w:fill="auto" w:val="clear"/>
-        </w:rPr>
-      </w:pPr>
-    </w:p>
-    <w:p>
-      <w:pPr>
-        <w:spacing w:before="0" w:after="160" w:line="259"/>
-        <w:ind w:right="0" w:left="0" w:firstLine="0"/>
-        <w:jc w:val="left"/>
-        <w:rPr>
-          <w:rFonts w:ascii="Calibri" w:hAnsi="Calibri" w:cs="Calibri" w:eastAsia="Calibri"/>
-          <w:color w:val="auto"/>
-          <w:spacing w:val="0"/>
-          <w:position w:val="0"/>
-          <w:sz w:val="22"/>
-          <w:shd w:fill="auto" w:val="clear"/>
-        </w:rPr>
-      </w:pPr>
-      <w:r>
-        <w:rPr>
-          <w:rFonts w:ascii="Calibri" w:hAnsi="Calibri" w:cs="Calibri" w:eastAsia="Calibri"/>
-          <w:color w:val="C00000"/>
-          <w:spacing w:val="0"/>
-          <w:position w:val="0"/>
-          <w:sz w:val="22"/>
-          <w:shd w:fill="auto" w:val="clear"/>
-        </w:rPr>
-        <w:t xml:space="preserve">Load balancer</w:t>
-      </w:r>
-      <w:r>
-        <w:rPr>
-          <w:rFonts w:ascii="Calibri" w:hAnsi="Calibri" w:cs="Calibri" w:eastAsia="Calibri"/>
-          <w:color w:val="auto"/>
-          <w:spacing w:val="0"/>
-          <w:position w:val="0"/>
-          <w:sz w:val="22"/>
-          <w:shd w:fill="auto" w:val="clear"/>
-        </w:rPr>
-        <w:t xml:space="preserve">=&gt; </w:t>
-      </w:r>
-    </w:p>
-    <w:p>
-      <w:pPr>
-        <w:numPr>
-          <w:ilvl w:val="0"/>
-          <w:numId w:val="73"/>
-        </w:numPr>
-        <w:spacing w:before="0" w:after="160" w:line="259"/>
-        <w:ind w:right="0" w:left="720" w:hanging="360"/>
-        <w:jc w:val="left"/>
-        <w:rPr>
-          <w:rFonts w:ascii="Calibri" w:hAnsi="Calibri" w:cs="Calibri" w:eastAsia="Calibri"/>
-          <w:color w:val="auto"/>
-          <w:spacing w:val="0"/>
-          <w:position w:val="0"/>
-          <w:sz w:val="22"/>
-          <w:shd w:fill="auto" w:val="clear"/>
-        </w:rPr>
-      </w:pPr>
-      <w:r>
-        <w:rPr>
-          <w:rFonts w:ascii="Calibri" w:hAnsi="Calibri" w:cs="Calibri" w:eastAsia="Calibri"/>
-          <w:color w:val="auto"/>
-          <w:spacing w:val="0"/>
-          <w:position w:val="0"/>
-          <w:sz w:val="22"/>
-          <w:shd w:fill="auto" w:val="clear"/>
-        </w:rPr>
-        <w:t xml:space="preserve">it takes request from client and forward it to web server which is highly available  </w:t>
-      </w:r>
-    </w:p>
-    <w:p>
-      <w:pPr>
-        <w:numPr>
-          <w:ilvl w:val="0"/>
-          <w:numId w:val="73"/>
-        </w:numPr>
-        <w:spacing w:before="0" w:after="160" w:line="259"/>
-        <w:ind w:right="0" w:left="720" w:hanging="360"/>
-        <w:jc w:val="left"/>
-        <w:rPr>
-          <w:rFonts w:ascii="Calibri" w:hAnsi="Calibri" w:cs="Calibri" w:eastAsia="Calibri"/>
-          <w:color w:val="auto"/>
-          <w:spacing w:val="0"/>
-          <w:position w:val="0"/>
-          <w:sz w:val="22"/>
-          <w:shd w:fill="auto" w:val="clear"/>
-        </w:rPr>
-      </w:pPr>
-      <w:r>
-        <w:rPr>
-          <w:rFonts w:ascii="Calibri" w:hAnsi="Calibri" w:cs="Calibri" w:eastAsia="Calibri"/>
-          <w:color w:val="auto"/>
-          <w:spacing w:val="0"/>
-          <w:position w:val="0"/>
-          <w:sz w:val="22"/>
-          <w:shd w:fill="auto" w:val="clear"/>
-        </w:rPr>
         <w:t xml:space="preserve">it may be there is multiple web server but load balancer forward request to highly available server </w:t>
       </w:r>
     </w:p>
@@ -5519,7 +7514,7 @@
       <w:pPr>
         <w:numPr>
           <w:ilvl w:val="0"/>
-          <w:numId w:val="73"/>
+          <w:numId w:val="76"/>
         </w:numPr>
         <w:spacing w:before="0" w:after="160" w:line="259"/>
         <w:ind w:right="0" w:left="720" w:hanging="360"/>
@@ -5705,6 +7700,13 @@
       <w:lvlText w:val="•"/>
     </w:lvl>
   </w:abstractNum>
+  <w:abstractNum w:abstractNumId="1">
+    <w:lvl w:ilvl="0">
+      <w:start w:val="1"/>
+      <w:numFmt w:val="decimal"/>
+      <w:lvlText w:val="%1."/>
+    </w:lvl>
+  </w:abstractNum>
   <w:abstractNum w:abstractNumId="132">
     <w:lvl w:ilvl="0">
       <w:start w:val="1"/>
@@ -5733,82 +7735,95 @@
       <w:lvlText w:val="•"/>
     </w:lvl>
   </w:abstractNum>
+  <w:abstractNum w:abstractNumId="156">
+    <w:lvl w:ilvl="0">
+      <w:start w:val="1"/>
+      <w:numFmt w:val="bullet"/>
+      <w:lvlText w:val="•"/>
+    </w:lvl>
+  </w:abstractNum>
   <w:num w:numId="2">
+    <w:abstractNumId w:val="156"/>
+  </w:num>
+  <w:num w:numId="7">
     <w:abstractNumId w:val="150"/>
   </w:num>
-  <w:num w:numId="7">
+  <w:num w:numId="9">
     <w:abstractNumId w:val="144"/>
   </w:num>
-  <w:num w:numId="9">
+  <w:num w:numId="11">
     <w:abstractNumId w:val="138"/>
   </w:num>
-  <w:num w:numId="11">
+  <w:num w:numId="16">
     <w:abstractNumId w:val="132"/>
   </w:num>
-  <w:num w:numId="16">
+  <w:num w:numId="20">
     <w:abstractNumId w:val="126"/>
   </w:num>
-  <w:num w:numId="20">
+  <w:num w:numId="23">
     <w:abstractNumId w:val="120"/>
   </w:num>
-  <w:num w:numId="23">
+  <w:num w:numId="26">
     <w:abstractNumId w:val="114"/>
   </w:num>
-  <w:num w:numId="26">
+  <w:num w:numId="29">
     <w:abstractNumId w:val="108"/>
   </w:num>
-  <w:num w:numId="29">
+  <w:num w:numId="31">
     <w:abstractNumId w:val="102"/>
   </w:num>
-  <w:num w:numId="31">
+  <w:num w:numId="34">
     <w:abstractNumId w:val="96"/>
   </w:num>
-  <w:num w:numId="34">
+  <w:num w:numId="37">
     <w:abstractNumId w:val="90"/>
   </w:num>
-  <w:num w:numId="37">
+  <w:num w:numId="39">
     <w:abstractNumId w:val="84"/>
   </w:num>
-  <w:num w:numId="39">
+  <w:num w:numId="41">
     <w:abstractNumId w:val="78"/>
   </w:num>
-  <w:num w:numId="41">
+  <w:num w:numId="43">
     <w:abstractNumId w:val="72"/>
   </w:num>
-  <w:num w:numId="43">
+  <w:num w:numId="46">
     <w:abstractNumId w:val="66"/>
   </w:num>
-  <w:num w:numId="46">
+  <w:num w:numId="48">
     <w:abstractNumId w:val="60"/>
   </w:num>
-  <w:num w:numId="48">
+  <w:num w:numId="50">
     <w:abstractNumId w:val="54"/>
   </w:num>
-  <w:num w:numId="50">
+  <w:num w:numId="52">
     <w:abstractNumId w:val="48"/>
   </w:num>
-  <w:num w:numId="52">
+  <w:num w:numId="54">
     <w:abstractNumId w:val="42"/>
   </w:num>
-  <w:num w:numId="54">
+  <w:num w:numId="56">
     <w:abstractNumId w:val="36"/>
   </w:num>
-  <w:num w:numId="56">
+  <w:num w:numId="58">
     <w:abstractNumId w:val="30"/>
   </w:num>
-  <w:num w:numId="58">
+  <w:num w:numId="62">
+    <w:abstractNumId w:val="1"/>
+  </w:num>
+  <w:num w:numId="64">
     <w:abstractNumId w:val="24"/>
   </w:num>
-  <w:num w:numId="64">
+  <w:num w:numId="67">
     <w:abstractNumId w:val="18"/>
   </w:num>
-  <w:num w:numId="67">
+  <w:num w:numId="70">
     <w:abstractNumId w:val="12"/>
   </w:num>
-  <w:num w:numId="70">
+  <w:num w:numId="73">
     <w:abstractNumId w:val="6"/>
   </w:num>
-  <w:num w:numId="73">
+  <w:num w:numId="76">
     <w:abstractNumId w:val="0"/>
   </w:num>
 </w:numbering>

</xml_diff>

<commit_message>
Added: create infra and deploy 3 tire applicaton
</commit_message>
<xml_diff>
--- a/3 tire architecture aws.docx
+++ b/3 tire architecture aws.docx
@@ -200,8 +200,8 @@
         </w:rPr>
       </w:pPr>
       <w:r>
-        <w:object w:dxaOrig="8747" w:dyaOrig="6621">
-          <v:rect xmlns:o="urn:schemas-microsoft-com:office:office" xmlns:v="urn:schemas-microsoft-com:vml" id="rectole0000000000" style="width:437.350000pt;height:331.050000pt" o:preferrelative="t" o:ole="">
+        <w:object w:dxaOrig="9293" w:dyaOrig="7025">
+          <v:rect xmlns:o="urn:schemas-microsoft-com:office:office" xmlns:v="urn:schemas-microsoft-com:vml" id="rectole0000000000" style="width:464.650000pt;height:351.250000pt" o:preferrelative="t" o:ole="">
             <o:lock v:ext="edit"/>
             <v:imagedata xmlns:r="http://schemas.openxmlformats.org/officeDocument/2006/relationships" r:id="docRId1" o:title=""/>
           </v:rect>
@@ -613,8 +613,8 @@
         </w:rPr>
       </w:pPr>
       <w:r>
-        <w:object w:dxaOrig="6580" w:dyaOrig="5041">
-          <v:rect xmlns:o="urn:schemas-microsoft-com:office:office" xmlns:v="urn:schemas-microsoft-com:vml" id="rectole0000000001" style="width:329.000000pt;height:252.050000pt" o:preferrelative="t" o:ole="">
+        <w:object w:dxaOrig="6985" w:dyaOrig="5345">
+          <v:rect xmlns:o="urn:schemas-microsoft-com:office:office" xmlns:v="urn:schemas-microsoft-com:vml" id="rectole0000000001" style="width:349.250000pt;height:267.250000pt" o:preferrelative="t" o:ole="">
             <o:lock v:ext="edit"/>
             <v:imagedata xmlns:r="http://schemas.openxmlformats.org/officeDocument/2006/relationships" r:id="docRId3" o:title=""/>
           </v:rect>
@@ -1776,8 +1776,8 @@
         </w:rPr>
       </w:pPr>
       <w:r>
-        <w:object w:dxaOrig="7046" w:dyaOrig="5466">
-          <v:rect xmlns:o="urn:schemas-microsoft-com:office:office" xmlns:v="urn:schemas-microsoft-com:vml" id="rectole0000000002" style="width:352.300000pt;height:273.300000pt" o:preferrelative="t" o:ole="">
+        <w:object w:dxaOrig="7471" w:dyaOrig="5770">
+          <v:rect xmlns:o="urn:schemas-microsoft-com:office:office" xmlns:v="urn:schemas-microsoft-com:vml" id="rectole0000000002" style="width:373.550000pt;height:288.500000pt" o:preferrelative="t" o:ole="">
             <o:lock v:ext="edit"/>
             <v:imagedata xmlns:r="http://schemas.openxmlformats.org/officeDocument/2006/relationships" r:id="docRId5" o:title=""/>
           </v:rect>
@@ -2866,7 +2866,7 @@
           <w:sz w:val="22"/>
           <w:shd w:fill="auto" w:val="clear"/>
         </w:rPr>
-        <w:t xml:space="preserve">Create nat gateway</w:t>
+        <w:t xml:space="preserve">Create nat gateway : create it in public subnet and attach it to private rout table</w:t>
       </w:r>
     </w:p>
     <w:p>
@@ -5254,18 +5254,7 @@
           <w:sz w:val="22"/>
           <w:shd w:fill="auto" w:val="clear"/>
         </w:rPr>
-        <w:t xml:space="preserve">    3  </w:t>
-      </w:r>
-      <w:r>
-        <w:rPr>
-          <w:rFonts w:ascii="Calibri" w:hAnsi="Calibri" w:cs="Calibri" w:eastAsia="Calibri"/>
-          <w:color w:val="auto"/>
-          <w:spacing w:val="0"/>
-          <w:position w:val="0"/>
-          <w:sz w:val="22"/>
-          <w:shd w:fill="auto" w:val="clear"/>
-        </w:rPr>
-        <w:t xml:space="preserve">cd /etc/nginx/</w:t>
+        <w:t xml:space="preserve">    3  cd /etc/nginx/</w:t>
       </w:r>
     </w:p>
     <w:p>
@@ -5977,21 +5966,504 @@
           <w:shd w:fill="auto" w:val="clear"/>
         </w:rPr>
       </w:pPr>
-    </w:p>
-    <w:p>
-      <w:pPr>
-        <w:spacing w:before="0" w:after="160" w:line="259"/>
-        <w:ind w:right="0" w:left="720" w:firstLine="0"/>
-        <w:jc w:val="left"/>
-        <w:rPr>
-          <w:rFonts w:ascii="Calibri" w:hAnsi="Calibri" w:cs="Calibri" w:eastAsia="Calibri"/>
-          <w:color w:val="auto"/>
-          <w:spacing w:val="0"/>
-          <w:position w:val="0"/>
-          <w:sz w:val="22"/>
-          <w:shd w:fill="auto" w:val="clear"/>
-        </w:rPr>
-      </w:pPr>
+      <w:r>
+        <w:rPr>
+          <w:rFonts w:ascii="Calibri" w:hAnsi="Calibri" w:cs="Calibri" w:eastAsia="Calibri"/>
+          <w:color w:val="auto"/>
+          <w:spacing w:val="0"/>
+          <w:position w:val="0"/>
+          <w:sz w:val="22"/>
+          <w:shd w:fill="auto" w:val="clear"/>
+        </w:rPr>
+        <w:t xml:space="preserve">configure Demon gunicorn service=&gt;</w:t>
+      </w:r>
+    </w:p>
+    <w:p>
+      <w:pPr>
+        <w:spacing w:before="0" w:after="160" w:line="259"/>
+        <w:ind w:right="0" w:left="720" w:firstLine="0"/>
+        <w:jc w:val="left"/>
+        <w:rPr>
+          <w:rFonts w:ascii="Calibri" w:hAnsi="Calibri" w:cs="Calibri" w:eastAsia="Calibri"/>
+          <w:color w:val="auto"/>
+          <w:spacing w:val="0"/>
+          <w:position w:val="0"/>
+          <w:sz w:val="22"/>
+          <w:shd w:fill="auto" w:val="clear"/>
+        </w:rPr>
+      </w:pPr>
+    </w:p>
+    <w:p>
+      <w:pPr>
+        <w:spacing w:before="0" w:after="160" w:line="259"/>
+        <w:ind w:right="0" w:left="720" w:firstLine="0"/>
+        <w:jc w:val="left"/>
+        <w:rPr>
+          <w:rFonts w:ascii="Calibri" w:hAnsi="Calibri" w:cs="Calibri" w:eastAsia="Calibri"/>
+          <w:color w:val="auto"/>
+          <w:spacing w:val="0"/>
+          <w:position w:val="0"/>
+          <w:sz w:val="22"/>
+          <w:shd w:fill="auto" w:val="clear"/>
+        </w:rPr>
+      </w:pPr>
+      <w:r>
+        <w:rPr>
+          <w:rFonts w:ascii="Calibri" w:hAnsi="Calibri" w:cs="Calibri" w:eastAsia="Calibri"/>
+          <w:color w:val="auto"/>
+          <w:spacing w:val="0"/>
+          <w:position w:val="0"/>
+          <w:sz w:val="22"/>
+          <w:shd w:fill="auto" w:val="clear"/>
+        </w:rPr>
+        <w:t xml:space="preserve">-------------------------------------------------------------------------------</w:t>
+      </w:r>
+    </w:p>
+    <w:p>
+      <w:pPr>
+        <w:spacing w:before="0" w:after="160" w:line="259"/>
+        <w:ind w:right="0" w:left="720" w:firstLine="0"/>
+        <w:jc w:val="left"/>
+        <w:rPr>
+          <w:rFonts w:ascii="Calibri" w:hAnsi="Calibri" w:cs="Calibri" w:eastAsia="Calibri"/>
+          <w:color w:val="auto"/>
+          <w:spacing w:val="0"/>
+          <w:position w:val="0"/>
+          <w:sz w:val="22"/>
+          <w:shd w:fill="auto" w:val="clear"/>
+        </w:rPr>
+      </w:pPr>
+      <w:r>
+        <w:rPr>
+          <w:rFonts w:ascii="Calibri" w:hAnsi="Calibri" w:cs="Calibri" w:eastAsia="Calibri"/>
+          <w:color w:val="auto"/>
+          <w:spacing w:val="0"/>
+          <w:position w:val="0"/>
+          <w:sz w:val="22"/>
+          <w:shd w:fill="auto" w:val="clear"/>
+        </w:rPr>
+        <w:t xml:space="preserve">[Unit]</w:t>
+      </w:r>
+    </w:p>
+    <w:p>
+      <w:pPr>
+        <w:spacing w:before="0" w:after="160" w:line="259"/>
+        <w:ind w:right="0" w:left="720" w:firstLine="0"/>
+        <w:jc w:val="left"/>
+        <w:rPr>
+          <w:rFonts w:ascii="Calibri" w:hAnsi="Calibri" w:cs="Calibri" w:eastAsia="Calibri"/>
+          <w:color w:val="auto"/>
+          <w:spacing w:val="0"/>
+          <w:position w:val="0"/>
+          <w:sz w:val="22"/>
+          <w:shd w:fill="auto" w:val="clear"/>
+        </w:rPr>
+      </w:pPr>
+      <w:r>
+        <w:rPr>
+          <w:rFonts w:ascii="Calibri" w:hAnsi="Calibri" w:cs="Calibri" w:eastAsia="Calibri"/>
+          <w:color w:val="auto"/>
+          <w:spacing w:val="0"/>
+          <w:position w:val="0"/>
+          <w:sz w:val="22"/>
+          <w:shd w:fill="auto" w:val="clear"/>
+        </w:rPr>
+        <w:t xml:space="preserve">Description=gunicorn daemon</w:t>
+      </w:r>
+    </w:p>
+    <w:p>
+      <w:pPr>
+        <w:spacing w:before="0" w:after="160" w:line="259"/>
+        <w:ind w:right="0" w:left="720" w:firstLine="0"/>
+        <w:jc w:val="left"/>
+        <w:rPr>
+          <w:rFonts w:ascii="Calibri" w:hAnsi="Calibri" w:cs="Calibri" w:eastAsia="Calibri"/>
+          <w:color w:val="auto"/>
+          <w:spacing w:val="0"/>
+          <w:position w:val="0"/>
+          <w:sz w:val="22"/>
+          <w:shd w:fill="auto" w:val="clear"/>
+        </w:rPr>
+      </w:pPr>
+      <w:r>
+        <w:rPr>
+          <w:rFonts w:ascii="Calibri" w:hAnsi="Calibri" w:cs="Calibri" w:eastAsia="Calibri"/>
+          <w:color w:val="auto"/>
+          <w:spacing w:val="0"/>
+          <w:position w:val="0"/>
+          <w:sz w:val="22"/>
+          <w:shd w:fill="auto" w:val="clear"/>
+        </w:rPr>
+        <w:t xml:space="preserve">After=network.target</w:t>
+      </w:r>
+    </w:p>
+    <w:p>
+      <w:pPr>
+        <w:spacing w:before="0" w:after="160" w:line="259"/>
+        <w:ind w:right="0" w:left="720" w:firstLine="0"/>
+        <w:jc w:val="left"/>
+        <w:rPr>
+          <w:rFonts w:ascii="Calibri" w:hAnsi="Calibri" w:cs="Calibri" w:eastAsia="Calibri"/>
+          <w:color w:val="auto"/>
+          <w:spacing w:val="0"/>
+          <w:position w:val="0"/>
+          <w:sz w:val="22"/>
+          <w:shd w:fill="auto" w:val="clear"/>
+        </w:rPr>
+      </w:pPr>
+      <w:r>
+        <w:rPr>
+          <w:rFonts w:ascii="Calibri" w:hAnsi="Calibri" w:cs="Calibri" w:eastAsia="Calibri"/>
+          <w:color w:val="auto"/>
+          <w:spacing w:val="0"/>
+          <w:position w:val="0"/>
+          <w:sz w:val="22"/>
+          <w:shd w:fill="auto" w:val="clear"/>
+        </w:rPr>
+        <w:t xml:space="preserve">[Service]</w:t>
+      </w:r>
+    </w:p>
+    <w:p>
+      <w:pPr>
+        <w:spacing w:before="0" w:after="160" w:line="259"/>
+        <w:ind w:right="0" w:left="720" w:firstLine="0"/>
+        <w:jc w:val="left"/>
+        <w:rPr>
+          <w:rFonts w:ascii="Calibri" w:hAnsi="Calibri" w:cs="Calibri" w:eastAsia="Calibri"/>
+          <w:color w:val="auto"/>
+          <w:spacing w:val="0"/>
+          <w:position w:val="0"/>
+          <w:sz w:val="22"/>
+          <w:shd w:fill="auto" w:val="clear"/>
+        </w:rPr>
+      </w:pPr>
+      <w:r>
+        <w:rPr>
+          <w:rFonts w:ascii="Calibri" w:hAnsi="Calibri" w:cs="Calibri" w:eastAsia="Calibri"/>
+          <w:color w:val="auto"/>
+          <w:spacing w:val="0"/>
+          <w:position w:val="0"/>
+          <w:sz w:val="22"/>
+          <w:shd w:fill="auto" w:val="clear"/>
+        </w:rPr>
+        <w:t xml:space="preserve">User=ubuntu</w:t>
+      </w:r>
+    </w:p>
+    <w:p>
+      <w:pPr>
+        <w:spacing w:before="0" w:after="160" w:line="259"/>
+        <w:ind w:right="0" w:left="720" w:firstLine="0"/>
+        <w:jc w:val="left"/>
+        <w:rPr>
+          <w:rFonts w:ascii="Calibri" w:hAnsi="Calibri" w:cs="Calibri" w:eastAsia="Calibri"/>
+          <w:color w:val="auto"/>
+          <w:spacing w:val="0"/>
+          <w:position w:val="0"/>
+          <w:sz w:val="22"/>
+          <w:shd w:fill="auto" w:val="clear"/>
+        </w:rPr>
+      </w:pPr>
+      <w:r>
+        <w:rPr>
+          <w:rFonts w:ascii="Calibri" w:hAnsi="Calibri" w:cs="Calibri" w:eastAsia="Calibri"/>
+          <w:color w:val="auto"/>
+          <w:spacing w:val="0"/>
+          <w:position w:val="0"/>
+          <w:sz w:val="22"/>
+          <w:shd w:fill="auto" w:val="clear"/>
+        </w:rPr>
+        <w:t xml:space="preserve">Group=www-data</w:t>
+      </w:r>
+    </w:p>
+    <w:p>
+      <w:pPr>
+        <w:spacing w:before="0" w:after="160" w:line="259"/>
+        <w:ind w:right="0" w:left="720" w:firstLine="0"/>
+        <w:jc w:val="left"/>
+        <w:rPr>
+          <w:rFonts w:ascii="Calibri" w:hAnsi="Calibri" w:cs="Calibri" w:eastAsia="Calibri"/>
+          <w:color w:val="auto"/>
+          <w:spacing w:val="0"/>
+          <w:position w:val="0"/>
+          <w:sz w:val="22"/>
+          <w:shd w:fill="auto" w:val="clear"/>
+        </w:rPr>
+      </w:pPr>
+      <w:r>
+        <w:rPr>
+          <w:rFonts w:ascii="Calibri" w:hAnsi="Calibri" w:cs="Calibri" w:eastAsia="Calibri"/>
+          <w:color w:val="auto"/>
+          <w:spacing w:val="0"/>
+          <w:position w:val="0"/>
+          <w:sz w:val="22"/>
+          <w:shd w:fill="auto" w:val="clear"/>
+        </w:rPr>
+        <w:t xml:space="preserve">WorkingDirectory=/home/ubuntu/new_chatapp/fundoo</w:t>
+      </w:r>
+    </w:p>
+    <w:p>
+      <w:pPr>
+        <w:spacing w:before="0" w:after="160" w:line="259"/>
+        <w:ind w:right="0" w:left="720" w:firstLine="0"/>
+        <w:jc w:val="left"/>
+        <w:rPr>
+          <w:rFonts w:ascii="Calibri" w:hAnsi="Calibri" w:cs="Calibri" w:eastAsia="Calibri"/>
+          <w:color w:val="auto"/>
+          <w:spacing w:val="0"/>
+          <w:position w:val="0"/>
+          <w:sz w:val="22"/>
+          <w:shd w:fill="auto" w:val="clear"/>
+        </w:rPr>
+      </w:pPr>
+      <w:r>
+        <w:rPr>
+          <w:rFonts w:ascii="Calibri" w:hAnsi="Calibri" w:cs="Calibri" w:eastAsia="Calibri"/>
+          <w:color w:val="auto"/>
+          <w:spacing w:val="0"/>
+          <w:position w:val="0"/>
+          <w:sz w:val="22"/>
+          <w:shd w:fill="auto" w:val="clear"/>
+        </w:rPr>
+        <w:t xml:space="preserve">ExecStart=/home/ubuntu/new_chatapp/venv/bin/gunicorn --workers 3 --bind 0.0.0.0:8000 fundoo.wsgi:application</w:t>
+      </w:r>
+    </w:p>
+    <w:p>
+      <w:pPr>
+        <w:spacing w:before="0" w:after="160" w:line="259"/>
+        <w:ind w:right="0" w:left="720" w:firstLine="0"/>
+        <w:jc w:val="left"/>
+        <w:rPr>
+          <w:rFonts w:ascii="Calibri" w:hAnsi="Calibri" w:cs="Calibri" w:eastAsia="Calibri"/>
+          <w:color w:val="auto"/>
+          <w:spacing w:val="0"/>
+          <w:position w:val="0"/>
+          <w:sz w:val="22"/>
+          <w:shd w:fill="auto" w:val="clear"/>
+        </w:rPr>
+      </w:pPr>
+      <w:r>
+        <w:rPr>
+          <w:rFonts w:ascii="Calibri" w:hAnsi="Calibri" w:cs="Calibri" w:eastAsia="Calibri"/>
+          <w:color w:val="auto"/>
+          <w:spacing w:val="0"/>
+          <w:position w:val="0"/>
+          <w:sz w:val="22"/>
+          <w:shd w:fill="auto" w:val="clear"/>
+        </w:rPr>
+        <w:t xml:space="preserve">[Install]</w:t>
+      </w:r>
+    </w:p>
+    <w:p>
+      <w:pPr>
+        <w:spacing w:before="0" w:after="160" w:line="259"/>
+        <w:ind w:right="0" w:left="720" w:firstLine="0"/>
+        <w:jc w:val="left"/>
+        <w:rPr>
+          <w:rFonts w:ascii="Calibri" w:hAnsi="Calibri" w:cs="Calibri" w:eastAsia="Calibri"/>
+          <w:color w:val="auto"/>
+          <w:spacing w:val="0"/>
+          <w:position w:val="0"/>
+          <w:sz w:val="22"/>
+          <w:shd w:fill="auto" w:val="clear"/>
+        </w:rPr>
+      </w:pPr>
+      <w:r>
+        <w:rPr>
+          <w:rFonts w:ascii="Calibri" w:hAnsi="Calibri" w:cs="Calibri" w:eastAsia="Calibri"/>
+          <w:color w:val="auto"/>
+          <w:spacing w:val="0"/>
+          <w:position w:val="0"/>
+          <w:sz w:val="22"/>
+          <w:shd w:fill="auto" w:val="clear"/>
+        </w:rPr>
+        <w:t xml:space="preserve">WantedBy=multi-user.targe</w:t>
+      </w:r>
+    </w:p>
+    <w:p>
+      <w:pPr>
+        <w:spacing w:before="0" w:after="160" w:line="259"/>
+        <w:ind w:right="0" w:left="720" w:firstLine="0"/>
+        <w:jc w:val="left"/>
+        <w:rPr>
+          <w:rFonts w:ascii="Calibri" w:hAnsi="Calibri" w:cs="Calibri" w:eastAsia="Calibri"/>
+          <w:color w:val="auto"/>
+          <w:spacing w:val="0"/>
+          <w:position w:val="0"/>
+          <w:sz w:val="22"/>
+          <w:shd w:fill="auto" w:val="clear"/>
+        </w:rPr>
+      </w:pPr>
+    </w:p>
+    <w:p>
+      <w:pPr>
+        <w:spacing w:before="0" w:after="160" w:line="259"/>
+        <w:ind w:right="0" w:left="720" w:firstLine="0"/>
+        <w:jc w:val="left"/>
+        <w:rPr>
+          <w:rFonts w:ascii="Calibri" w:hAnsi="Calibri" w:cs="Calibri" w:eastAsia="Calibri"/>
+          <w:color w:val="auto"/>
+          <w:spacing w:val="0"/>
+          <w:position w:val="0"/>
+          <w:sz w:val="22"/>
+          <w:shd w:fill="auto" w:val="clear"/>
+        </w:rPr>
+      </w:pPr>
+      <w:r>
+        <w:rPr>
+          <w:rFonts w:ascii="Calibri" w:hAnsi="Calibri" w:cs="Calibri" w:eastAsia="Calibri"/>
+          <w:color w:val="auto"/>
+          <w:spacing w:val="0"/>
+          <w:position w:val="0"/>
+          <w:sz w:val="22"/>
+          <w:shd w:fill="auto" w:val="clear"/>
+        </w:rPr>
+        <w:t xml:space="preserve">------------------------------------------------------------------</w:t>
+      </w:r>
+    </w:p>
+    <w:p>
+      <w:pPr>
+        <w:spacing w:before="0" w:after="160" w:line="259"/>
+        <w:ind w:right="0" w:left="720" w:firstLine="0"/>
+        <w:jc w:val="left"/>
+        <w:rPr>
+          <w:rFonts w:ascii="Calibri" w:hAnsi="Calibri" w:cs="Calibri" w:eastAsia="Calibri"/>
+          <w:color w:val="auto"/>
+          <w:spacing w:val="0"/>
+          <w:position w:val="0"/>
+          <w:sz w:val="22"/>
+          <w:shd w:fill="auto" w:val="clear"/>
+        </w:rPr>
+      </w:pPr>
+      <w:r>
+        <w:rPr>
+          <w:rFonts w:ascii="Calibri" w:hAnsi="Calibri" w:cs="Calibri" w:eastAsia="Calibri"/>
+          <w:color w:val="auto"/>
+          <w:spacing w:val="0"/>
+          <w:position w:val="0"/>
+          <w:sz w:val="22"/>
+          <w:shd w:fill="auto" w:val="clear"/>
+        </w:rPr>
+        <w:t xml:space="preserve"> above code write in :  sudo vim /etc/systemd/system/gunicorn.service      on appserver</w:t>
+      </w:r>
+    </w:p>
+    <w:p>
+      <w:pPr>
+        <w:spacing w:before="0" w:after="160" w:line="259"/>
+        <w:ind w:right="0" w:left="720" w:firstLine="0"/>
+        <w:jc w:val="left"/>
+        <w:rPr>
+          <w:rFonts w:ascii="Calibri" w:hAnsi="Calibri" w:cs="Calibri" w:eastAsia="Calibri"/>
+          <w:color w:val="auto"/>
+          <w:spacing w:val="0"/>
+          <w:position w:val="0"/>
+          <w:sz w:val="22"/>
+          <w:shd w:fill="auto" w:val="clear"/>
+        </w:rPr>
+      </w:pPr>
+      <w:r>
+        <w:rPr>
+          <w:rFonts w:ascii="Calibri" w:hAnsi="Calibri" w:cs="Calibri" w:eastAsia="Calibri"/>
+          <w:color w:val="auto"/>
+          <w:spacing w:val="0"/>
+          <w:position w:val="0"/>
+          <w:sz w:val="22"/>
+          <w:shd w:fill="auto" w:val="clear"/>
+        </w:rPr>
+        <w:t xml:space="preserve">and change path and ip address of appserver and do following commands</w:t>
+      </w:r>
+    </w:p>
+    <w:p>
+      <w:pPr>
+        <w:spacing w:before="0" w:after="160" w:line="259"/>
+        <w:ind w:right="0" w:left="720" w:firstLine="0"/>
+        <w:jc w:val="left"/>
+        <w:rPr>
+          <w:rFonts w:ascii="Calibri" w:hAnsi="Calibri" w:cs="Calibri" w:eastAsia="Calibri"/>
+          <w:color w:val="auto"/>
+          <w:spacing w:val="0"/>
+          <w:position w:val="0"/>
+          <w:sz w:val="22"/>
+          <w:shd w:fill="auto" w:val="clear"/>
+        </w:rPr>
+      </w:pPr>
+    </w:p>
+    <w:p>
+      <w:pPr>
+        <w:spacing w:before="0" w:after="160" w:line="259"/>
+        <w:ind w:right="0" w:left="720" w:firstLine="0"/>
+        <w:jc w:val="left"/>
+        <w:rPr>
+          <w:rFonts w:ascii="Calibri" w:hAnsi="Calibri" w:cs="Calibri" w:eastAsia="Calibri"/>
+          <w:color w:val="auto"/>
+          <w:spacing w:val="0"/>
+          <w:position w:val="0"/>
+          <w:sz w:val="22"/>
+          <w:shd w:fill="auto" w:val="clear"/>
+        </w:rPr>
+      </w:pPr>
+      <w:r>
+        <w:rPr>
+          <w:rFonts w:ascii="Calibri" w:hAnsi="Calibri" w:cs="Calibri" w:eastAsia="Calibri"/>
+          <w:color w:val="auto"/>
+          <w:spacing w:val="0"/>
+          <w:position w:val="0"/>
+          <w:sz w:val="22"/>
+          <w:shd w:fill="auto" w:val="clear"/>
+        </w:rPr>
+        <w:t xml:space="preserve"> sudo systemctl daemon-reload</w:t>
+      </w:r>
+    </w:p>
+    <w:p>
+      <w:pPr>
+        <w:spacing w:before="0" w:after="160" w:line="259"/>
+        <w:ind w:right="0" w:left="720" w:firstLine="0"/>
+        <w:jc w:val="left"/>
+        <w:rPr>
+          <w:rFonts w:ascii="Calibri" w:hAnsi="Calibri" w:cs="Calibri" w:eastAsia="Calibri"/>
+          <w:color w:val="auto"/>
+          <w:spacing w:val="0"/>
+          <w:position w:val="0"/>
+          <w:sz w:val="22"/>
+          <w:shd w:fill="auto" w:val="clear"/>
+        </w:rPr>
+      </w:pPr>
+      <w:r>
+        <w:rPr>
+          <w:rFonts w:ascii="Calibri" w:hAnsi="Calibri" w:cs="Calibri" w:eastAsia="Calibri"/>
+          <w:color w:val="auto"/>
+          <w:spacing w:val="0"/>
+          <w:position w:val="0"/>
+          <w:sz w:val="22"/>
+          <w:shd w:fill="auto" w:val="clear"/>
+        </w:rPr>
+        <w:t xml:space="preserve"> sudo systemctl start gunicorn</w:t>
+      </w:r>
+    </w:p>
+    <w:p>
+      <w:pPr>
+        <w:spacing w:before="0" w:after="160" w:line="259"/>
+        <w:ind w:right="0" w:left="720" w:firstLine="0"/>
+        <w:jc w:val="left"/>
+        <w:rPr>
+          <w:rFonts w:ascii="Calibri" w:hAnsi="Calibri" w:cs="Calibri" w:eastAsia="Calibri"/>
+          <w:color w:val="auto"/>
+          <w:spacing w:val="0"/>
+          <w:position w:val="0"/>
+          <w:sz w:val="22"/>
+          <w:shd w:fill="auto" w:val="clear"/>
+        </w:rPr>
+      </w:pPr>
+      <w:r>
+        <w:rPr>
+          <w:rFonts w:ascii="Calibri" w:hAnsi="Calibri" w:cs="Calibri" w:eastAsia="Calibri"/>
+          <w:color w:val="auto"/>
+          <w:spacing w:val="0"/>
+          <w:position w:val="0"/>
+          <w:sz w:val="22"/>
+          <w:shd w:fill="auto" w:val="clear"/>
+        </w:rPr>
+        <w:t xml:space="preserve"> sudo systemctl status gunicorn</w:t>
+      </w:r>
     </w:p>
     <w:p>
       <w:pPr>

</xml_diff>